<commit_message>
Legende und Text eingefügt
</commit_message>
<xml_diff>
--- a/documentation/Lieferrex_v4.docx
+++ b/documentation/Lieferrex_v4.docx
@@ -1,11 +1,12 @@
 
 <file path=word/document.xml><?xml version="1.0" encoding="utf-8"?>
-<w:document xmlns:wpc="http://schemas.microsoft.com/office/word/2010/wordprocessingCanvas" xmlns:cx="http://schemas.microsoft.com/office/drawing/2014/chartex" xmlns:cx1="http://schemas.microsoft.com/office/drawing/2015/9/8/chartex" xmlns:cx2="http://schemas.microsoft.com/office/drawing/2015/10/21/chartex" xmlns:cx3="http://schemas.microsoft.com/office/drawing/2016/5/9/chartex" xmlns:cx4="http://schemas.microsoft.com/office/drawing/2016/5/10/chartex" xmlns:cx5="http://schemas.microsoft.com/office/drawing/2016/5/11/chartex" xmlns:cx6="http://schemas.microsoft.com/office/drawing/2016/5/12/chartex" xmlns:cx7="http://schemas.microsoft.com/office/drawing/2016/5/13/chartex" xmlns:cx8="http://schemas.microsoft.com/office/drawing/2016/5/14/chartex" xmlns:mc="http://schemas.openxmlformats.org/markup-compatibility/2006" xmlns:aink="http://schemas.microsoft.com/office/drawing/2016/ink" xmlns:am3d="http://schemas.microsoft.com/office/drawing/2017/model3d" xmlns:o="urn:schemas-microsoft-com:office:office" xmlns:r="http://schemas.openxmlformats.org/officeDocument/2006/relationships" xmlns:m="http://schemas.openxmlformats.org/officeDocument/2006/math" xmlns:v="urn:schemas-microsoft-com:vml" xmlns:wp14="http://schemas.microsoft.com/office/word/2010/wordprocessingDrawing" xmlns:wp="http://schemas.openxmlformats.org/drawingml/2006/wordprocessingDrawing" xmlns:w10="urn:schemas-microsoft-com:office:word" xmlns:w="http://schemas.openxmlformats.org/wordprocessingml/2006/main" xmlns:w14="http://schemas.microsoft.com/office/word/2010/wordml" xmlns:w15="http://schemas.microsoft.com/office/word/2012/wordml" xmlns:w16cex="http://schemas.microsoft.com/office/word/2018/wordml/cex" xmlns:w16cid="http://schemas.microsoft.com/office/word/2016/wordml/cid" xmlns:w16="http://schemas.microsoft.com/office/word/2018/wordml" xmlns:w16sdtdh="http://schemas.microsoft.com/office/word/2020/wordml/sdtdatahash" xmlns:w16se="http://schemas.microsoft.com/office/word/2015/wordml/symex" xmlns:wpg="http://schemas.microsoft.com/office/word/2010/wordprocessingGroup" xmlns:wpi="http://schemas.microsoft.com/office/word/2010/wordprocessingInk" xmlns:wne="http://schemas.microsoft.com/office/word/2006/wordml" xmlns:wps="http://schemas.microsoft.com/office/word/2010/wordprocessingShape" mc:Ignorable="w14 w15 w16se w16cid w16 w16cex w16sdtdh wp14">
+<w:document xmlns:wpc="http://schemas.microsoft.com/office/word/2010/wordprocessingCanvas" xmlns:cx="http://schemas.microsoft.com/office/drawing/2014/chartex" xmlns:cx1="http://schemas.microsoft.com/office/drawing/2015/9/8/chartex" xmlns:mc="http://schemas.openxmlformats.org/markup-compatibility/2006" xmlns:o="urn:schemas-microsoft-com:office:office" xmlns:r="http://schemas.openxmlformats.org/officeDocument/2006/relationships" xmlns:m="http://schemas.openxmlformats.org/officeDocument/2006/math" xmlns:v="urn:schemas-microsoft-com:vml" xmlns:wp14="http://schemas.microsoft.com/office/word/2010/wordprocessingDrawing" xmlns:wp="http://schemas.openxmlformats.org/drawingml/2006/wordprocessingDrawing" xmlns:w10="urn:schemas-microsoft-com:office:word" xmlns:w="http://schemas.openxmlformats.org/wordprocessingml/2006/main" xmlns:w14="http://schemas.microsoft.com/office/word/2010/wordml" xmlns:w15="http://schemas.microsoft.com/office/word/2012/wordml" xmlns:w16se="http://schemas.microsoft.com/office/word/2015/wordml/symex" xmlns:wpg="http://schemas.microsoft.com/office/word/2010/wordprocessingGroup" xmlns:wpi="http://schemas.microsoft.com/office/word/2010/wordprocessingInk" xmlns:wne="http://schemas.microsoft.com/office/word/2006/wordml" xmlns:wps="http://schemas.microsoft.com/office/word/2010/wordprocessingShape" mc:Ignorable="w14 w15 w16se wp14">
   <w:body>
     <w:p>
       <w:r>
         <w:rPr>
           <w:noProof/>
+          <w:lang w:val="en-US"/>
         </w:rPr>
         <w:drawing>
           <wp:anchor distT="0" distB="0" distL="114300" distR="114300" simplePos="0" relativeHeight="251658240" behindDoc="1" locked="0" layoutInCell="1" allowOverlap="1" wp14:anchorId="084AE9C5" wp14:editId="37AA76F5">
@@ -615,7 +616,7 @@
             <w:rPr>
               <w:rFonts w:eastAsiaTheme="minorEastAsia"/>
               <w:noProof/>
-              <w:lang w:eastAsia="de-AT"/>
+              <w:lang w:val="en-US"/>
             </w:rPr>
           </w:pPr>
           <w:r>
@@ -639,7 +640,7 @@
             </w:rPr>
             <w:fldChar w:fldCharType="separate"/>
           </w:r>
-          <w:hyperlink w:anchor="_Toc89173902" w:history="1">
+          <w:hyperlink w:anchor="_Toc96079708" w:history="1">
             <w:r>
               <w:rPr>
                 <w:rStyle w:val="Hyperlink"/>
@@ -651,7 +652,7 @@
               <w:rPr>
                 <w:rFonts w:eastAsiaTheme="minorEastAsia"/>
                 <w:noProof/>
-                <w:lang w:eastAsia="de-AT"/>
+                <w:lang w:val="en-US"/>
               </w:rPr>
               <w:tab/>
             </w:r>
@@ -681,7 +682,7 @@
                 <w:noProof/>
                 <w:webHidden/>
               </w:rPr>
-              <w:instrText xml:space="preserve"> PAGEREF _Toc89173902 \h </w:instrText>
+              <w:instrText xml:space="preserve"> PAGEREF _Toc96079708 \h </w:instrText>
             </w:r>
             <w:r>
               <w:rPr>
@@ -722,10 +723,10 @@
             <w:rPr>
               <w:rFonts w:eastAsiaTheme="minorEastAsia"/>
               <w:noProof/>
-              <w:lang w:eastAsia="de-AT"/>
+              <w:lang w:val="en-US"/>
             </w:rPr>
           </w:pPr>
-          <w:hyperlink w:anchor="_Toc89173903" w:history="1">
+          <w:hyperlink w:anchor="_Toc96079709" w:history="1">
             <w:r>
               <w:rPr>
                 <w:rStyle w:val="Hyperlink"/>
@@ -737,7 +738,7 @@
               <w:rPr>
                 <w:rFonts w:eastAsiaTheme="minorEastAsia"/>
                 <w:noProof/>
-                <w:lang w:eastAsia="de-AT"/>
+                <w:lang w:val="en-US"/>
               </w:rPr>
               <w:tab/>
             </w:r>
@@ -767,7 +768,7 @@
                 <w:noProof/>
                 <w:webHidden/>
               </w:rPr>
-              <w:instrText xml:space="preserve"> PAGEREF _Toc89173903 \h </w:instrText>
+              <w:instrText xml:space="preserve"> PAGEREF _Toc96079709 \h </w:instrText>
             </w:r>
             <w:r>
               <w:rPr>
@@ -808,10 +809,10 @@
             <w:rPr>
               <w:rFonts w:eastAsiaTheme="minorEastAsia"/>
               <w:noProof/>
-              <w:lang w:eastAsia="de-AT"/>
+              <w:lang w:val="en-US"/>
             </w:rPr>
           </w:pPr>
-          <w:hyperlink w:anchor="_Toc89173904" w:history="1">
+          <w:hyperlink w:anchor="_Toc96079710" w:history="1">
             <w:r>
               <w:rPr>
                 <w:rStyle w:val="Hyperlink"/>
@@ -823,7 +824,7 @@
               <w:rPr>
                 <w:rFonts w:eastAsiaTheme="minorEastAsia"/>
                 <w:noProof/>
-                <w:lang w:eastAsia="de-AT"/>
+                <w:lang w:val="en-US"/>
               </w:rPr>
               <w:tab/>
             </w:r>
@@ -853,7 +854,7 @@
                 <w:noProof/>
                 <w:webHidden/>
               </w:rPr>
-              <w:instrText xml:space="preserve"> PAGEREF _Toc89173904 \h </w:instrText>
+              <w:instrText xml:space="preserve"> PAGEREF _Toc96079710 \h </w:instrText>
             </w:r>
             <w:r>
               <w:rPr>
@@ -894,10 +895,10 @@
             <w:rPr>
               <w:rFonts w:eastAsiaTheme="minorEastAsia"/>
               <w:noProof/>
-              <w:lang w:eastAsia="de-AT"/>
+              <w:lang w:val="en-US"/>
             </w:rPr>
           </w:pPr>
-          <w:hyperlink w:anchor="_Toc89173905" w:history="1">
+          <w:hyperlink w:anchor="_Toc96079711" w:history="1">
             <w:r>
               <w:rPr>
                 <w:rStyle w:val="Hyperlink"/>
@@ -909,7 +910,7 @@
               <w:rPr>
                 <w:rFonts w:eastAsiaTheme="minorEastAsia"/>
                 <w:noProof/>
-                <w:lang w:eastAsia="de-AT"/>
+                <w:lang w:val="en-US"/>
               </w:rPr>
               <w:tab/>
             </w:r>
@@ -939,7 +940,7 @@
                 <w:noProof/>
                 <w:webHidden/>
               </w:rPr>
-              <w:instrText xml:space="preserve"> PAGEREF _Toc89173905 \h </w:instrText>
+              <w:instrText xml:space="preserve"> PAGEREF _Toc96079711 \h </w:instrText>
             </w:r>
             <w:r>
               <w:rPr>
@@ -980,10 +981,10 @@
             <w:rPr>
               <w:rFonts w:eastAsiaTheme="minorEastAsia"/>
               <w:noProof/>
-              <w:lang w:eastAsia="de-AT"/>
+              <w:lang w:val="en-US"/>
             </w:rPr>
           </w:pPr>
-          <w:hyperlink w:anchor="_Toc89173906" w:history="1">
+          <w:hyperlink w:anchor="_Toc96079712" w:history="1">
             <w:r>
               <w:rPr>
                 <w:rStyle w:val="Hyperlink"/>
@@ -995,7 +996,7 @@
               <w:rPr>
                 <w:rFonts w:eastAsiaTheme="minorEastAsia"/>
                 <w:noProof/>
-                <w:lang w:eastAsia="de-AT"/>
+                <w:lang w:val="en-US"/>
               </w:rPr>
               <w:tab/>
             </w:r>
@@ -1025,7 +1026,7 @@
                 <w:noProof/>
                 <w:webHidden/>
               </w:rPr>
-              <w:instrText xml:space="preserve"> PAGEREF _Toc89173906 \h </w:instrText>
+              <w:instrText xml:space="preserve"> PAGEREF _Toc96079712 \h </w:instrText>
             </w:r>
             <w:r>
               <w:rPr>
@@ -1066,10 +1067,10 @@
             <w:rPr>
               <w:rFonts w:eastAsiaTheme="minorEastAsia"/>
               <w:noProof/>
-              <w:lang w:eastAsia="de-AT"/>
+              <w:lang w:val="en-US"/>
             </w:rPr>
           </w:pPr>
-          <w:hyperlink w:anchor="_Toc89173907" w:history="1">
+          <w:hyperlink w:anchor="_Toc96079713" w:history="1">
             <w:r>
               <w:rPr>
                 <w:rStyle w:val="Hyperlink"/>
@@ -1081,7 +1082,7 @@
               <w:rPr>
                 <w:rFonts w:eastAsiaTheme="minorEastAsia"/>
                 <w:noProof/>
-                <w:lang w:eastAsia="de-AT"/>
+                <w:lang w:val="en-US"/>
               </w:rPr>
               <w:tab/>
             </w:r>
@@ -1111,7 +1112,7 @@
                 <w:noProof/>
                 <w:webHidden/>
               </w:rPr>
-              <w:instrText xml:space="preserve"> PAGEREF _Toc89173907 \h </w:instrText>
+              <w:instrText xml:space="preserve"> PAGEREF _Toc96079713 \h </w:instrText>
             </w:r>
             <w:r>
               <w:rPr>
@@ -1152,10 +1153,10 @@
             <w:rPr>
               <w:rFonts w:eastAsiaTheme="minorEastAsia"/>
               <w:noProof/>
-              <w:lang w:eastAsia="de-AT"/>
+              <w:lang w:val="en-US"/>
             </w:rPr>
           </w:pPr>
-          <w:hyperlink w:anchor="_Toc89173908" w:history="1">
+          <w:hyperlink w:anchor="_Toc96079714" w:history="1">
             <w:r>
               <w:rPr>
                 <w:rStyle w:val="Hyperlink"/>
@@ -1167,7 +1168,7 @@
               <w:rPr>
                 <w:rFonts w:eastAsiaTheme="minorEastAsia"/>
                 <w:noProof/>
-                <w:lang w:eastAsia="de-AT"/>
+                <w:lang w:val="en-US"/>
               </w:rPr>
               <w:tab/>
             </w:r>
@@ -1197,7 +1198,7 @@
                 <w:noProof/>
                 <w:webHidden/>
               </w:rPr>
-              <w:instrText xml:space="preserve"> PAGEREF _Toc89173908 \h </w:instrText>
+              <w:instrText xml:space="preserve"> PAGEREF _Toc96079714 \h </w:instrText>
             </w:r>
             <w:r>
               <w:rPr>
@@ -1238,10 +1239,10 @@
             <w:rPr>
               <w:rFonts w:eastAsiaTheme="minorEastAsia"/>
               <w:noProof/>
-              <w:lang w:eastAsia="de-AT"/>
+              <w:lang w:val="en-US"/>
             </w:rPr>
           </w:pPr>
-          <w:hyperlink w:anchor="_Toc89173909" w:history="1">
+          <w:hyperlink w:anchor="_Toc96079715" w:history="1">
             <w:r>
               <w:rPr>
                 <w:rStyle w:val="Hyperlink"/>
@@ -1253,7 +1254,7 @@
               <w:rPr>
                 <w:rFonts w:eastAsiaTheme="minorEastAsia"/>
                 <w:noProof/>
-                <w:lang w:eastAsia="de-AT"/>
+                <w:lang w:val="en-US"/>
               </w:rPr>
               <w:tab/>
             </w:r>
@@ -1283,7 +1284,7 @@
                 <w:noProof/>
                 <w:webHidden/>
               </w:rPr>
-              <w:instrText xml:space="preserve"> PAGEREF _Toc89173909 \h </w:instrText>
+              <w:instrText xml:space="preserve"> PAGEREF _Toc96079715 \h </w:instrText>
             </w:r>
             <w:r>
               <w:rPr>
@@ -1324,10 +1325,10 @@
             <w:rPr>
               <w:rFonts w:eastAsiaTheme="minorEastAsia"/>
               <w:noProof/>
-              <w:lang w:eastAsia="de-AT"/>
+              <w:lang w:val="en-US"/>
             </w:rPr>
           </w:pPr>
-          <w:hyperlink w:anchor="_Toc89173910" w:history="1">
+          <w:hyperlink w:anchor="_Toc96079716" w:history="1">
             <w:r>
               <w:rPr>
                 <w:rStyle w:val="Hyperlink"/>
@@ -1339,7 +1340,7 @@
               <w:rPr>
                 <w:rFonts w:eastAsiaTheme="minorEastAsia"/>
                 <w:noProof/>
-                <w:lang w:eastAsia="de-AT"/>
+                <w:lang w:val="en-US"/>
               </w:rPr>
               <w:tab/>
             </w:r>
@@ -1369,7 +1370,7 @@
                 <w:noProof/>
                 <w:webHidden/>
               </w:rPr>
-              <w:instrText xml:space="preserve"> PAGEREF _Toc89173910 \h </w:instrText>
+              <w:instrText xml:space="preserve"> PAGEREF _Toc96079716 \h </w:instrText>
             </w:r>
             <w:r>
               <w:rPr>
@@ -1410,10 +1411,10 @@
             <w:rPr>
               <w:rFonts w:eastAsiaTheme="minorEastAsia"/>
               <w:noProof/>
-              <w:lang w:eastAsia="de-AT"/>
+              <w:lang w:val="en-US"/>
             </w:rPr>
           </w:pPr>
-          <w:hyperlink w:anchor="_Toc89173911" w:history="1">
+          <w:hyperlink w:anchor="_Toc96079717" w:history="1">
             <w:r>
               <w:rPr>
                 <w:rStyle w:val="Hyperlink"/>
@@ -1425,7 +1426,7 @@
               <w:rPr>
                 <w:rFonts w:eastAsiaTheme="minorEastAsia"/>
                 <w:noProof/>
-                <w:lang w:eastAsia="de-AT"/>
+                <w:lang w:val="en-US"/>
               </w:rPr>
               <w:tab/>
             </w:r>
@@ -1455,7 +1456,7 @@
                 <w:noProof/>
                 <w:webHidden/>
               </w:rPr>
-              <w:instrText xml:space="preserve"> PAGEREF _Toc89173911 \h </w:instrText>
+              <w:instrText xml:space="preserve"> PAGEREF _Toc96079717 \h </w:instrText>
             </w:r>
             <w:r>
               <w:rPr>
@@ -1475,7 +1476,7 @@
                 <w:noProof/>
                 <w:webHidden/>
               </w:rPr>
-              <w:t>4</w:t>
+              <w:t>5</w:t>
             </w:r>
             <w:r>
               <w:rPr>
@@ -1496,10 +1497,10 @@
             <w:rPr>
               <w:rFonts w:eastAsiaTheme="minorEastAsia"/>
               <w:noProof/>
-              <w:lang w:eastAsia="de-AT"/>
+              <w:lang w:val="en-US"/>
             </w:rPr>
           </w:pPr>
-          <w:hyperlink w:anchor="_Toc89173912" w:history="1">
+          <w:hyperlink w:anchor="_Toc96079718" w:history="1">
             <w:r>
               <w:rPr>
                 <w:rStyle w:val="Hyperlink"/>
@@ -1511,7 +1512,7 @@
               <w:rPr>
                 <w:rFonts w:eastAsiaTheme="minorEastAsia"/>
                 <w:noProof/>
-                <w:lang w:eastAsia="de-AT"/>
+                <w:lang w:val="en-US"/>
               </w:rPr>
               <w:tab/>
             </w:r>
@@ -1541,7 +1542,7 @@
                 <w:noProof/>
                 <w:webHidden/>
               </w:rPr>
-              <w:instrText xml:space="preserve"> PAGEREF _Toc89173912 \h </w:instrText>
+              <w:instrText xml:space="preserve"> PAGEREF _Toc96079718 \h </w:instrText>
             </w:r>
             <w:r>
               <w:rPr>
@@ -1561,7 +1562,7 @@
                 <w:noProof/>
                 <w:webHidden/>
               </w:rPr>
-              <w:t>4</w:t>
+              <w:t>5</w:t>
             </w:r>
             <w:r>
               <w:rPr>
@@ -1582,10 +1583,10 @@
             <w:rPr>
               <w:rFonts w:eastAsiaTheme="minorEastAsia"/>
               <w:noProof/>
-              <w:lang w:eastAsia="de-AT"/>
+              <w:lang w:val="en-US"/>
             </w:rPr>
           </w:pPr>
-          <w:hyperlink w:anchor="_Toc89173913" w:history="1">
+          <w:hyperlink w:anchor="_Toc96079719" w:history="1">
             <w:r>
               <w:rPr>
                 <w:rStyle w:val="Hyperlink"/>
@@ -1597,7 +1598,7 @@
               <w:rPr>
                 <w:rFonts w:eastAsiaTheme="minorEastAsia"/>
                 <w:noProof/>
-                <w:lang w:eastAsia="de-AT"/>
+                <w:lang w:val="en-US"/>
               </w:rPr>
               <w:tab/>
             </w:r>
@@ -1627,7 +1628,7 @@
                 <w:noProof/>
                 <w:webHidden/>
               </w:rPr>
-              <w:instrText xml:space="preserve"> PAGEREF _Toc89173913 \h </w:instrText>
+              <w:instrText xml:space="preserve"> PAGEREF _Toc96079719 \h </w:instrText>
             </w:r>
             <w:r>
               <w:rPr>
@@ -1647,7 +1648,7 @@
                 <w:noProof/>
                 <w:webHidden/>
               </w:rPr>
-              <w:t>4</w:t>
+              <w:t>5</w:t>
             </w:r>
             <w:r>
               <w:rPr>
@@ -1668,10 +1669,10 @@
             <w:rPr>
               <w:rFonts w:eastAsiaTheme="minorEastAsia"/>
               <w:noProof/>
-              <w:lang w:eastAsia="de-AT"/>
+              <w:lang w:val="en-US"/>
             </w:rPr>
           </w:pPr>
-          <w:hyperlink w:anchor="_Toc89173914" w:history="1">
+          <w:hyperlink w:anchor="_Toc96079720" w:history="1">
             <w:r>
               <w:rPr>
                 <w:rStyle w:val="Hyperlink"/>
@@ -1683,7 +1684,7 @@
               <w:rPr>
                 <w:rFonts w:eastAsiaTheme="minorEastAsia"/>
                 <w:noProof/>
-                <w:lang w:eastAsia="de-AT"/>
+                <w:lang w:val="en-US"/>
               </w:rPr>
               <w:tab/>
             </w:r>
@@ -1713,7 +1714,7 @@
                 <w:noProof/>
                 <w:webHidden/>
               </w:rPr>
-              <w:instrText xml:space="preserve"> PAGEREF _Toc89173914 \h </w:instrText>
+              <w:instrText xml:space="preserve"> PAGEREF _Toc96079720 \h </w:instrText>
             </w:r>
             <w:r>
               <w:rPr>
@@ -1733,7 +1734,7 @@
                 <w:noProof/>
                 <w:webHidden/>
               </w:rPr>
-              <w:t>4</w:t>
+              <w:t>6</w:t>
             </w:r>
             <w:r>
               <w:rPr>
@@ -1754,10 +1755,10 @@
             <w:rPr>
               <w:rFonts w:eastAsiaTheme="minorEastAsia"/>
               <w:noProof/>
-              <w:lang w:eastAsia="de-AT"/>
+              <w:lang w:val="en-US"/>
             </w:rPr>
           </w:pPr>
-          <w:hyperlink w:anchor="_Toc89173915" w:history="1">
+          <w:hyperlink w:anchor="_Toc96079721" w:history="1">
             <w:r>
               <w:rPr>
                 <w:rStyle w:val="Hyperlink"/>
@@ -1769,7 +1770,7 @@
               <w:rPr>
                 <w:rFonts w:eastAsiaTheme="minorEastAsia"/>
                 <w:noProof/>
-                <w:lang w:eastAsia="de-AT"/>
+                <w:lang w:val="en-US"/>
               </w:rPr>
               <w:tab/>
             </w:r>
@@ -1799,7 +1800,7 @@
                 <w:noProof/>
                 <w:webHidden/>
               </w:rPr>
-              <w:instrText xml:space="preserve"> PAGEREF _Toc89173915 \h </w:instrText>
+              <w:instrText xml:space="preserve"> PAGEREF _Toc96079721 \h </w:instrText>
             </w:r>
             <w:r>
               <w:rPr>
@@ -1819,7 +1820,7 @@
                 <w:noProof/>
                 <w:webHidden/>
               </w:rPr>
-              <w:t>5</w:t>
+              <w:t>6</w:t>
             </w:r>
             <w:r>
               <w:rPr>
@@ -1840,10 +1841,10 @@
             <w:rPr>
               <w:rFonts w:eastAsiaTheme="minorEastAsia"/>
               <w:noProof/>
-              <w:lang w:eastAsia="de-AT"/>
+              <w:lang w:val="en-US"/>
             </w:rPr>
           </w:pPr>
-          <w:hyperlink w:anchor="_Toc89173916" w:history="1">
+          <w:hyperlink w:anchor="_Toc96079722" w:history="1">
             <w:r>
               <w:rPr>
                 <w:rStyle w:val="Hyperlink"/>
@@ -1855,7 +1856,7 @@
               <w:rPr>
                 <w:rFonts w:eastAsiaTheme="minorEastAsia"/>
                 <w:noProof/>
-                <w:lang w:eastAsia="de-AT"/>
+                <w:lang w:val="en-US"/>
               </w:rPr>
               <w:tab/>
             </w:r>
@@ -1885,7 +1886,7 @@
                 <w:noProof/>
                 <w:webHidden/>
               </w:rPr>
-              <w:instrText xml:space="preserve"> PAGEREF _Toc89173916 \h </w:instrText>
+              <w:instrText xml:space="preserve"> PAGEREF _Toc96079722 \h </w:instrText>
             </w:r>
             <w:r>
               <w:rPr>
@@ -1905,7 +1906,7 @@
                 <w:noProof/>
                 <w:webHidden/>
               </w:rPr>
-              <w:t>11</w:t>
+              <w:t>12</w:t>
             </w:r>
             <w:r>
               <w:rPr>
@@ -1926,10 +1927,10 @@
             <w:rPr>
               <w:rFonts w:eastAsiaTheme="minorEastAsia"/>
               <w:noProof/>
-              <w:lang w:eastAsia="de-AT"/>
+              <w:lang w:val="en-US"/>
             </w:rPr>
           </w:pPr>
-          <w:hyperlink w:anchor="_Toc89173917" w:history="1">
+          <w:hyperlink w:anchor="_Toc96079723" w:history="1">
             <w:r>
               <w:rPr>
                 <w:rStyle w:val="Hyperlink"/>
@@ -1941,7 +1942,7 @@
               <w:rPr>
                 <w:rFonts w:eastAsiaTheme="minorEastAsia"/>
                 <w:noProof/>
-                <w:lang w:eastAsia="de-AT"/>
+                <w:lang w:val="en-US"/>
               </w:rPr>
               <w:tab/>
             </w:r>
@@ -1971,7 +1972,7 @@
                 <w:noProof/>
                 <w:webHidden/>
               </w:rPr>
-              <w:instrText xml:space="preserve"> PAGEREF _Toc89173917 \h </w:instrText>
+              <w:instrText xml:space="preserve"> PAGEREF _Toc96079723 \h </w:instrText>
             </w:r>
             <w:r>
               <w:rPr>
@@ -1991,7 +1992,7 @@
                 <w:noProof/>
                 <w:webHidden/>
               </w:rPr>
-              <w:t>14</w:t>
+              <w:t>15</w:t>
             </w:r>
             <w:r>
               <w:rPr>
@@ -2012,10 +2013,10 @@
             <w:rPr>
               <w:rFonts w:eastAsiaTheme="minorEastAsia"/>
               <w:noProof/>
-              <w:lang w:eastAsia="de-AT"/>
+              <w:lang w:val="en-US"/>
             </w:rPr>
           </w:pPr>
-          <w:hyperlink w:anchor="_Toc89173918" w:history="1">
+          <w:hyperlink w:anchor="_Toc96079724" w:history="1">
             <w:r>
               <w:rPr>
                 <w:rStyle w:val="Hyperlink"/>
@@ -2027,7 +2028,7 @@
               <w:rPr>
                 <w:rFonts w:eastAsiaTheme="minorEastAsia"/>
                 <w:noProof/>
-                <w:lang w:eastAsia="de-AT"/>
+                <w:lang w:val="en-US"/>
               </w:rPr>
               <w:tab/>
             </w:r>
@@ -2057,7 +2058,7 @@
                 <w:noProof/>
                 <w:webHidden/>
               </w:rPr>
-              <w:instrText xml:space="preserve"> PAGEREF _Toc89173918 \h </w:instrText>
+              <w:instrText xml:space="preserve"> PAGEREF _Toc96079724 \h </w:instrText>
             </w:r>
             <w:r>
               <w:rPr>
@@ -2077,7 +2078,7 @@
                 <w:noProof/>
                 <w:webHidden/>
               </w:rPr>
-              <w:t>14</w:t>
+              <w:t>15</w:t>
             </w:r>
             <w:r>
               <w:rPr>
@@ -2098,10 +2099,10 @@
             <w:rPr>
               <w:rFonts w:eastAsiaTheme="minorEastAsia"/>
               <w:noProof/>
-              <w:lang w:eastAsia="de-AT"/>
+              <w:lang w:val="en-US"/>
             </w:rPr>
           </w:pPr>
-          <w:hyperlink w:anchor="_Toc89173919" w:history="1">
+          <w:hyperlink w:anchor="_Toc96079725" w:history="1">
             <w:r>
               <w:rPr>
                 <w:rStyle w:val="Hyperlink"/>
@@ -2113,7 +2114,7 @@
               <w:rPr>
                 <w:rFonts w:eastAsiaTheme="minorEastAsia"/>
                 <w:noProof/>
-                <w:lang w:eastAsia="de-AT"/>
+                <w:lang w:val="en-US"/>
               </w:rPr>
               <w:tab/>
             </w:r>
@@ -2143,7 +2144,7 @@
                 <w:noProof/>
                 <w:webHidden/>
               </w:rPr>
-              <w:instrText xml:space="preserve"> PAGEREF _Toc89173919 \h </w:instrText>
+              <w:instrText xml:space="preserve"> PAGEREF _Toc96079725 \h </w:instrText>
             </w:r>
             <w:r>
               <w:rPr>
@@ -2163,7 +2164,7 @@
                 <w:noProof/>
                 <w:webHidden/>
               </w:rPr>
-              <w:t>14</w:t>
+              <w:t>15</w:t>
             </w:r>
             <w:r>
               <w:rPr>
@@ -2184,10 +2185,10 @@
             <w:rPr>
               <w:rFonts w:eastAsiaTheme="minorEastAsia"/>
               <w:noProof/>
-              <w:lang w:eastAsia="de-AT"/>
+              <w:lang w:val="en-US"/>
             </w:rPr>
           </w:pPr>
-          <w:hyperlink w:anchor="_Toc89173920" w:history="1">
+          <w:hyperlink w:anchor="_Toc96079726" w:history="1">
             <w:r>
               <w:rPr>
                 <w:rStyle w:val="Hyperlink"/>
@@ -2199,7 +2200,7 @@
               <w:rPr>
                 <w:rFonts w:eastAsiaTheme="minorEastAsia"/>
                 <w:noProof/>
-                <w:lang w:eastAsia="de-AT"/>
+                <w:lang w:val="en-US"/>
               </w:rPr>
               <w:tab/>
             </w:r>
@@ -2229,7 +2230,7 @@
                 <w:noProof/>
                 <w:webHidden/>
               </w:rPr>
-              <w:instrText xml:space="preserve"> PAGEREF _Toc89173920 \h </w:instrText>
+              <w:instrText xml:space="preserve"> PAGEREF _Toc96079726 \h </w:instrText>
             </w:r>
             <w:r>
               <w:rPr>
@@ -2249,7 +2250,7 @@
                 <w:noProof/>
                 <w:webHidden/>
               </w:rPr>
-              <w:t>14</w:t>
+              <w:t>16</w:t>
             </w:r>
             <w:r>
               <w:rPr>
@@ -2270,10 +2271,10 @@
             <w:rPr>
               <w:rFonts w:eastAsiaTheme="minorEastAsia"/>
               <w:noProof/>
-              <w:lang w:eastAsia="de-AT"/>
+              <w:lang w:val="en-US"/>
             </w:rPr>
           </w:pPr>
-          <w:hyperlink w:anchor="_Toc89173921" w:history="1">
+          <w:hyperlink w:anchor="_Toc96079727" w:history="1">
             <w:r>
               <w:rPr>
                 <w:rStyle w:val="Hyperlink"/>
@@ -2285,7 +2286,7 @@
               <w:rPr>
                 <w:rFonts w:eastAsiaTheme="minorEastAsia"/>
                 <w:noProof/>
-                <w:lang w:eastAsia="de-AT"/>
+                <w:lang w:val="en-US"/>
               </w:rPr>
               <w:tab/>
             </w:r>
@@ -2315,7 +2316,7 @@
                 <w:noProof/>
                 <w:webHidden/>
               </w:rPr>
-              <w:instrText xml:space="preserve"> PAGEREF _Toc89173921 \h </w:instrText>
+              <w:instrText xml:space="preserve"> PAGEREF _Toc96079727 \h </w:instrText>
             </w:r>
             <w:r>
               <w:rPr>
@@ -2335,7 +2336,7 @@
                 <w:noProof/>
                 <w:webHidden/>
               </w:rPr>
-              <w:t>14</w:t>
+              <w:t>16</w:t>
             </w:r>
             <w:r>
               <w:rPr>
@@ -2356,10 +2357,10 @@
             <w:rPr>
               <w:rFonts w:eastAsiaTheme="minorEastAsia"/>
               <w:noProof/>
-              <w:lang w:eastAsia="de-AT"/>
+              <w:lang w:val="en-US"/>
             </w:rPr>
           </w:pPr>
-          <w:hyperlink w:anchor="_Toc89173922" w:history="1">
+          <w:hyperlink w:anchor="_Toc96079728" w:history="1">
             <w:r>
               <w:rPr>
                 <w:rStyle w:val="Hyperlink"/>
@@ -2371,7 +2372,7 @@
               <w:rPr>
                 <w:rFonts w:eastAsiaTheme="minorEastAsia"/>
                 <w:noProof/>
-                <w:lang w:eastAsia="de-AT"/>
+                <w:lang w:val="en-US"/>
               </w:rPr>
               <w:tab/>
             </w:r>
@@ -2401,7 +2402,7 @@
                 <w:noProof/>
                 <w:webHidden/>
               </w:rPr>
-              <w:instrText xml:space="preserve"> PAGEREF _Toc89173922 \h </w:instrText>
+              <w:instrText xml:space="preserve"> PAGEREF _Toc96079728 \h </w:instrText>
             </w:r>
             <w:r>
               <w:rPr>
@@ -2421,7 +2422,7 @@
                 <w:noProof/>
                 <w:webHidden/>
               </w:rPr>
-              <w:t>14</w:t>
+              <w:t>16</w:t>
             </w:r>
             <w:r>
               <w:rPr>
@@ -2441,10 +2442,10 @@
             <w:rPr>
               <w:rFonts w:eastAsiaTheme="minorEastAsia"/>
               <w:noProof/>
-              <w:lang w:eastAsia="de-AT"/>
+              <w:lang w:val="en-US"/>
             </w:rPr>
           </w:pPr>
-          <w:hyperlink w:anchor="_Toc89173923" w:history="1">
+          <w:hyperlink w:anchor="_Toc96079729" w:history="1">
             <w:r>
               <w:rPr>
                 <w:rStyle w:val="Hyperlink"/>
@@ -2471,7 +2472,7 @@
                 <w:noProof/>
                 <w:webHidden/>
               </w:rPr>
-              <w:instrText xml:space="preserve"> PAGEREF _Toc89173923 \h </w:instrText>
+              <w:instrText xml:space="preserve"> PAGEREF _Toc96079729 \h </w:instrText>
             </w:r>
             <w:r>
               <w:rPr>
@@ -2511,10 +2512,10 @@
             <w:rPr>
               <w:rFonts w:eastAsiaTheme="minorEastAsia"/>
               <w:noProof/>
-              <w:lang w:eastAsia="de-AT"/>
+              <w:lang w:val="en-US"/>
             </w:rPr>
           </w:pPr>
-          <w:hyperlink w:anchor="_Toc89173924" w:history="1">
+          <w:hyperlink w:anchor="_Toc96079730" w:history="1">
             <w:r>
               <w:rPr>
                 <w:rStyle w:val="Hyperlink"/>
@@ -2541,7 +2542,7 @@
                 <w:noProof/>
                 <w:webHidden/>
               </w:rPr>
-              <w:instrText xml:space="preserve"> PAGEREF _Toc89173924 \h </w:instrText>
+              <w:instrText xml:space="preserve"> PAGEREF _Toc96079730 \h </w:instrText>
             </w:r>
             <w:r>
               <w:rPr>
@@ -2605,7 +2606,7 @@
       <w:pPr>
         <w:pStyle w:val="berschrift1"/>
       </w:pPr>
-      <w:bookmarkStart w:id="0" w:name="_Toc89173902"/>
+      <w:bookmarkStart w:id="0" w:name="_Toc96079708"/>
       <w:r>
         <w:lastRenderedPageBreak/>
         <w:t>Einleitung</w:t>
@@ -2621,7 +2622,7 @@
       <w:pPr>
         <w:pStyle w:val="berschrift1"/>
       </w:pPr>
-      <w:bookmarkStart w:id="1" w:name="_Toc89173903"/>
+      <w:bookmarkStart w:id="1" w:name="_Toc96079709"/>
       <w:r>
         <w:t>Projektmanagement</w:t>
       </w:r>
@@ -2636,7 +2637,7 @@
       <w:pPr>
         <w:pStyle w:val="berschrift2"/>
       </w:pPr>
-      <w:bookmarkStart w:id="2" w:name="_Toc89173904"/>
+      <w:bookmarkStart w:id="2" w:name="_Toc96079710"/>
       <w:r>
         <w:t>Metainformationen</w:t>
       </w:r>
@@ -2651,7 +2652,7 @@
       <w:pPr>
         <w:pStyle w:val="berschrift2"/>
       </w:pPr>
-      <w:bookmarkStart w:id="3" w:name="_Toc89173905"/>
+      <w:bookmarkStart w:id="3" w:name="_Toc96079711"/>
       <w:r>
         <w:t>Vorerhebungen</w:t>
       </w:r>
@@ -2666,7 +2667,7 @@
       <w:pPr>
         <w:pStyle w:val="berschrift3"/>
       </w:pPr>
-      <w:bookmarkStart w:id="4" w:name="_Toc89173906"/>
+      <w:bookmarkStart w:id="4" w:name="_Toc96079712"/>
       <w:r>
         <w:t>Ist-Zustand</w:t>
       </w:r>
@@ -2690,7 +2691,7 @@
       <w:pPr>
         <w:pStyle w:val="berschrift3"/>
       </w:pPr>
-      <w:bookmarkStart w:id="5" w:name="_Toc89173907"/>
+      <w:bookmarkStart w:id="5" w:name="_Toc96079713"/>
       <w:r>
         <w:t>Soll-Zustand</w:t>
       </w:r>
@@ -2714,7 +2715,7 @@
       <w:pPr>
         <w:pStyle w:val="berschrift3"/>
       </w:pPr>
-      <w:bookmarkStart w:id="6" w:name="_Toc89173908"/>
+      <w:bookmarkStart w:id="6" w:name="_Toc96079714"/>
       <w:r>
         <w:t>Projektumfeldanalyse</w:t>
       </w:r>
@@ -3581,7 +3582,6 @@
       <w:r>
         <w:rPr>
           <w:noProof/>
-          <w:lang w:val="de-AT"/>
         </w:rPr>
         <w:drawing>
           <wp:inline distT="0" distB="0" distL="0" distR="0" wp14:anchorId="2B88C363" wp14:editId="38BC80BC">
@@ -4345,7 +4345,7 @@
       <w:pPr>
         <w:pStyle w:val="berschrift3"/>
       </w:pPr>
-      <w:bookmarkStart w:id="13" w:name="_Toc89173909"/>
+      <w:bookmarkStart w:id="13" w:name="_Toc96079715"/>
       <w:r>
         <w:t>Maßnahmen</w:t>
       </w:r>
@@ -4410,7 +4410,19 @@
         <w:rPr>
           <w:lang w:val="de-AT"/>
         </w:rPr>
-        <w:t>: Stakeholder Maßnahmen</w:t>
+        <w:t>: S</w:t>
+      </w:r>
+      <w:r>
+        <w:rPr>
+          <w:lang w:val="de-AT"/>
+        </w:rPr>
+        <w:t>t</w:t>
+      </w:r>
+      <w:r>
+        <w:rPr>
+          <w:lang w:val="de-AT"/>
+        </w:rPr>
+        <w:t>akeholder Maßnahmen</w:t>
       </w:r>
       <w:r>
         <w:rPr>
@@ -4812,12 +4824,55 @@
       <w:pPr>
         <w:pStyle w:val="berschrift3"/>
       </w:pPr>
-      <w:bookmarkStart w:id="16" w:name="_Toc89173910"/>
+      <w:bookmarkStart w:id="16" w:name="_Toc96079716"/>
       <w:r>
         <w:lastRenderedPageBreak/>
         <w:t>Risikoanalyse</w:t>
       </w:r>
       <w:bookmarkEnd w:id="16"/>
+    </w:p>
+    <w:p>
+      <w:r>
+        <w:t xml:space="preserve">Anhand einer Risikomatrix oder eines </w:t>
+      </w:r>
+      <w:r>
+        <w:t>Risikoportfolios</w:t>
+      </w:r>
+      <w:r>
+        <w:t xml:space="preserve"> können die Wahrscheinlichkeiten des Auftretens eines unerwünschten Ereignisses tabellarisch deutlich gemacht werden.</w:t>
+      </w:r>
+      <w:r>
+        <w:t xml:space="preserve"> In der </w:t>
+      </w:r>
+      <w:r>
+        <w:fldChar w:fldCharType="begin"/>
+      </w:r>
+      <w:r>
+        <w:instrText xml:space="preserve"> REF _Ref96079661 \h </w:instrText>
+      </w:r>
+      <w:r>
+        <w:fldChar w:fldCharType="separate"/>
+      </w:r>
+      <w:r>
+        <w:t xml:space="preserve">Tabelle </w:t>
+      </w:r>
+      <w:r>
+        <w:rPr>
+          <w:noProof/>
+        </w:rPr>
+        <w:t>4</w:t>
+      </w:r>
+      <w:r>
+        <w:t>: Risikoportfolio</w:t>
+      </w:r>
+      <w:r>
+        <w:fldChar w:fldCharType="end"/>
+      </w:r>
+      <w:r>
+        <w:t xml:space="preserve"> sind einzelne Risiken sowie die Folgen der Risiken und auch die Gegenmaßnahme dargestellt.</w:t>
+      </w:r>
+      <w:bookmarkStart w:id="17" w:name="_GoBack"/>
+      <w:bookmarkEnd w:id="17"/>
     </w:p>
     <w:p/>
     <w:tbl>
@@ -7909,6 +7964,7 @@
           </w:tcPr>
           <w:p>
             <w:pPr>
+              <w:keepNext/>
               <w:jc w:val="center"/>
               <w:cnfStyle w:val="000000100000" w:firstRow="0" w:lastRow="0" w:firstColumn="0" w:lastColumn="0" w:oddVBand="0" w:evenVBand="0" w:oddHBand="1" w:evenHBand="0" w:firstRowFirstColumn="0" w:firstRowLastColumn="0" w:lastRowFirstColumn="0" w:lastRowLastColumn="0"/>
               <w:rPr>
@@ -7931,47 +7987,277 @@
         </w:tc>
       </w:tr>
     </w:tbl>
-    <w:p/>
-    <w:p>
-      <w:proofErr w:type="gramStart"/>
-      <w:r>
-        <w:t>LEGENDE !</w:t>
-      </w:r>
-      <w:proofErr w:type="gramEnd"/>
-      <w:r>
-        <w:t xml:space="preserve"> von bis </w:t>
-      </w:r>
-      <w:proofErr w:type="spellStart"/>
-      <w:r>
-        <w:t>usw</w:t>
-      </w:r>
-      <w:proofErr w:type="spellEnd"/>
-      <w:r>
-        <w:t>…</w:t>
-      </w:r>
-      <w:r>
-        <w:t xml:space="preserve"> schau in die </w:t>
-      </w:r>
-      <w:proofErr w:type="spellStart"/>
-      <w:r>
-        <w:t>excel</w:t>
-      </w:r>
-      <w:proofErr w:type="spellEnd"/>
-    </w:p>
-    <w:p/>
-    <w:p/>
-    <w:p/>
-    <w:p/>
-    <w:p/>
-    <w:p/>
-    <w:p/>
-    <w:p/>
-    <w:p/>
-    <w:p/>
+    <w:p>
+      <w:pPr>
+        <w:pStyle w:val="Beschriftung"/>
+        <w:jc w:val="center"/>
+      </w:pPr>
+      <w:bookmarkStart w:id="18" w:name="_Ref96079661"/>
+      <w:r>
+        <w:t xml:space="preserve">Tabelle </w:t>
+      </w:r>
+      <w:fldSimple w:instr=" SEQ Tabelle \* ARABIC ">
+        <w:r>
+          <w:rPr>
+            <w:noProof/>
+          </w:rPr>
+          <w:t>4</w:t>
+        </w:r>
+      </w:fldSimple>
+      <w:r>
+        <w:t>:</w:t>
+      </w:r>
+      <w:r>
+        <w:t xml:space="preserve"> Risikoportfolio</w:t>
+      </w:r>
+      <w:bookmarkEnd w:id="18"/>
+    </w:p>
+    <w:p>
+      <w:r>
+        <w:t>Folgende T</w:t>
+      </w:r>
+      <w:r>
+        <w:t>abelle dient als Legende für das</w:t>
+      </w:r>
+      <w:r>
+        <w:t xml:space="preserve"> </w:t>
+      </w:r>
+      <w:r>
+        <w:t>Risikoportfolio</w:t>
+      </w:r>
+      <w:r>
+        <w:t>.</w:t>
+      </w:r>
+    </w:p>
+    <w:tbl>
+      <w:tblPr>
+        <w:tblStyle w:val="Listentabelle1hellAkzent3"/>
+        <w:tblW w:w="0" w:type="auto"/>
+        <w:jc w:val="center"/>
+        <w:tblLook w:val="04A0" w:firstRow="1" w:lastRow="0" w:firstColumn="1" w:lastColumn="0" w:noHBand="0" w:noVBand="1"/>
+      </w:tblPr>
+      <w:tblGrid>
+        <w:gridCol w:w="2551"/>
+        <w:gridCol w:w="4479"/>
+      </w:tblGrid>
+      <w:tr>
+        <w:trPr>
+          <w:cnfStyle w:val="100000000000" w:firstRow="1" w:lastRow="0" w:firstColumn="0" w:lastColumn="0" w:oddVBand="0" w:evenVBand="0" w:oddHBand="0" w:evenHBand="0" w:firstRowFirstColumn="0" w:firstRowLastColumn="0" w:lastRowFirstColumn="0" w:lastRowLastColumn="0"/>
+          <w:jc w:val="center"/>
+        </w:trPr>
+        <w:tc>
+          <w:tcPr>
+            <w:cnfStyle w:val="001000000000" w:firstRow="0" w:lastRow="0" w:firstColumn="1" w:lastColumn="0" w:oddVBand="0" w:evenVBand="0" w:oddHBand="0" w:evenHBand="0" w:firstRowFirstColumn="0" w:firstRowLastColumn="0" w:lastRowFirstColumn="0" w:lastRowLastColumn="0"/>
+            <w:tcW w:w="2551" w:type="dxa"/>
+          </w:tcPr>
+          <w:p>
+            <w:r>
+              <w:t>Symbol</w:t>
+            </w:r>
+          </w:p>
+        </w:tc>
+        <w:tc>
+          <w:tcPr>
+            <w:tcW w:w="4479" w:type="dxa"/>
+          </w:tcPr>
+          <w:p>
+            <w:pPr>
+              <w:cnfStyle w:val="100000000000" w:firstRow="1" w:lastRow="0" w:firstColumn="0" w:lastColumn="0" w:oddVBand="0" w:evenVBand="0" w:oddHBand="0" w:evenHBand="0" w:firstRowFirstColumn="0" w:firstRowLastColumn="0" w:lastRowFirstColumn="0" w:lastRowLastColumn="0"/>
+            </w:pPr>
+            <w:r>
+              <w:t>Bedeutung</w:t>
+            </w:r>
+          </w:p>
+        </w:tc>
+      </w:tr>
+      <w:tr>
+        <w:trPr>
+          <w:cnfStyle w:val="000000100000" w:firstRow="0" w:lastRow="0" w:firstColumn="0" w:lastColumn="0" w:oddVBand="0" w:evenVBand="0" w:oddHBand="1" w:evenHBand="0" w:firstRowFirstColumn="0" w:firstRowLastColumn="0" w:lastRowFirstColumn="0" w:lastRowLastColumn="0"/>
+          <w:jc w:val="center"/>
+        </w:trPr>
+        <w:tc>
+          <w:tcPr>
+            <w:cnfStyle w:val="001000000000" w:firstRow="0" w:lastRow="0" w:firstColumn="1" w:lastColumn="0" w:oddVBand="0" w:evenVBand="0" w:oddHBand="0" w:evenHBand="0" w:firstRowFirstColumn="0" w:firstRowLastColumn="0" w:lastRowFirstColumn="0" w:lastRowLastColumn="0"/>
+            <w:tcW w:w="2551" w:type="dxa"/>
+          </w:tcPr>
+          <w:p>
+            <w:pPr>
+              <w:rPr>
+                <w:b w:val="0"/>
+                <w:bCs w:val="0"/>
+              </w:rPr>
+            </w:pPr>
+            <w:r>
+              <w:rPr>
+                <w:b w:val="0"/>
+                <w:bCs w:val="0"/>
+              </w:rPr>
+              <w:t>e</w:t>
+            </w:r>
+          </w:p>
+        </w:tc>
+        <w:tc>
+          <w:tcPr>
+            <w:tcW w:w="4479" w:type="dxa"/>
+          </w:tcPr>
+          <w:p>
+            <w:pPr>
+              <w:cnfStyle w:val="000000100000" w:firstRow="0" w:lastRow="0" w:firstColumn="0" w:lastColumn="0" w:oddVBand="0" w:evenVBand="0" w:oddHBand="1" w:evenHBand="0" w:firstRowFirstColumn="0" w:firstRowLastColumn="0" w:lastRowFirstColumn="0" w:lastRowLastColumn="0"/>
+            </w:pPr>
+            <w:r>
+              <w:t>eliminiert</w:t>
+            </w:r>
+          </w:p>
+        </w:tc>
+      </w:tr>
+      <w:tr>
+        <w:trPr>
+          <w:jc w:val="center"/>
+        </w:trPr>
+        <w:tc>
+          <w:tcPr>
+            <w:cnfStyle w:val="001000000000" w:firstRow="0" w:lastRow="0" w:firstColumn="1" w:lastColumn="0" w:oddVBand="0" w:evenVBand="0" w:oddHBand="0" w:evenHBand="0" w:firstRowFirstColumn="0" w:firstRowLastColumn="0" w:lastRowFirstColumn="0" w:lastRowLastColumn="0"/>
+            <w:tcW w:w="2551" w:type="dxa"/>
+          </w:tcPr>
+          <w:p>
+            <w:pPr>
+              <w:rPr>
+                <w:b w:val="0"/>
+                <w:bCs w:val="0"/>
+              </w:rPr>
+            </w:pPr>
+            <w:r>
+              <w:rPr>
+                <w:b w:val="0"/>
+                <w:bCs w:val="0"/>
+              </w:rPr>
+              <w:t>ü</w:t>
+            </w:r>
+          </w:p>
+        </w:tc>
+        <w:tc>
+          <w:tcPr>
+            <w:tcW w:w="4479" w:type="dxa"/>
+          </w:tcPr>
+          <w:p>
+            <w:pPr>
+              <w:cnfStyle w:val="000000000000" w:firstRow="0" w:lastRow="0" w:firstColumn="0" w:lastColumn="0" w:oddVBand="0" w:evenVBand="0" w:oddHBand="0" w:evenHBand="0" w:firstRowFirstColumn="0" w:firstRowLastColumn="0" w:lastRowFirstColumn="0" w:lastRowLastColumn="0"/>
+            </w:pPr>
+            <w:r>
+              <w:t>überwacht</w:t>
+            </w:r>
+          </w:p>
+        </w:tc>
+      </w:tr>
+      <w:tr>
+        <w:trPr>
+          <w:cnfStyle w:val="000000100000" w:firstRow="0" w:lastRow="0" w:firstColumn="0" w:lastColumn="0" w:oddVBand="0" w:evenVBand="0" w:oddHBand="1" w:evenHBand="0" w:firstRowFirstColumn="0" w:firstRowLastColumn="0" w:lastRowFirstColumn="0" w:lastRowLastColumn="0"/>
+          <w:jc w:val="center"/>
+        </w:trPr>
+        <w:tc>
+          <w:tcPr>
+            <w:cnfStyle w:val="001000000000" w:firstRow="0" w:lastRow="0" w:firstColumn="1" w:lastColumn="0" w:oddVBand="0" w:evenVBand="0" w:oddHBand="0" w:evenHBand="0" w:firstRowFirstColumn="0" w:firstRowLastColumn="0" w:lastRowFirstColumn="0" w:lastRowLastColumn="0"/>
+            <w:tcW w:w="2551" w:type="dxa"/>
+          </w:tcPr>
+          <w:p>
+            <w:pPr>
+              <w:rPr>
+                <w:b w:val="0"/>
+                <w:bCs w:val="0"/>
+              </w:rPr>
+            </w:pPr>
+            <w:r>
+              <w:rPr>
+                <w:b w:val="0"/>
+                <w:bCs w:val="0"/>
+              </w:rPr>
+              <w:t>E</w:t>
+            </w:r>
+          </w:p>
+        </w:tc>
+        <w:tc>
+          <w:tcPr>
+            <w:tcW w:w="4479" w:type="dxa"/>
+          </w:tcPr>
+          <w:p>
+            <w:pPr>
+              <w:cnfStyle w:val="000000100000" w:firstRow="0" w:lastRow="0" w:firstColumn="0" w:lastColumn="0" w:oddVBand="0" w:evenVBand="0" w:oddHBand="1" w:evenHBand="0" w:firstRowFirstColumn="0" w:firstRowLastColumn="0" w:lastRowFirstColumn="0" w:lastRowLastColumn="0"/>
+            </w:pPr>
+            <w:r>
+              <w:t>Eintrittswahrscheinlichkeit</w:t>
+            </w:r>
+          </w:p>
+        </w:tc>
+      </w:tr>
+      <w:tr>
+        <w:trPr>
+          <w:jc w:val="center"/>
+        </w:trPr>
+        <w:tc>
+          <w:tcPr>
+            <w:cnfStyle w:val="001000000000" w:firstRow="0" w:lastRow="0" w:firstColumn="1" w:lastColumn="0" w:oddVBand="0" w:evenVBand="0" w:oddHBand="0" w:evenHBand="0" w:firstRowFirstColumn="0" w:firstRowLastColumn="0" w:lastRowFirstColumn="0" w:lastRowLastColumn="0"/>
+            <w:tcW w:w="2551" w:type="dxa"/>
+          </w:tcPr>
+          <w:p>
+            <w:pPr>
+              <w:rPr>
+                <w:b w:val="0"/>
+                <w:bCs w:val="0"/>
+              </w:rPr>
+            </w:pPr>
+            <w:r>
+              <w:rPr>
+                <w:b w:val="0"/>
+                <w:bCs w:val="0"/>
+              </w:rPr>
+              <w:t>A</w:t>
+            </w:r>
+          </w:p>
+        </w:tc>
+        <w:tc>
+          <w:tcPr>
+            <w:tcW w:w="4479" w:type="dxa"/>
+          </w:tcPr>
+          <w:p>
+            <w:pPr>
+              <w:keepNext/>
+              <w:cnfStyle w:val="000000000000" w:firstRow="0" w:lastRow="0" w:firstColumn="0" w:lastColumn="0" w:oddVBand="0" w:evenVBand="0" w:oddHBand="0" w:evenHBand="0" w:firstRowFirstColumn="0" w:firstRowLastColumn="0" w:lastRowFirstColumn="0" w:lastRowLastColumn="0"/>
+            </w:pPr>
+            <w:r>
+              <w:t>Auswirkung</w:t>
+            </w:r>
+          </w:p>
+        </w:tc>
+      </w:tr>
+    </w:tbl>
+    <w:p>
+      <w:pPr>
+        <w:pStyle w:val="Beschriftung"/>
+        <w:jc w:val="center"/>
+      </w:pPr>
+      <w:r>
+        <w:t xml:space="preserve">Tabelle </w:t>
+      </w:r>
+      <w:fldSimple w:instr=" SEQ Tabelle \* ARABIC ">
+        <w:r>
+          <w:rPr>
+            <w:noProof/>
+          </w:rPr>
+          <w:t>5</w:t>
+        </w:r>
+      </w:fldSimple>
+      <w:r>
+        <w:t>:</w:t>
+      </w:r>
+      <w:r>
+        <w:t xml:space="preserve"> Legende Risikoportfolio grafisch</w:t>
+      </w:r>
+    </w:p>
     <w:p>
       <w:r>
         <w:rPr>
           <w:noProof/>
+          <w:lang w:val="en-US"/>
         </w:rPr>
         <w:lastRenderedPageBreak/>
         <mc:AlternateContent>
@@ -8064,7 +8350,7 @@
                 <v:stroke joinstyle="miter"/>
                 <v:path gradientshapeok="t" o:connecttype="rect"/>
               </v:shapetype>
-              <v:shape id="Textfeld 29" o:spid="_x0000_s1026" type="#_x0000_t202" style="position:absolute;margin-left:20.45pt;margin-top:207.25pt;width:396.85pt;height:.05pt;z-index:251707392;visibility:visible;mso-wrap-style:square;mso-wrap-distance-left:9pt;mso-wrap-distance-top:0;mso-wrap-distance-right:9pt;mso-wrap-distance-bottom:0;mso-position-horizontal:absolute;mso-position-horizontal-relative:text;mso-position-vertical:absolute;mso-position-vertical-relative:text;v-text-anchor:top" o:gfxdata="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" stroked="f">
+              <v:shape id="Textfeld 29" o:spid="_x0000_s1026" type="#_x0000_t202" style="position:absolute;margin-left:20.45pt;margin-top:207.25pt;width:396.85pt;height:.05pt;z-index:251707392;visibility:visible;mso-wrap-style:square;mso-wrap-distance-left:9pt;mso-wrap-distance-top:0;mso-wrap-distance-right:9pt;mso-wrap-distance-bottom:0;mso-position-horizontal:absolute;mso-position-horizontal-relative:text;mso-position-vertical:absolute;mso-position-vertical-relative:text;v-text-anchor:top" o:gfxdata="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" stroked="f">
                 <v:textbox style="mso-fit-shape-to-text:t" inset="0,0,0,0">
                   <w:txbxContent>
                     <w:p>
@@ -8104,6 +8390,7 @@
       <w:r>
         <w:rPr>
           <w:noProof/>
+          <w:lang w:val="en-US"/>
         </w:rPr>
         <w:drawing>
           <wp:anchor distT="0" distB="0" distL="114300" distR="114300" simplePos="0" relativeHeight="251705344" behindDoc="0" locked="0" layoutInCell="1" allowOverlap="1" wp14:anchorId="20A6F01E" wp14:editId="6AFABCE1">
@@ -8184,11 +8471,11 @@
       <w:pPr>
         <w:pStyle w:val="berschrift2"/>
       </w:pPr>
-      <w:bookmarkStart w:id="17" w:name="_Toc89173911"/>
+      <w:bookmarkStart w:id="19" w:name="_Toc96079717"/>
       <w:r>
         <w:t>Pflichtenheft</w:t>
       </w:r>
-      <w:bookmarkEnd w:id="17"/>
+      <w:bookmarkEnd w:id="19"/>
     </w:p>
     <w:p>
       <w:r>
@@ -8223,11 +8510,11 @@
       <w:pPr>
         <w:pStyle w:val="berschrift3"/>
       </w:pPr>
-      <w:bookmarkStart w:id="18" w:name="_Toc89173912"/>
+      <w:bookmarkStart w:id="20" w:name="_Toc96079718"/>
       <w:r>
         <w:t>Zielsetzung</w:t>
       </w:r>
-      <w:bookmarkEnd w:id="18"/>
+      <w:bookmarkEnd w:id="20"/>
     </w:p>
     <w:p>
       <w:pPr>
@@ -8259,11 +8546,11 @@
       <w:pPr>
         <w:pStyle w:val="berschrift3"/>
       </w:pPr>
-      <w:bookmarkStart w:id="19" w:name="_Toc89173913"/>
+      <w:bookmarkStart w:id="21" w:name="_Toc96079719"/>
       <w:r>
         <w:t>Produkteinsatz und Umgebung</w:t>
       </w:r>
-      <w:bookmarkEnd w:id="19"/>
+      <w:bookmarkEnd w:id="21"/>
     </w:p>
     <w:p>
       <w:pPr>
@@ -8394,12 +8681,12 @@
       <w:pPr>
         <w:pStyle w:val="berschrift3"/>
       </w:pPr>
-      <w:bookmarkStart w:id="20" w:name="_Toc89173914"/>
+      <w:bookmarkStart w:id="22" w:name="_Toc96079720"/>
       <w:r>
         <w:lastRenderedPageBreak/>
         <w:t>Funktionalitäten</w:t>
       </w:r>
-      <w:bookmarkEnd w:id="20"/>
+      <w:bookmarkEnd w:id="22"/>
     </w:p>
     <w:p>
       <w:pPr>
@@ -8728,14 +9015,14 @@
       <w:pPr>
         <w:pStyle w:val="berschrift3"/>
       </w:pPr>
-      <w:bookmarkStart w:id="21" w:name="_Toc89173915"/>
+      <w:bookmarkStart w:id="23" w:name="_Toc96079721"/>
       <w:r>
         <w:t>Use</w:t>
       </w:r>
       <w:r>
         <w:t>-Case-Analyse</w:t>
       </w:r>
-      <w:bookmarkEnd w:id="21"/>
+      <w:bookmarkEnd w:id="23"/>
     </w:p>
     <w:p>
       <w:r>
@@ -9066,7 +9353,6 @@
         </w:rPr>
         <w:t xml:space="preserve">Tabelle </w:t>
       </w:r>
-      <w:proofErr w:type="gramStart"/>
       <w:r>
         <w:rPr>
           <w:i/>
@@ -9078,6 +9364,7 @@
       <w:r>
         <w:t xml:space="preserve">  </w:t>
       </w:r>
+      <w:proofErr w:type="spellStart"/>
       <w:r>
         <w:rPr>
           <w:i/>
@@ -9085,7 +9372,7 @@
         </w:rPr>
         <w:t>Use</w:t>
       </w:r>
-      <w:proofErr w:type="gramEnd"/>
+      <w:proofErr w:type="spellEnd"/>
       <w:r>
         <w:rPr>
           <w:i/>
@@ -9769,8 +10056,8 @@
         <w:keepNext/>
         <w:jc w:val="center"/>
       </w:pPr>
-      <w:bookmarkStart w:id="22" w:name="_Ref89157354"/>
-      <w:bookmarkStart w:id="23" w:name="_Toc89174014"/>
+      <w:bookmarkStart w:id="24" w:name="_Ref89157354"/>
+      <w:bookmarkStart w:id="25" w:name="_Toc89174014"/>
       <w:r>
         <w:t xml:space="preserve">Tabelle </w:t>
       </w:r>
@@ -9779,14 +10066,14 @@
           <w:rPr>
             <w:noProof/>
           </w:rPr>
-          <w:t>4</w:t>
+          <w:t>6</w:t>
         </w:r>
       </w:fldSimple>
       <w:r>
         <w:t xml:space="preserve">  Use-Case "Essen bestellen"</w:t>
       </w:r>
-      <w:bookmarkEnd w:id="22"/>
-      <w:bookmarkEnd w:id="23"/>
+      <w:bookmarkEnd w:id="24"/>
+      <w:bookmarkEnd w:id="25"/>
     </w:p>
     <w:p>
       <w:r>
@@ -9852,7 +10139,23 @@
           <w:i/>
           <w:iCs/>
         </w:rPr>
-        <w:t xml:space="preserve"> Use-Case "Baukastensystem"</w:t>
+        <w:t xml:space="preserve"> </w:t>
+      </w:r>
+      <w:proofErr w:type="spellStart"/>
+      <w:r>
+        <w:rPr>
+          <w:i/>
+          <w:iCs/>
+        </w:rPr>
+        <w:t>Use</w:t>
+      </w:r>
+      <w:proofErr w:type="spellEnd"/>
+      <w:r>
+        <w:rPr>
+          <w:i/>
+          <w:iCs/>
+        </w:rPr>
+        <w:t>-Case "Baukastensystem"</w:t>
       </w:r>
       <w:r>
         <w:rPr>
@@ -10540,8 +10843,8 @@
         <w:pStyle w:val="Beschriftung"/>
         <w:jc w:val="center"/>
       </w:pPr>
-      <w:bookmarkStart w:id="24" w:name="_Ref89157404"/>
-      <w:bookmarkStart w:id="25" w:name="_Toc89174015"/>
+      <w:bookmarkStart w:id="26" w:name="_Ref89157404"/>
+      <w:bookmarkStart w:id="27" w:name="_Toc89174015"/>
       <w:r>
         <w:t xml:space="preserve">Tabelle </w:t>
       </w:r>
@@ -10550,14 +10853,14 @@
           <w:rPr>
             <w:noProof/>
           </w:rPr>
-          <w:t>5</w:t>
+          <w:t>7</w:t>
         </w:r>
       </w:fldSimple>
       <w:r>
         <w:t xml:space="preserve"> Use-Case "Baukastensystem"</w:t>
       </w:r>
-      <w:bookmarkEnd w:id="24"/>
-      <w:bookmarkEnd w:id="25"/>
+      <w:bookmarkEnd w:id="26"/>
+      <w:bookmarkEnd w:id="27"/>
     </w:p>
     <w:p>
       <w:r>
@@ -10626,7 +10929,23 @@
           <w:i/>
           <w:iCs/>
         </w:rPr>
-        <w:t xml:space="preserve"> Use-Case "Anmelden"</w:t>
+        <w:t xml:space="preserve"> </w:t>
+      </w:r>
+      <w:proofErr w:type="spellStart"/>
+      <w:r>
+        <w:rPr>
+          <w:i/>
+          <w:iCs/>
+        </w:rPr>
+        <w:t>Use</w:t>
+      </w:r>
+      <w:proofErr w:type="spellEnd"/>
+      <w:r>
+        <w:rPr>
+          <w:i/>
+          <w:iCs/>
+        </w:rPr>
+        <w:t>-Case "Anmelden"</w:t>
       </w:r>
       <w:r>
         <w:rPr>
@@ -11218,8 +11537,8 @@
           <w:noProof/>
         </w:rPr>
       </w:pPr>
-      <w:bookmarkStart w:id="26" w:name="_Ref89157447"/>
-      <w:bookmarkStart w:id="27" w:name="_Toc89174016"/>
+      <w:bookmarkStart w:id="28" w:name="_Ref89157447"/>
+      <w:bookmarkStart w:id="29" w:name="_Toc89174016"/>
       <w:r>
         <w:t xml:space="preserve">Tabelle </w:t>
       </w:r>
@@ -11228,14 +11547,14 @@
           <w:rPr>
             <w:noProof/>
           </w:rPr>
-          <w:t>6</w:t>
+          <w:t>8</w:t>
         </w:r>
       </w:fldSimple>
       <w:r>
         <w:t xml:space="preserve"> Use-Case "Anmelden"</w:t>
       </w:r>
-      <w:bookmarkEnd w:id="26"/>
-      <w:bookmarkEnd w:id="27"/>
+      <w:bookmarkEnd w:id="28"/>
+      <w:bookmarkEnd w:id="29"/>
     </w:p>
     <w:p/>
     <w:p>
@@ -11347,6 +11666,7 @@
       <w:r>
         <w:rPr>
           <w:noProof/>
+          <w:lang w:val="en-US"/>
         </w:rPr>
         <w:drawing>
           <wp:anchor distT="0" distB="0" distL="114300" distR="114300" simplePos="0" relativeHeight="251675648" behindDoc="0" locked="0" layoutInCell="1" allowOverlap="1" wp14:anchorId="0CB8CBF7" wp14:editId="41471163">
@@ -11441,6 +11761,7 @@
       <w:r>
         <w:rPr>
           <w:noProof/>
+          <w:lang w:val="en-US"/>
         </w:rPr>
         <mc:AlternateContent>
           <mc:Choice Requires="wps">
@@ -11495,8 +11816,8 @@
                                 <w:noProof/>
                               </w:rPr>
                             </w:pPr>
-                            <w:bookmarkStart w:id="28" w:name="_Ref89173170"/>
-                            <w:bookmarkStart w:id="29" w:name="_Toc92378205"/>
+                            <w:bookmarkStart w:id="30" w:name="_Ref89173170"/>
+                            <w:bookmarkStart w:id="31" w:name="_Toc92378205"/>
                             <w:r>
                               <w:t xml:space="preserve">Abbildung </w:t>
                             </w:r>
@@ -11508,11 +11829,11 @@
                                 <w:t>3</w:t>
                               </w:r>
                             </w:fldSimple>
-                            <w:bookmarkEnd w:id="28"/>
+                            <w:bookmarkEnd w:id="30"/>
                             <w:r>
                               <w:t xml:space="preserve"> Use-Case-Diagramm Restaurant</w:t>
                             </w:r>
-                            <w:bookmarkEnd w:id="29"/>
+                            <w:bookmarkEnd w:id="31"/>
                           </w:p>
                         </w:txbxContent>
                       </wps:txbx>
@@ -11530,7 +11851,7 @@
           </mc:Choice>
           <mc:Fallback>
             <w:pict>
-              <v:shape w14:anchorId="489C64A9" id="Textfeld 15" o:spid="_x0000_s1027" type="#_x0000_t202" style="position:absolute;margin-left:0;margin-top:12.1pt;width:283.45pt;height:.05pt;z-index:251678720;visibility:visible;mso-wrap-style:square;mso-wrap-distance-left:9pt;mso-wrap-distance-top:0;mso-wrap-distance-right:9pt;mso-wrap-distance-bottom:0;mso-position-horizontal:center;mso-position-horizontal-relative:margin;mso-position-vertical:absolute;mso-position-vertical-relative:text;v-text-anchor:top" o:gfxdata="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" stroked="f">
+              <v:shape w14:anchorId="489C64A9" id="Textfeld 15" o:spid="_x0000_s1027" type="#_x0000_t202" style="position:absolute;margin-left:0;margin-top:12.1pt;width:283.45pt;height:.05pt;z-index:251678720;visibility:visible;mso-wrap-style:square;mso-wrap-distance-left:9pt;mso-wrap-distance-top:0;mso-wrap-distance-right:9pt;mso-wrap-distance-bottom:0;mso-position-horizontal:center;mso-position-horizontal-relative:margin;mso-position-vertical:absolute;mso-position-vertical-relative:text;v-text-anchor:top" o:gfxdata="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" stroked="f">
                 <v:textbox style="mso-fit-shape-to-text:t" inset="0,0,0,0">
                   <w:txbxContent>
                     <w:p>
@@ -11541,8 +11862,8 @@
                           <w:noProof/>
                         </w:rPr>
                       </w:pPr>
-                      <w:bookmarkStart w:id="30" w:name="_Ref89173170"/>
-                      <w:bookmarkStart w:id="31" w:name="_Toc92378205"/>
+                      <w:bookmarkStart w:id="32" w:name="_Ref89173170"/>
+                      <w:bookmarkStart w:id="33" w:name="_Toc92378205"/>
                       <w:r>
                         <w:t xml:space="preserve">Abbildung </w:t>
                       </w:r>
@@ -11554,11 +11875,11 @@
                           <w:t>3</w:t>
                         </w:r>
                       </w:fldSimple>
-                      <w:bookmarkEnd w:id="30"/>
+                      <w:bookmarkEnd w:id="32"/>
                       <w:r>
                         <w:t xml:space="preserve"> Use-Case-Diagramm Restaurant</w:t>
                       </w:r>
-                      <w:bookmarkEnd w:id="31"/>
+                      <w:bookmarkEnd w:id="33"/>
                     </w:p>
                   </w:txbxContent>
                 </v:textbox>
@@ -11643,6 +11964,7 @@
       <w:r>
         <w:rPr>
           <w:noProof/>
+          <w:lang w:val="en-US"/>
         </w:rPr>
         <w:drawing>
           <wp:anchor distT="0" distB="0" distL="114300" distR="114300" simplePos="0" relativeHeight="251676672" behindDoc="0" locked="0" layoutInCell="1" allowOverlap="1" wp14:anchorId="11C26281" wp14:editId="5CCA57B8">
@@ -11735,6 +12057,7 @@
       <w:r>
         <w:rPr>
           <w:noProof/>
+          <w:lang w:val="en-US"/>
         </w:rPr>
         <mc:AlternateContent>
           <mc:Choice Requires="wps">
@@ -11789,8 +12112,8 @@
                                 <w:noProof/>
                               </w:rPr>
                             </w:pPr>
-                            <w:bookmarkStart w:id="32" w:name="_Ref89173123"/>
-                            <w:bookmarkStart w:id="33" w:name="_Toc92378206"/>
+                            <w:bookmarkStart w:id="34" w:name="_Ref89173123"/>
+                            <w:bookmarkStart w:id="35" w:name="_Toc92378206"/>
                             <w:r>
                               <w:t xml:space="preserve">Abbildung </w:t>
                             </w:r>
@@ -11802,11 +12125,11 @@
                                 <w:t>4</w:t>
                               </w:r>
                             </w:fldSimple>
-                            <w:bookmarkEnd w:id="32"/>
+                            <w:bookmarkEnd w:id="34"/>
                             <w:r>
                               <w:t xml:space="preserve"> Use-Case-Diagramm Kunde</w:t>
                             </w:r>
-                            <w:bookmarkEnd w:id="33"/>
+                            <w:bookmarkEnd w:id="35"/>
                           </w:p>
                         </w:txbxContent>
                       </wps:txbx>
@@ -11824,7 +12147,7 @@
           </mc:Choice>
           <mc:Fallback>
             <w:pict>
-              <v:shape w14:anchorId="6DFC84BD" id="Textfeld 16" o:spid="_x0000_s1028" type="#_x0000_t202" style="position:absolute;margin-left:85pt;margin-top:32.85pt;width:283.45pt;height:.05pt;z-index:251680768;visibility:visible;mso-wrap-style:square;mso-wrap-distance-left:9pt;mso-wrap-distance-top:0;mso-wrap-distance-right:9pt;mso-wrap-distance-bottom:0;mso-position-horizontal:absolute;mso-position-horizontal-relative:margin;mso-position-vertical:absolute;mso-position-vertical-relative:text;v-text-anchor:top" o:gfxdata="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" stroked="f">
+              <v:shape w14:anchorId="6DFC84BD" id="Textfeld 16" o:spid="_x0000_s1028" type="#_x0000_t202" style="position:absolute;margin-left:85pt;margin-top:32.85pt;width:283.45pt;height:.05pt;z-index:251680768;visibility:visible;mso-wrap-style:square;mso-wrap-distance-left:9pt;mso-wrap-distance-top:0;mso-wrap-distance-right:9pt;mso-wrap-distance-bottom:0;mso-position-horizontal:absolute;mso-position-horizontal-relative:margin;mso-position-vertical:absolute;mso-position-vertical-relative:text;v-text-anchor:top" o:gfxdata="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" stroked="f">
                 <v:textbox style="mso-fit-shape-to-text:t" inset="0,0,0,0">
                   <w:txbxContent>
                     <w:p>
@@ -11835,8 +12158,8 @@
                           <w:noProof/>
                         </w:rPr>
                       </w:pPr>
-                      <w:bookmarkStart w:id="34" w:name="_Ref89173123"/>
-                      <w:bookmarkStart w:id="35" w:name="_Toc92378206"/>
+                      <w:bookmarkStart w:id="36" w:name="_Ref89173123"/>
+                      <w:bookmarkStart w:id="37" w:name="_Toc92378206"/>
                       <w:r>
                         <w:t xml:space="preserve">Abbildung </w:t>
                       </w:r>
@@ -11848,11 +12171,11 @@
                           <w:t>4</w:t>
                         </w:r>
                       </w:fldSimple>
-                      <w:bookmarkEnd w:id="34"/>
+                      <w:bookmarkEnd w:id="36"/>
                       <w:r>
                         <w:t xml:space="preserve"> Use-Case-Diagramm Kunde</w:t>
                       </w:r>
-                      <w:bookmarkEnd w:id="35"/>
+                      <w:bookmarkEnd w:id="37"/>
                     </w:p>
                   </w:txbxContent>
                 </v:textbox>
@@ -11870,12 +12193,12 @@
       <w:pPr>
         <w:pStyle w:val="berschrift3"/>
       </w:pPr>
-      <w:bookmarkStart w:id="36" w:name="_Toc89173916"/>
+      <w:bookmarkStart w:id="38" w:name="_Toc96079722"/>
       <w:r>
         <w:lastRenderedPageBreak/>
         <w:t>User-Interface-Design</w:t>
       </w:r>
-      <w:bookmarkEnd w:id="36"/>
+      <w:bookmarkEnd w:id="38"/>
     </w:p>
     <w:p>
       <w:pPr>
@@ -11898,8 +12221,13 @@
       </w:r>
       <w:proofErr w:type="spellEnd"/>
       <w:r>
-        <w:t xml:space="preserve"> ist ein webbasierter Vektorgrafik-Editor der sich perfekt für die Erstellung von Mockups für Anwendung eignet. Das folgende Mockup stellt die Startseite unseres Projekts dar. Auf jene Seite gelangt man, sobald man unsere Webadresse aufruft. Dies ist der Startpunkt für jeden Benutzer. Von hier aus soll man infolgedessen sich einloggen können, nach Resteraunt suchen können und allgemeine Informationen bekommen. Links ist die Desktopdarstellung zu sehen. Rechts die für Smartphones. Die folgenden zwei Mockups</w:t>
-      </w:r>
+        <w:t xml:space="preserve"> ist ein webbasierter Vektorgrafik-Editor der sich perfekt für die Erstellung von Mockups für Anwendung eignet. Das folgende Mockup stellt die Startseite unseres Projekts dar. Auf jene Seite gelangt man, sobald man unsere Webadresse aufruft. Dies ist der Startpunkt für jeden Benutzer. Von hier aus soll man infolgedessen sich einloggen können, nach Resteraunt suchen können und allgemeine Informationen bekommen. Links ist die Desktopdarstellung zu sehen. Rechts die für Smartphones. Die folgenden zwei </w:t>
+      </w:r>
+      <w:proofErr w:type="spellStart"/>
+      <w:r>
+        <w:t>Mockups</w:t>
+      </w:r>
+      <w:proofErr w:type="spellEnd"/>
       <w:r>
         <w:t xml:space="preserve"> (</w:t>
       </w:r>
@@ -12049,6 +12377,7 @@
       <w:r>
         <w:rPr>
           <w:noProof/>
+          <w:lang w:val="en-US"/>
         </w:rPr>
         <mc:AlternateContent>
           <mc:Choice Requires="wps">
@@ -12103,8 +12432,8 @@
                                 <w:lang w:val="de-DE"/>
                               </w:rPr>
                             </w:pPr>
-                            <w:bookmarkStart w:id="37" w:name="_Ref89174254"/>
-                            <w:bookmarkStart w:id="38" w:name="_Toc92378207"/>
+                            <w:bookmarkStart w:id="39" w:name="_Ref89174254"/>
+                            <w:bookmarkStart w:id="40" w:name="_Toc92378207"/>
                             <w:r>
                               <w:t xml:space="preserve">Abbildung </w:t>
                             </w:r>
@@ -12116,11 +12445,11 @@
                                 <w:t>5</w:t>
                               </w:r>
                             </w:fldSimple>
-                            <w:bookmarkEnd w:id="37"/>
+                            <w:bookmarkEnd w:id="39"/>
                             <w:r>
                               <w:t xml:space="preserve"> Mockup - Starseite für Mobilgeräte</w:t>
                             </w:r>
-                            <w:bookmarkEnd w:id="38"/>
+                            <w:bookmarkEnd w:id="40"/>
                           </w:p>
                         </w:txbxContent>
                       </wps:txbx>
@@ -12138,7 +12467,7 @@
           </mc:Choice>
           <mc:Fallback>
             <w:pict>
-              <v:shape w14:anchorId="47C95173" id="Textfeld 20" o:spid="_x0000_s1029" type="#_x0000_t202" style="position:absolute;left:0;text-align:left;margin-left:287.3pt;margin-top:410.1pt;width:138.75pt;height:.05pt;z-index:251684864;visibility:visible;mso-wrap-style:square;mso-wrap-distance-left:9pt;mso-wrap-distance-top:0;mso-wrap-distance-right:9pt;mso-wrap-distance-bottom:0;mso-position-horizontal:absolute;mso-position-horizontal-relative:text;mso-position-vertical:absolute;mso-position-vertical-relative:text;v-text-anchor:top" o:gfxdata="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" stroked="f">
+              <v:shape w14:anchorId="47C95173" id="Textfeld 20" o:spid="_x0000_s1029" type="#_x0000_t202" style="position:absolute;left:0;text-align:left;margin-left:287.3pt;margin-top:410.1pt;width:138.75pt;height:.05pt;z-index:251684864;visibility:visible;mso-wrap-style:square;mso-wrap-distance-left:9pt;mso-wrap-distance-top:0;mso-wrap-distance-right:9pt;mso-wrap-distance-bottom:0;mso-position-horizontal:absolute;mso-position-horizontal-relative:text;mso-position-vertical:absolute;mso-position-vertical-relative:text;v-text-anchor:top" o:gfxdata="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" stroked="f">
                 <v:textbox style="mso-fit-shape-to-text:t" inset="0,0,0,0">
                   <w:txbxContent>
                     <w:p>
@@ -12150,8 +12479,8 @@
                           <w:lang w:val="de-DE"/>
                         </w:rPr>
                       </w:pPr>
-                      <w:bookmarkStart w:id="39" w:name="_Ref89174254"/>
-                      <w:bookmarkStart w:id="40" w:name="_Toc92378207"/>
+                      <w:bookmarkStart w:id="41" w:name="_Ref89174254"/>
+                      <w:bookmarkStart w:id="42" w:name="_Toc92378207"/>
                       <w:r>
                         <w:t xml:space="preserve">Abbildung </w:t>
                       </w:r>
@@ -12163,11 +12492,11 @@
                           <w:t>5</w:t>
                         </w:r>
                       </w:fldSimple>
-                      <w:bookmarkEnd w:id="39"/>
+                      <w:bookmarkEnd w:id="41"/>
                       <w:r>
                         <w:t xml:space="preserve"> Mockup - Starseite für Mobilgeräte</w:t>
                       </w:r>
-                      <w:bookmarkEnd w:id="40"/>
+                      <w:bookmarkEnd w:id="42"/>
                     </w:p>
                   </w:txbxContent>
                 </v:textbox>
@@ -12180,6 +12509,7 @@
       <w:r>
         <w:rPr>
           <w:noProof/>
+          <w:lang w:val="en-US"/>
         </w:rPr>
         <w:drawing>
           <wp:anchor distT="0" distB="0" distL="114300" distR="114300" simplePos="0" relativeHeight="251661312" behindDoc="0" locked="0" layoutInCell="1" allowOverlap="1" wp14:anchorId="750AF583" wp14:editId="0B6FB113">
@@ -12248,6 +12578,7 @@
       <w:r>
         <w:rPr>
           <w:noProof/>
+          <w:lang w:val="en-US"/>
         </w:rPr>
         <mc:AlternateContent>
           <mc:Choice Requires="wps">
@@ -12302,8 +12633,8 @@
                                 <w:lang w:val="de-DE"/>
                               </w:rPr>
                             </w:pPr>
-                            <w:bookmarkStart w:id="41" w:name="_Ref89174257"/>
-                            <w:bookmarkStart w:id="42" w:name="_Toc92378208"/>
+                            <w:bookmarkStart w:id="43" w:name="_Ref89174257"/>
+                            <w:bookmarkStart w:id="44" w:name="_Toc92378208"/>
                             <w:r>
                               <w:t xml:space="preserve">Abbildung </w:t>
                             </w:r>
@@ -12315,11 +12646,11 @@
                                 <w:t>6</w:t>
                               </w:r>
                             </w:fldSimple>
-                            <w:bookmarkEnd w:id="41"/>
+                            <w:bookmarkEnd w:id="43"/>
                             <w:r>
                               <w:t xml:space="preserve"> Mockup - Starseite für Desktops</w:t>
                             </w:r>
-                            <w:bookmarkEnd w:id="42"/>
+                            <w:bookmarkEnd w:id="44"/>
                           </w:p>
                         </w:txbxContent>
                       </wps:txbx>
@@ -12337,7 +12668,7 @@
           </mc:Choice>
           <mc:Fallback>
             <w:pict>
-              <v:shape w14:anchorId="3DB81995" id="Textfeld 19" o:spid="_x0000_s1030" type="#_x0000_t202" style="position:absolute;left:0;text-align:left;margin-left:26.45pt;margin-top:410.15pt;width:256.75pt;height:.05pt;z-index:251682816;visibility:visible;mso-wrap-style:square;mso-wrap-distance-left:9pt;mso-wrap-distance-top:0;mso-wrap-distance-right:9pt;mso-wrap-distance-bottom:0;mso-position-horizontal:absolute;mso-position-horizontal-relative:text;mso-position-vertical:absolute;mso-position-vertical-relative:text;v-text-anchor:top" o:gfxdata="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" stroked="f">
+              <v:shape w14:anchorId="3DB81995" id="Textfeld 19" o:spid="_x0000_s1030" type="#_x0000_t202" style="position:absolute;left:0;text-align:left;margin-left:26.45pt;margin-top:410.15pt;width:256.75pt;height:.05pt;z-index:251682816;visibility:visible;mso-wrap-style:square;mso-wrap-distance-left:9pt;mso-wrap-distance-top:0;mso-wrap-distance-right:9pt;mso-wrap-distance-bottom:0;mso-position-horizontal:absolute;mso-position-horizontal-relative:text;mso-position-vertical:absolute;mso-position-vertical-relative:text;v-text-anchor:top" o:gfxdata="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" stroked="f">
                 <v:textbox style="mso-fit-shape-to-text:t" inset="0,0,0,0">
                   <w:txbxContent>
                     <w:p>
@@ -12349,8 +12680,8 @@
                           <w:lang w:val="de-DE"/>
                         </w:rPr>
                       </w:pPr>
-                      <w:bookmarkStart w:id="43" w:name="_Ref89174257"/>
-                      <w:bookmarkStart w:id="44" w:name="_Toc92378208"/>
+                      <w:bookmarkStart w:id="45" w:name="_Ref89174257"/>
+                      <w:bookmarkStart w:id="46" w:name="_Toc92378208"/>
                       <w:r>
                         <w:t xml:space="preserve">Abbildung </w:t>
                       </w:r>
@@ -12362,11 +12693,11 @@
                           <w:t>6</w:t>
                         </w:r>
                       </w:fldSimple>
-                      <w:bookmarkEnd w:id="43"/>
+                      <w:bookmarkEnd w:id="45"/>
                       <w:r>
                         <w:t xml:space="preserve"> Mockup - Starseite für Desktops</w:t>
                       </w:r>
-                      <w:bookmarkEnd w:id="44"/>
+                      <w:bookmarkEnd w:id="46"/>
                     </w:p>
                   </w:txbxContent>
                 </v:textbox>
@@ -12379,6 +12710,7 @@
       <w:r>
         <w:rPr>
           <w:noProof/>
+          <w:lang w:val="en-US"/>
         </w:rPr>
         <w:drawing>
           <wp:anchor distT="0" distB="0" distL="114300" distR="114300" simplePos="0" relativeHeight="251660288" behindDoc="0" locked="0" layoutInCell="1" allowOverlap="1" wp14:anchorId="2A81470F" wp14:editId="0B2E5496">
@@ -12482,8 +12814,13 @@
     <w:p>
       <w:r>
         <w:lastRenderedPageBreak/>
-        <w:t>Es soll ebenfalls die Möglichkeit bestehen einen Dark-Mode zu aktivieren. Deshalb ist in folgendem Mockup</w:t>
-      </w:r>
+        <w:t xml:space="preserve">Es soll ebenfalls die Möglichkeit bestehen einen Dark-Mode zu aktivieren. Deshalb ist in folgendem </w:t>
+      </w:r>
+      <w:proofErr w:type="spellStart"/>
+      <w:r>
+        <w:t>Mockup</w:t>
+      </w:r>
+      <w:proofErr w:type="spellEnd"/>
       <w:r>
         <w:t xml:space="preserve"> (</w:t>
       </w:r>
@@ -12547,6 +12884,7 @@
       <w:r>
         <w:rPr>
           <w:noProof/>
+          <w:lang w:val="en-US"/>
         </w:rPr>
         <mc:AlternateContent>
           <mc:Choice Requires="wps">
@@ -12600,8 +12938,8 @@
                                 <w:noProof/>
                               </w:rPr>
                             </w:pPr>
-                            <w:bookmarkStart w:id="45" w:name="_Ref89174296"/>
-                            <w:bookmarkStart w:id="46" w:name="_Toc92378209"/>
+                            <w:bookmarkStart w:id="47" w:name="_Ref89174296"/>
+                            <w:bookmarkStart w:id="48" w:name="_Toc92378209"/>
                             <w:r>
                               <w:t xml:space="preserve">Abbildung </w:t>
                             </w:r>
@@ -12613,23 +12951,11 @@
                                 <w:t>7</w:t>
                               </w:r>
                             </w:fldSimple>
-                            <w:bookmarkEnd w:id="45"/>
+                            <w:bookmarkEnd w:id="47"/>
                             <w:r>
-                              <w:t xml:space="preserve"> Mockup - Startseite für Desktops </w:t>
+                              <w:t xml:space="preserve"> Mockup - Startseite für Desktops – Dark Mode</w:t>
                             </w:r>
-                            <w:r>
-                              <w:t>–</w:t>
-                            </w:r>
-                            <w:r>
-                              <w:t xml:space="preserve"> Dark</w:t>
-                            </w:r>
-                            <w:r>
-                              <w:t xml:space="preserve"> </w:t>
-                            </w:r>
-                            <w:r>
-                              <w:t>Mode</w:t>
-                            </w:r>
-                            <w:bookmarkEnd w:id="46"/>
+                            <w:bookmarkEnd w:id="48"/>
                           </w:p>
                         </w:txbxContent>
                       </wps:txbx>
@@ -12647,7 +12973,7 @@
           </mc:Choice>
           <mc:Fallback>
             <w:pict>
-              <v:shape w14:anchorId="074B2494" id="Textfeld 21" o:spid="_x0000_s1031" type="#_x0000_t202" style="position:absolute;margin-left:98.4pt;margin-top:149.7pt;width:256.8pt;height:.05pt;z-index:251686912;visibility:visible;mso-wrap-style:square;mso-wrap-distance-left:9pt;mso-wrap-distance-top:0;mso-wrap-distance-right:9pt;mso-wrap-distance-bottom:0;mso-position-horizontal:absolute;mso-position-horizontal-relative:text;mso-position-vertical:absolute;mso-position-vertical-relative:text;v-text-anchor:top" o:gfxdata="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" stroked="f">
+              <v:shape w14:anchorId="074B2494" id="Textfeld 21" o:spid="_x0000_s1031" type="#_x0000_t202" style="position:absolute;margin-left:98.4pt;margin-top:149.7pt;width:256.8pt;height:.05pt;z-index:251686912;visibility:visible;mso-wrap-style:square;mso-wrap-distance-left:9pt;mso-wrap-distance-top:0;mso-wrap-distance-right:9pt;mso-wrap-distance-bottom:0;mso-position-horizontal:absolute;mso-position-horizontal-relative:text;mso-position-vertical:absolute;mso-position-vertical-relative:text;v-text-anchor:top" o:gfxdata="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" stroked="f">
                 <v:textbox style="mso-fit-shape-to-text:t" inset="0,0,0,0">
                   <w:txbxContent>
                     <w:p>
@@ -12658,8 +12984,8 @@
                           <w:noProof/>
                         </w:rPr>
                       </w:pPr>
-                      <w:bookmarkStart w:id="47" w:name="_Ref89174296"/>
-                      <w:bookmarkStart w:id="48" w:name="_Toc92378209"/>
+                      <w:bookmarkStart w:id="49" w:name="_Ref89174296"/>
+                      <w:bookmarkStart w:id="50" w:name="_Toc92378209"/>
                       <w:r>
                         <w:t xml:space="preserve">Abbildung </w:t>
                       </w:r>
@@ -12671,23 +12997,11 @@
                           <w:t>7</w:t>
                         </w:r>
                       </w:fldSimple>
-                      <w:bookmarkEnd w:id="47"/>
+                      <w:bookmarkEnd w:id="49"/>
                       <w:r>
-                        <w:t xml:space="preserve"> Mockup - Startseite für Desktops </w:t>
+                        <w:t xml:space="preserve"> Mockup - Startseite für Desktops – Dark Mode</w:t>
                       </w:r>
-                      <w:r>
-                        <w:t>–</w:t>
-                      </w:r>
-                      <w:r>
-                        <w:t xml:space="preserve"> Dark</w:t>
-                      </w:r>
-                      <w:r>
-                        <w:t xml:space="preserve"> </w:t>
-                      </w:r>
-                      <w:r>
-                        <w:t>Mode</w:t>
-                      </w:r>
-                      <w:bookmarkEnd w:id="48"/>
+                      <w:bookmarkEnd w:id="50"/>
                     </w:p>
                   </w:txbxContent>
                 </v:textbox>
@@ -12700,6 +13014,7 @@
       <w:r>
         <w:rPr>
           <w:noProof/>
+          <w:lang w:val="en-US"/>
         </w:rPr>
         <w:drawing>
           <wp:anchor distT="0" distB="0" distL="114300" distR="114300" simplePos="0" relativeHeight="251663360" behindDoc="0" locked="0" layoutInCell="1" allowOverlap="1" wp14:anchorId="139F9C8E" wp14:editId="666FDE32">
@@ -12777,6 +13092,7 @@
       <w:r>
         <w:rPr>
           <w:noProof/>
+          <w:lang w:val="en-US"/>
         </w:rPr>
         <mc:AlternateContent>
           <mc:Choice Requires="wps">
@@ -12831,8 +13147,8 @@
                                 <w:lang w:val="de-DE"/>
                               </w:rPr>
                             </w:pPr>
-                            <w:bookmarkStart w:id="49" w:name="_Ref89174331"/>
-                            <w:bookmarkStart w:id="50" w:name="_Toc92378210"/>
+                            <w:bookmarkStart w:id="51" w:name="_Ref89174331"/>
+                            <w:bookmarkStart w:id="52" w:name="_Toc92378210"/>
                             <w:r>
                               <w:t xml:space="preserve">Abbildung </w:t>
                             </w:r>
@@ -12844,23 +13160,11 @@
                                 <w:t>8</w:t>
                               </w:r>
                             </w:fldSimple>
-                            <w:bookmarkEnd w:id="49"/>
+                            <w:bookmarkEnd w:id="51"/>
                             <w:r>
-                              <w:t xml:space="preserve"> Mockup - Ergebnisse für Desktops </w:t>
+                              <w:t xml:space="preserve"> Mockup - Ergebnisse für Desktops – Light Mode</w:t>
                             </w:r>
-                            <w:r>
-                              <w:t>–</w:t>
-                            </w:r>
-                            <w:r>
-                              <w:t xml:space="preserve"> Light</w:t>
-                            </w:r>
-                            <w:r>
-                              <w:t xml:space="preserve"> </w:t>
-                            </w:r>
-                            <w:r>
-                              <w:t>Mode</w:t>
-                            </w:r>
-                            <w:bookmarkEnd w:id="50"/>
+                            <w:bookmarkEnd w:id="52"/>
                           </w:p>
                         </w:txbxContent>
                       </wps:txbx>
@@ -12878,7 +13182,7 @@
           </mc:Choice>
           <mc:Fallback>
             <w:pict>
-              <v:shape w14:anchorId="2999674D" id="Textfeld 22" o:spid="_x0000_s1032" type="#_x0000_t202" style="position:absolute;margin-left:-17.7pt;margin-top:188.5pt;width:226.75pt;height:.05pt;z-index:251688960;visibility:visible;mso-wrap-style:square;mso-wrap-distance-left:9pt;mso-wrap-distance-top:0;mso-wrap-distance-right:9pt;mso-wrap-distance-bottom:0;mso-position-horizontal:absolute;mso-position-horizontal-relative:text;mso-position-vertical:absolute;mso-position-vertical-relative:text;v-text-anchor:top" o:gfxdata="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" stroked="f">
+              <v:shape w14:anchorId="2999674D" id="Textfeld 22" o:spid="_x0000_s1032" type="#_x0000_t202" style="position:absolute;margin-left:-17.7pt;margin-top:188.5pt;width:226.75pt;height:.05pt;z-index:251688960;visibility:visible;mso-wrap-style:square;mso-wrap-distance-left:9pt;mso-wrap-distance-top:0;mso-wrap-distance-right:9pt;mso-wrap-distance-bottom:0;mso-position-horizontal:absolute;mso-position-horizontal-relative:text;mso-position-vertical:absolute;mso-position-vertical-relative:text;v-text-anchor:top" o:gfxdata="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" stroked="f">
                 <v:textbox style="mso-fit-shape-to-text:t" inset="0,0,0,0">
                   <w:txbxContent>
                     <w:p>
@@ -12890,8 +13194,8 @@
                           <w:lang w:val="de-DE"/>
                         </w:rPr>
                       </w:pPr>
-                      <w:bookmarkStart w:id="51" w:name="_Ref89174331"/>
-                      <w:bookmarkStart w:id="52" w:name="_Toc92378210"/>
+                      <w:bookmarkStart w:id="53" w:name="_Ref89174331"/>
+                      <w:bookmarkStart w:id="54" w:name="_Toc92378210"/>
                       <w:r>
                         <w:t xml:space="preserve">Abbildung </w:t>
                       </w:r>
@@ -12903,23 +13207,11 @@
                           <w:t>8</w:t>
                         </w:r>
                       </w:fldSimple>
-                      <w:bookmarkEnd w:id="51"/>
+                      <w:bookmarkEnd w:id="53"/>
                       <w:r>
-                        <w:t xml:space="preserve"> Mockup - Ergebnisse für Desktops </w:t>
+                        <w:t xml:space="preserve"> Mockup - Ergebnisse für Desktops – Light Mode</w:t>
                       </w:r>
-                      <w:r>
-                        <w:t>–</w:t>
-                      </w:r>
-                      <w:r>
-                        <w:t xml:space="preserve"> Light</w:t>
-                      </w:r>
-                      <w:r>
-                        <w:t xml:space="preserve"> </w:t>
-                      </w:r>
-                      <w:r>
-                        <w:t>Mode</w:t>
-                      </w:r>
-                      <w:bookmarkEnd w:id="52"/>
+                      <w:bookmarkEnd w:id="54"/>
                     </w:p>
                   </w:txbxContent>
                 </v:textbox>
@@ -12932,6 +13224,7 @@
       <w:r>
         <w:rPr>
           <w:noProof/>
+          <w:lang w:val="en-US"/>
         </w:rPr>
         <w:drawing>
           <wp:anchor distT="0" distB="0" distL="114300" distR="114300" simplePos="0" relativeHeight="251665408" behindDoc="0" locked="0" layoutInCell="1" allowOverlap="1" wp14:anchorId="1B319416" wp14:editId="41F60F04">
@@ -13000,6 +13293,7 @@
       <w:r>
         <w:rPr>
           <w:noProof/>
+          <w:lang w:val="en-US"/>
         </w:rPr>
         <mc:AlternateContent>
           <mc:Choice Requires="wps">
@@ -13053,8 +13347,8 @@
                                 <w:noProof/>
                               </w:rPr>
                             </w:pPr>
-                            <w:bookmarkStart w:id="53" w:name="_Ref89174364"/>
-                            <w:bookmarkStart w:id="54" w:name="_Toc92378211"/>
+                            <w:bookmarkStart w:id="55" w:name="_Ref89174364"/>
+                            <w:bookmarkStart w:id="56" w:name="_Toc92378211"/>
                             <w:r>
                               <w:t xml:space="preserve">Abbildung </w:t>
                             </w:r>
@@ -13066,23 +13360,11 @@
                                 <w:t>9</w:t>
                               </w:r>
                             </w:fldSimple>
-                            <w:bookmarkEnd w:id="53"/>
+                            <w:bookmarkEnd w:id="55"/>
                             <w:r>
-                              <w:t xml:space="preserve"> Mockup - Ergebnisse für Desktops </w:t>
+                              <w:t xml:space="preserve"> Mockup - Ergebnisse für Desktops – Dark Mode</w:t>
                             </w:r>
-                            <w:r>
-                              <w:t>–</w:t>
-                            </w:r>
-                            <w:r>
-                              <w:t xml:space="preserve"> Dark</w:t>
-                            </w:r>
-                            <w:r>
-                              <w:t xml:space="preserve"> </w:t>
-                            </w:r>
-                            <w:r>
-                              <w:t>Mode</w:t>
-                            </w:r>
-                            <w:bookmarkEnd w:id="54"/>
+                            <w:bookmarkEnd w:id="56"/>
                           </w:p>
                         </w:txbxContent>
                       </wps:txbx>
@@ -13100,7 +13382,7 @@
           </mc:Choice>
           <mc:Fallback>
             <w:pict>
-              <v:shape w14:anchorId="6077FD16" id="Textfeld 23" o:spid="_x0000_s1033" type="#_x0000_t202" style="position:absolute;margin-left:216.1pt;margin-top:187.6pt;width:226.75pt;height:.05pt;z-index:251691008;visibility:visible;mso-wrap-style:square;mso-wrap-distance-left:9pt;mso-wrap-distance-top:0;mso-wrap-distance-right:9pt;mso-wrap-distance-bottom:0;mso-position-horizontal:absolute;mso-position-horizontal-relative:text;mso-position-vertical:absolute;mso-position-vertical-relative:text;v-text-anchor:top" o:gfxdata="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" stroked="f">
+              <v:shape w14:anchorId="6077FD16" id="Textfeld 23" o:spid="_x0000_s1033" type="#_x0000_t202" style="position:absolute;margin-left:216.1pt;margin-top:187.6pt;width:226.75pt;height:.05pt;z-index:251691008;visibility:visible;mso-wrap-style:square;mso-wrap-distance-left:9pt;mso-wrap-distance-top:0;mso-wrap-distance-right:9pt;mso-wrap-distance-bottom:0;mso-position-horizontal:absolute;mso-position-horizontal-relative:text;mso-position-vertical:absolute;mso-position-vertical-relative:text;v-text-anchor:top" o:gfxdata="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" stroked="f">
                 <v:textbox style="mso-fit-shape-to-text:t" inset="0,0,0,0">
                   <w:txbxContent>
                     <w:p>
@@ -13111,8 +13393,8 @@
                           <w:noProof/>
                         </w:rPr>
                       </w:pPr>
-                      <w:bookmarkStart w:id="55" w:name="_Ref89174364"/>
-                      <w:bookmarkStart w:id="56" w:name="_Toc92378211"/>
+                      <w:bookmarkStart w:id="57" w:name="_Ref89174364"/>
+                      <w:bookmarkStart w:id="58" w:name="_Toc92378211"/>
                       <w:r>
                         <w:t xml:space="preserve">Abbildung </w:t>
                       </w:r>
@@ -13124,23 +13406,11 @@
                           <w:t>9</w:t>
                         </w:r>
                       </w:fldSimple>
-                      <w:bookmarkEnd w:id="55"/>
+                      <w:bookmarkEnd w:id="57"/>
                       <w:r>
-                        <w:t xml:space="preserve"> Mockup - Ergebnisse für Desktops </w:t>
+                        <w:t xml:space="preserve"> Mockup - Ergebnisse für Desktops – Dark Mode</w:t>
                       </w:r>
-                      <w:r>
-                        <w:t>–</w:t>
-                      </w:r>
-                      <w:r>
-                        <w:t xml:space="preserve"> Dark</w:t>
-                      </w:r>
-                      <w:r>
-                        <w:t xml:space="preserve"> </w:t>
-                      </w:r>
-                      <w:r>
-                        <w:t>Mode</w:t>
-                      </w:r>
-                      <w:bookmarkEnd w:id="56"/>
+                      <w:bookmarkEnd w:id="58"/>
                     </w:p>
                   </w:txbxContent>
                 </v:textbox>
@@ -13153,6 +13423,7 @@
       <w:r>
         <w:rPr>
           <w:noProof/>
+          <w:lang w:val="en-US"/>
         </w:rPr>
         <w:drawing>
           <wp:anchor distT="0" distB="0" distL="114300" distR="114300" simplePos="0" relativeHeight="251666432" behindDoc="0" locked="0" layoutInCell="1" allowOverlap="1" wp14:anchorId="320A8C79" wp14:editId="30EE5315">
@@ -13225,11 +13496,16 @@
         <w:t>n</w:t>
       </w:r>
       <w:r>
-        <w:t xml:space="preserve"> Wireframe</w:t>
+        <w:t xml:space="preserve"> </w:t>
+      </w:r>
+      <w:proofErr w:type="spellStart"/>
+      <w:r>
+        <w:t>Wireframe</w:t>
       </w:r>
       <w:r>
         <w:t>s</w:t>
       </w:r>
+      <w:proofErr w:type="spellEnd"/>
       <w:r>
         <w:t xml:space="preserve"> (</w:t>
       </w:r>
@@ -13369,6 +13645,7 @@
       <w:r>
         <w:rPr>
           <w:noProof/>
+          <w:lang w:val="en-US"/>
         </w:rPr>
         <mc:AlternateContent>
           <mc:Choice Requires="wps">
@@ -13422,8 +13699,8 @@
                                 <w:noProof/>
                               </w:rPr>
                             </w:pPr>
-                            <w:bookmarkStart w:id="57" w:name="_Ref89174397"/>
-                            <w:bookmarkStart w:id="58" w:name="_Toc92378212"/>
+                            <w:bookmarkStart w:id="59" w:name="_Ref89174397"/>
+                            <w:bookmarkStart w:id="60" w:name="_Toc92378212"/>
                             <w:r>
                               <w:t xml:space="preserve">Abbildung </w:t>
                             </w:r>
@@ -13435,23 +13712,11 @@
                                 <w:t>10</w:t>
                               </w:r>
                             </w:fldSimple>
-                            <w:bookmarkEnd w:id="57"/>
+                            <w:bookmarkEnd w:id="59"/>
                             <w:r>
-                              <w:t xml:space="preserve"> Mockup - Dashboard für Desktops </w:t>
+                              <w:t xml:space="preserve"> Mockup - Dashboard für Desktops – Dark Mode</w:t>
                             </w:r>
-                            <w:r>
-                              <w:t>–</w:t>
-                            </w:r>
-                            <w:r>
-                              <w:t xml:space="preserve"> Dark</w:t>
-                            </w:r>
-                            <w:r>
-                              <w:t xml:space="preserve"> </w:t>
-                            </w:r>
-                            <w:r>
-                              <w:t>Mode</w:t>
-                            </w:r>
-                            <w:bookmarkEnd w:id="58"/>
+                            <w:bookmarkEnd w:id="60"/>
                           </w:p>
                         </w:txbxContent>
                       </wps:txbx>
@@ -13469,7 +13734,7 @@
           </mc:Choice>
           <mc:Fallback>
             <w:pict>
-              <v:shape w14:anchorId="52F4A3B7" id="Textfeld 25" o:spid="_x0000_s1034" type="#_x0000_t202" style="position:absolute;margin-left:213.65pt;margin-top:187.7pt;width:226.75pt;height:.05pt;z-index:251695104;visibility:visible;mso-wrap-style:square;mso-wrap-distance-left:9pt;mso-wrap-distance-top:0;mso-wrap-distance-right:9pt;mso-wrap-distance-bottom:0;mso-position-horizontal:absolute;mso-position-horizontal-relative:text;mso-position-vertical:absolute;mso-position-vertical-relative:text;v-text-anchor:top" o:gfxdata="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" stroked="f">
+              <v:shape w14:anchorId="52F4A3B7" id="Textfeld 25" o:spid="_x0000_s1034" type="#_x0000_t202" style="position:absolute;margin-left:213.65pt;margin-top:187.7pt;width:226.75pt;height:.05pt;z-index:251695104;visibility:visible;mso-wrap-style:square;mso-wrap-distance-left:9pt;mso-wrap-distance-top:0;mso-wrap-distance-right:9pt;mso-wrap-distance-bottom:0;mso-position-horizontal:absolute;mso-position-horizontal-relative:text;mso-position-vertical:absolute;mso-position-vertical-relative:text;v-text-anchor:top" o:gfxdata="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" stroked="f">
                 <v:textbox style="mso-fit-shape-to-text:t" inset="0,0,0,0">
                   <w:txbxContent>
                     <w:p>
@@ -13480,8 +13745,8 @@
                           <w:noProof/>
                         </w:rPr>
                       </w:pPr>
-                      <w:bookmarkStart w:id="59" w:name="_Ref89174397"/>
-                      <w:bookmarkStart w:id="60" w:name="_Toc92378212"/>
+                      <w:bookmarkStart w:id="61" w:name="_Ref89174397"/>
+                      <w:bookmarkStart w:id="62" w:name="_Toc92378212"/>
                       <w:r>
                         <w:t xml:space="preserve">Abbildung </w:t>
                       </w:r>
@@ -13493,23 +13758,11 @@
                           <w:t>10</w:t>
                         </w:r>
                       </w:fldSimple>
-                      <w:bookmarkEnd w:id="59"/>
+                      <w:bookmarkEnd w:id="61"/>
                       <w:r>
-                        <w:t xml:space="preserve"> Mockup - Dashboard für Desktops </w:t>
+                        <w:t xml:space="preserve"> Mockup - Dashboard für Desktops – Dark Mode</w:t>
                       </w:r>
-                      <w:r>
-                        <w:t>–</w:t>
-                      </w:r>
-                      <w:r>
-                        <w:t xml:space="preserve"> Dark</w:t>
-                      </w:r>
-                      <w:r>
-                        <w:t xml:space="preserve"> </w:t>
-                      </w:r>
-                      <w:r>
-                        <w:t>Mode</w:t>
-                      </w:r>
-                      <w:bookmarkEnd w:id="60"/>
+                      <w:bookmarkEnd w:id="62"/>
                     </w:p>
                   </w:txbxContent>
                 </v:textbox>
@@ -13522,6 +13775,7 @@
       <w:r>
         <w:rPr>
           <w:noProof/>
+          <w:lang w:val="en-US"/>
         </w:rPr>
         <w:drawing>
           <wp:anchor distT="0" distB="0" distL="114300" distR="114300" simplePos="0" relativeHeight="251669504" behindDoc="0" locked="0" layoutInCell="1" allowOverlap="1" wp14:anchorId="5DB3B9BD" wp14:editId="3B88136B">
@@ -13590,6 +13844,7 @@
       <w:r>
         <w:rPr>
           <w:noProof/>
+          <w:lang w:val="en-US"/>
         </w:rPr>
         <mc:AlternateContent>
           <mc:Choice Requires="wps">
@@ -13644,8 +13899,8 @@
                                 <w:lang w:val="de-DE"/>
                               </w:rPr>
                             </w:pPr>
-                            <w:bookmarkStart w:id="61" w:name="_Ref89174399"/>
-                            <w:bookmarkStart w:id="62" w:name="_Toc92378213"/>
+                            <w:bookmarkStart w:id="63" w:name="_Ref89174399"/>
+                            <w:bookmarkStart w:id="64" w:name="_Toc92378213"/>
                             <w:r>
                               <w:t xml:space="preserve">Abbildung </w:t>
                             </w:r>
@@ -13657,23 +13912,11 @@
                                 <w:t>11</w:t>
                               </w:r>
                             </w:fldSimple>
-                            <w:bookmarkEnd w:id="61"/>
+                            <w:bookmarkEnd w:id="63"/>
                             <w:r>
-                              <w:t xml:space="preserve"> Mockup - Dashboard für Desktops </w:t>
+                              <w:t xml:space="preserve"> Mockup - Dashboard für Desktops – Light Mode</w:t>
                             </w:r>
-                            <w:r>
-                              <w:t>–</w:t>
-                            </w:r>
-                            <w:r>
-                              <w:t xml:space="preserve"> Light</w:t>
-                            </w:r>
-                            <w:r>
-                              <w:t xml:space="preserve"> </w:t>
-                            </w:r>
-                            <w:r>
-                              <w:t>Mode</w:t>
-                            </w:r>
-                            <w:bookmarkEnd w:id="62"/>
+                            <w:bookmarkEnd w:id="64"/>
                           </w:p>
                         </w:txbxContent>
                       </wps:txbx>
@@ -13691,7 +13934,7 @@
           </mc:Choice>
           <mc:Fallback>
             <w:pict>
-              <v:shape w14:anchorId="61A6575E" id="Textfeld 24" o:spid="_x0000_s1035" type="#_x0000_t202" style="position:absolute;margin-left:-16.35pt;margin-top:187.5pt;width:226.75pt;height:.05pt;z-index:251693056;visibility:visible;mso-wrap-style:square;mso-wrap-distance-left:9pt;mso-wrap-distance-top:0;mso-wrap-distance-right:9pt;mso-wrap-distance-bottom:0;mso-position-horizontal:absolute;mso-position-horizontal-relative:text;mso-position-vertical:absolute;mso-position-vertical-relative:text;v-text-anchor:top" o:gfxdata="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" stroked="f">
+              <v:shape w14:anchorId="61A6575E" id="Textfeld 24" o:spid="_x0000_s1035" type="#_x0000_t202" style="position:absolute;margin-left:-16.35pt;margin-top:187.5pt;width:226.75pt;height:.05pt;z-index:251693056;visibility:visible;mso-wrap-style:square;mso-wrap-distance-left:9pt;mso-wrap-distance-top:0;mso-wrap-distance-right:9pt;mso-wrap-distance-bottom:0;mso-position-horizontal:absolute;mso-position-horizontal-relative:text;mso-position-vertical:absolute;mso-position-vertical-relative:text;v-text-anchor:top" o:gfxdata="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" stroked="f">
                 <v:textbox style="mso-fit-shape-to-text:t" inset="0,0,0,0">
                   <w:txbxContent>
                     <w:p>
@@ -13703,8 +13946,8 @@
                           <w:lang w:val="de-DE"/>
                         </w:rPr>
                       </w:pPr>
-                      <w:bookmarkStart w:id="63" w:name="_Ref89174399"/>
-                      <w:bookmarkStart w:id="64" w:name="_Toc92378213"/>
+                      <w:bookmarkStart w:id="65" w:name="_Ref89174399"/>
+                      <w:bookmarkStart w:id="66" w:name="_Toc92378213"/>
                       <w:r>
                         <w:t xml:space="preserve">Abbildung </w:t>
                       </w:r>
@@ -13716,23 +13959,11 @@
                           <w:t>11</w:t>
                         </w:r>
                       </w:fldSimple>
-                      <w:bookmarkEnd w:id="63"/>
+                      <w:bookmarkEnd w:id="65"/>
                       <w:r>
-                        <w:t xml:space="preserve"> Mockup - Dashboard für Desktops </w:t>
+                        <w:t xml:space="preserve"> Mockup - Dashboard für Desktops – Light Mode</w:t>
                       </w:r>
-                      <w:r>
-                        <w:t>–</w:t>
-                      </w:r>
-                      <w:r>
-                        <w:t xml:space="preserve"> Light</w:t>
-                      </w:r>
-                      <w:r>
-                        <w:t xml:space="preserve"> </w:t>
-                      </w:r>
-                      <w:r>
-                        <w:t>Mode</w:t>
-                      </w:r>
-                      <w:bookmarkEnd w:id="64"/>
+                      <w:bookmarkEnd w:id="66"/>
                     </w:p>
                   </w:txbxContent>
                 </v:textbox>
@@ -13745,6 +13976,7 @@
       <w:r>
         <w:rPr>
           <w:noProof/>
+          <w:lang w:val="en-US"/>
         </w:rPr>
         <w:drawing>
           <wp:anchor distT="0" distB="0" distL="114300" distR="114300" simplePos="0" relativeHeight="251668480" behindDoc="0" locked="0" layoutInCell="1" allowOverlap="1" wp14:anchorId="4C8FC9BF" wp14:editId="224BF0B4">
@@ -13820,10 +14052,18 @@
         <w:t>die folgenden zwei</w:t>
       </w:r>
       <w:r>
-        <w:t xml:space="preserve"> Mockup</w:t>
-      </w:r>
-      <w:r>
-        <w:t>s (</w:t>
+        <w:t xml:space="preserve"> </w:t>
+      </w:r>
+      <w:proofErr w:type="spellStart"/>
+      <w:r>
+        <w:t>Mockup</w:t>
+      </w:r>
+      <w:r>
+        <w:t>s</w:t>
+      </w:r>
+      <w:proofErr w:type="spellEnd"/>
+      <w:r>
+        <w:t xml:space="preserve"> (</w:t>
       </w:r>
       <w:r>
         <w:rPr>
@@ -14075,6 +14315,7 @@
       <w:r>
         <w:rPr>
           <w:noProof/>
+          <w:lang w:val="en-US"/>
         </w:rPr>
         <mc:AlternateContent>
           <mc:Choice Requires="wps">
@@ -14128,8 +14369,8 @@
                                 <w:noProof/>
                               </w:rPr>
                             </w:pPr>
-                            <w:bookmarkStart w:id="65" w:name="_Ref89174419"/>
-                            <w:bookmarkStart w:id="66" w:name="_Toc92378214"/>
+                            <w:bookmarkStart w:id="67" w:name="_Ref89174419"/>
+                            <w:bookmarkStart w:id="68" w:name="_Toc92378214"/>
                             <w:r>
                               <w:t xml:space="preserve">Abbildung </w:t>
                             </w:r>
@@ -14141,14 +14382,11 @@
                                 <w:t>12</w:t>
                               </w:r>
                             </w:fldSimple>
-                            <w:bookmarkEnd w:id="65"/>
+                            <w:bookmarkEnd w:id="67"/>
                             <w:r>
-                              <w:t xml:space="preserve"> Mockup - Dashboard für Desktops - Mitarbeiter - </w:t>
+                              <w:t xml:space="preserve"> Mockup - Dashboard für Desktops - Mitarbeiter - Dark Mode</w:t>
                             </w:r>
-                            <w:r>
-                              <w:t>Dark Mode</w:t>
-                            </w:r>
-                            <w:bookmarkEnd w:id="66"/>
+                            <w:bookmarkEnd w:id="68"/>
                           </w:p>
                         </w:txbxContent>
                       </wps:txbx>
@@ -14166,7 +14404,7 @@
           </mc:Choice>
           <mc:Fallback>
             <w:pict>
-              <v:shape w14:anchorId="495605D7" id="Textfeld 26" o:spid="_x0000_s1036" type="#_x0000_t202" style="position:absolute;margin-left:51.1pt;margin-top:146.95pt;width:252.7pt;height:.05pt;z-index:251697152;visibility:visible;mso-wrap-style:square;mso-wrap-distance-left:9pt;mso-wrap-distance-top:0;mso-wrap-distance-right:9pt;mso-wrap-distance-bottom:0;mso-position-horizontal:absolute;mso-position-horizontal-relative:text;mso-position-vertical:absolute;mso-position-vertical-relative:text;v-text-anchor:top" o:gfxdata="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" stroked="f">
+              <v:shape w14:anchorId="495605D7" id="Textfeld 26" o:spid="_x0000_s1036" type="#_x0000_t202" style="position:absolute;margin-left:51.1pt;margin-top:146.95pt;width:252.7pt;height:.05pt;z-index:251697152;visibility:visible;mso-wrap-style:square;mso-wrap-distance-left:9pt;mso-wrap-distance-top:0;mso-wrap-distance-right:9pt;mso-wrap-distance-bottom:0;mso-position-horizontal:absolute;mso-position-horizontal-relative:text;mso-position-vertical:absolute;mso-position-vertical-relative:text;v-text-anchor:top" o:gfxdata="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" stroked="f">
                 <v:textbox style="mso-fit-shape-to-text:t" inset="0,0,0,0">
                   <w:txbxContent>
                     <w:p>
@@ -14177,8 +14415,8 @@
                           <w:noProof/>
                         </w:rPr>
                       </w:pPr>
-                      <w:bookmarkStart w:id="67" w:name="_Ref89174419"/>
-                      <w:bookmarkStart w:id="68" w:name="_Toc92378214"/>
+                      <w:bookmarkStart w:id="69" w:name="_Ref89174419"/>
+                      <w:bookmarkStart w:id="70" w:name="_Toc92378214"/>
                       <w:r>
                         <w:t xml:space="preserve">Abbildung </w:t>
                       </w:r>
@@ -14190,14 +14428,11 @@
                           <w:t>12</w:t>
                         </w:r>
                       </w:fldSimple>
-                      <w:bookmarkEnd w:id="67"/>
+                      <w:bookmarkEnd w:id="69"/>
                       <w:r>
-                        <w:t xml:space="preserve"> Mockup - Dashboard für Desktops - Mitarbeiter - </w:t>
+                        <w:t xml:space="preserve"> Mockup - Dashboard für Desktops - Mitarbeiter - Dark Mode</w:t>
                       </w:r>
-                      <w:r>
-                        <w:t>Dark Mode</w:t>
-                      </w:r>
-                      <w:bookmarkEnd w:id="68"/>
+                      <w:bookmarkEnd w:id="70"/>
                     </w:p>
                   </w:txbxContent>
                 </v:textbox>
@@ -14210,6 +14445,7 @@
       <w:r>
         <w:rPr>
           <w:noProof/>
+          <w:lang w:val="en-US"/>
         </w:rPr>
         <w:drawing>
           <wp:anchor distT="0" distB="0" distL="114300" distR="114300" simplePos="0" relativeHeight="251671552" behindDoc="0" locked="0" layoutInCell="1" allowOverlap="1" wp14:anchorId="3A9F2214" wp14:editId="12F1272A">
@@ -14278,6 +14514,7 @@
       <w:r>
         <w:rPr>
           <w:noProof/>
+          <w:lang w:val="en-US"/>
         </w:rPr>
         <mc:AlternateContent>
           <mc:Choice Requires="wps">
@@ -14331,8 +14568,8 @@
                                 <w:noProof/>
                               </w:rPr>
                             </w:pPr>
-                            <w:bookmarkStart w:id="69" w:name="_Ref89174426"/>
-                            <w:bookmarkStart w:id="70" w:name="_Toc92378215"/>
+                            <w:bookmarkStart w:id="71" w:name="_Ref89174426"/>
+                            <w:bookmarkStart w:id="72" w:name="_Toc92378215"/>
                             <w:r>
                               <w:t xml:space="preserve">Abbildung </w:t>
                             </w:r>
@@ -14344,11 +14581,11 @@
                                 <w:t>13</w:t>
                               </w:r>
                             </w:fldSimple>
-                            <w:bookmarkEnd w:id="69"/>
+                            <w:bookmarkEnd w:id="71"/>
                             <w:r>
                               <w:t xml:space="preserve"> Mockup - Dashboard für Mobilgeräte - Mitarbeiter - Dark Mode</w:t>
                             </w:r>
-                            <w:bookmarkEnd w:id="70"/>
+                            <w:bookmarkEnd w:id="72"/>
                           </w:p>
                         </w:txbxContent>
                       </wps:txbx>
@@ -14366,7 +14603,7 @@
           </mc:Choice>
           <mc:Fallback>
             <w:pict>
-              <v:shape w14:anchorId="29C537BE" id="Textfeld 27" o:spid="_x0000_s1037" type="#_x0000_t202" style="position:absolute;margin-left:310pt;margin-top:146.75pt;width:72.45pt;height:.05pt;z-index:251699200;visibility:visible;mso-wrap-style:square;mso-wrap-distance-left:9pt;mso-wrap-distance-top:0;mso-wrap-distance-right:9pt;mso-wrap-distance-bottom:0;mso-position-horizontal:absolute;mso-position-horizontal-relative:text;mso-position-vertical:absolute;mso-position-vertical-relative:text;v-text-anchor:top" o:gfxdata="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" stroked="f">
+              <v:shape w14:anchorId="29C537BE" id="Textfeld 27" o:spid="_x0000_s1037" type="#_x0000_t202" style="position:absolute;margin-left:310pt;margin-top:146.75pt;width:72.45pt;height:.05pt;z-index:251699200;visibility:visible;mso-wrap-style:square;mso-wrap-distance-left:9pt;mso-wrap-distance-top:0;mso-wrap-distance-right:9pt;mso-wrap-distance-bottom:0;mso-position-horizontal:absolute;mso-position-horizontal-relative:text;mso-position-vertical:absolute;mso-position-vertical-relative:text;v-text-anchor:top" o:gfxdata="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" stroked="f">
                 <v:textbox style="mso-fit-shape-to-text:t" inset="0,0,0,0">
                   <w:txbxContent>
                     <w:p>
@@ -14377,8 +14614,8 @@
                           <w:noProof/>
                         </w:rPr>
                       </w:pPr>
-                      <w:bookmarkStart w:id="71" w:name="_Ref89174426"/>
-                      <w:bookmarkStart w:id="72" w:name="_Toc92378215"/>
+                      <w:bookmarkStart w:id="73" w:name="_Ref89174426"/>
+                      <w:bookmarkStart w:id="74" w:name="_Toc92378215"/>
                       <w:r>
                         <w:t xml:space="preserve">Abbildung </w:t>
                       </w:r>
@@ -14390,11 +14627,11 @@
                           <w:t>13</w:t>
                         </w:r>
                       </w:fldSimple>
-                      <w:bookmarkEnd w:id="71"/>
+                      <w:bookmarkEnd w:id="73"/>
                       <w:r>
                         <w:t xml:space="preserve"> Mockup - Dashboard für Mobilgeräte - Mitarbeiter - Dark Mode</w:t>
                       </w:r>
-                      <w:bookmarkEnd w:id="72"/>
+                      <w:bookmarkEnd w:id="74"/>
                     </w:p>
                   </w:txbxContent>
                 </v:textbox>
@@ -14407,6 +14644,7 @@
       <w:r>
         <w:rPr>
           <w:noProof/>
+          <w:lang w:val="en-US"/>
         </w:rPr>
         <w:drawing>
           <wp:anchor distT="0" distB="0" distL="114300" distR="114300" simplePos="0" relativeHeight="251672576" behindDoc="0" locked="0" layoutInCell="1" allowOverlap="1" wp14:anchorId="2AF7A5C6" wp14:editId="06FF6710">
@@ -14491,8 +14729,13 @@
         <w:t>,</w:t>
       </w:r>
       <w:r>
-        <w:t xml:space="preserve"> gibt es ebenfalls ein Mockup</w:t>
-      </w:r>
+        <w:t xml:space="preserve"> gibt es ebenfalls ein </w:t>
+      </w:r>
+      <w:proofErr w:type="spellStart"/>
+      <w:r>
+        <w:t>Mockup</w:t>
+      </w:r>
+      <w:proofErr w:type="spellEnd"/>
       <w:r>
         <w:t xml:space="preserve"> (</w:t>
       </w:r>
@@ -14556,6 +14799,7 @@
       <w:r>
         <w:rPr>
           <w:noProof/>
+          <w:lang w:val="en-US"/>
         </w:rPr>
         <mc:AlternateContent>
           <mc:Choice Requires="wps">
@@ -14609,8 +14853,8 @@
                                 <w:noProof/>
                               </w:rPr>
                             </w:pPr>
-                            <w:bookmarkStart w:id="73" w:name="_Ref89174452"/>
-                            <w:bookmarkStart w:id="74" w:name="_Toc92378216"/>
+                            <w:bookmarkStart w:id="75" w:name="_Ref89174452"/>
+                            <w:bookmarkStart w:id="76" w:name="_Toc92378216"/>
                             <w:r>
                               <w:t xml:space="preserve">Abbildung </w:t>
                             </w:r>
@@ -14622,11 +14866,11 @@
                                 <w:t>14</w:t>
                               </w:r>
                             </w:fldSimple>
-                            <w:bookmarkEnd w:id="73"/>
+                            <w:bookmarkEnd w:id="75"/>
                             <w:r>
                               <w:t xml:space="preserve"> Mockup - Registrierung für Desktops - Light Mode</w:t>
                             </w:r>
-                            <w:bookmarkEnd w:id="74"/>
+                            <w:bookmarkEnd w:id="76"/>
                           </w:p>
                         </w:txbxContent>
                       </wps:txbx>
@@ -14644,7 +14888,7 @@
           </mc:Choice>
           <mc:Fallback>
             <w:pict>
-              <v:shape w14:anchorId="562F928D" id="Textfeld 28" o:spid="_x0000_s1038" type="#_x0000_t202" style="position:absolute;margin-left:84.35pt;margin-top:151.1pt;width:256.8pt;height:.05pt;z-index:251701248;visibility:visible;mso-wrap-style:square;mso-wrap-distance-left:9pt;mso-wrap-distance-top:0;mso-wrap-distance-right:9pt;mso-wrap-distance-bottom:0;mso-position-horizontal:absolute;mso-position-horizontal-relative:text;mso-position-vertical:absolute;mso-position-vertical-relative:text;v-text-anchor:top" o:gfxdata="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" stroked="f">
+              <v:shape w14:anchorId="562F928D" id="Textfeld 28" o:spid="_x0000_s1038" type="#_x0000_t202" style="position:absolute;margin-left:84.35pt;margin-top:151.1pt;width:256.8pt;height:.05pt;z-index:251701248;visibility:visible;mso-wrap-style:square;mso-wrap-distance-left:9pt;mso-wrap-distance-top:0;mso-wrap-distance-right:9pt;mso-wrap-distance-bottom:0;mso-position-horizontal:absolute;mso-position-horizontal-relative:text;mso-position-vertical:absolute;mso-position-vertical-relative:text;v-text-anchor:top" o:gfxdata="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" stroked="f">
                 <v:textbox style="mso-fit-shape-to-text:t" inset="0,0,0,0">
                   <w:txbxContent>
                     <w:p>
@@ -14655,8 +14899,8 @@
                           <w:noProof/>
                         </w:rPr>
                       </w:pPr>
-                      <w:bookmarkStart w:id="75" w:name="_Ref89174452"/>
-                      <w:bookmarkStart w:id="76" w:name="_Toc92378216"/>
+                      <w:bookmarkStart w:id="77" w:name="_Ref89174452"/>
+                      <w:bookmarkStart w:id="78" w:name="_Toc92378216"/>
                       <w:r>
                         <w:t xml:space="preserve">Abbildung </w:t>
                       </w:r>
@@ -14668,11 +14912,11 @@
                           <w:t>14</w:t>
                         </w:r>
                       </w:fldSimple>
-                      <w:bookmarkEnd w:id="75"/>
+                      <w:bookmarkEnd w:id="77"/>
                       <w:r>
                         <w:t xml:space="preserve"> Mockup - Registrierung für Desktops - Light Mode</w:t>
                       </w:r>
-                      <w:bookmarkEnd w:id="76"/>
+                      <w:bookmarkEnd w:id="78"/>
                     </w:p>
                   </w:txbxContent>
                 </v:textbox>
@@ -14685,6 +14929,7 @@
       <w:r>
         <w:rPr>
           <w:noProof/>
+          <w:lang w:val="en-US"/>
         </w:rPr>
         <w:drawing>
           <wp:anchor distT="0" distB="0" distL="114300" distR="114300" simplePos="0" relativeHeight="251674624" behindDoc="0" locked="0" layoutInCell="1" allowOverlap="1" wp14:anchorId="7E380203" wp14:editId="4A2C3EB3">
@@ -14772,12 +15017,12 @@
       <w:pPr>
         <w:pStyle w:val="berschrift3"/>
       </w:pPr>
-      <w:bookmarkStart w:id="77" w:name="_Toc89173917"/>
+      <w:bookmarkStart w:id="79" w:name="_Toc96079723"/>
       <w:r>
         <w:lastRenderedPageBreak/>
         <w:t>Liefervereinbarung</w:t>
       </w:r>
-      <w:bookmarkEnd w:id="77"/>
+      <w:bookmarkEnd w:id="79"/>
     </w:p>
     <w:p>
       <w:r>
@@ -14788,11 +15033,11 @@
       <w:pPr>
         <w:pStyle w:val="berschrift2"/>
       </w:pPr>
-      <w:bookmarkStart w:id="78" w:name="_Toc89173918"/>
+      <w:bookmarkStart w:id="80" w:name="_Toc96079724"/>
       <w:r>
         <w:t>Planung</w:t>
       </w:r>
-      <w:bookmarkEnd w:id="78"/>
+      <w:bookmarkEnd w:id="80"/>
     </w:p>
     <w:p>
       <w:pPr>
@@ -14848,11 +15093,11 @@
       <w:pPr>
         <w:pStyle w:val="berschrift3"/>
       </w:pPr>
-      <w:bookmarkStart w:id="79" w:name="_Toc89173919"/>
+      <w:bookmarkStart w:id="81" w:name="_Toc96079725"/>
       <w:r>
         <w:t>Projektstrukturplan</w:t>
       </w:r>
-      <w:bookmarkEnd w:id="79"/>
+      <w:bookmarkEnd w:id="81"/>
     </w:p>
     <w:p>
       <w:pPr>
@@ -14861,7 +15106,6 @@
           <w:lang w:val="de-AT"/>
         </w:rPr>
       </w:pPr>
-      <w:bookmarkStart w:id="80" w:name="_Toc89173920"/>
       <w:r>
         <w:rPr>
           <w:lang w:val="de-AT"/>
@@ -15022,42 +15266,30 @@
         <w:pStyle w:val="Beschriftung"/>
         <w:jc w:val="center"/>
       </w:pPr>
-      <w:bookmarkStart w:id="81" w:name="_Toc92378217"/>
-      <w:bookmarkStart w:id="82" w:name="_Ref92378218"/>
+      <w:bookmarkStart w:id="82" w:name="_Toc92378217"/>
+      <w:bookmarkStart w:id="83" w:name="_Ref92378218"/>
       <w:r>
         <w:t xml:space="preserve">Abbildung </w:t>
       </w:r>
-      <w:r>
-        <w:fldChar w:fldCharType="begin"/>
-      </w:r>
-      <w:r>
-        <w:instrText xml:space="preserve"> SEQ Abbildung \* ARABIC </w:instrText>
-      </w:r>
-      <w:r>
-        <w:fldChar w:fldCharType="separate"/>
-      </w:r>
-      <w:r>
-        <w:rPr>
-          <w:noProof/>
-        </w:rPr>
-        <w:t>15</w:t>
-      </w:r>
-      <w:r>
-        <w:rPr>
-          <w:noProof/>
-        </w:rPr>
-        <w:fldChar w:fldCharType="end"/>
-      </w:r>
+      <w:fldSimple w:instr=" SEQ Abbildung \* ARABIC ">
+        <w:r>
+          <w:rPr>
+            <w:noProof/>
+          </w:rPr>
+          <w:t>15</w:t>
+        </w:r>
+      </w:fldSimple>
       <w:r>
         <w:t xml:space="preserve"> Projektstrukturplan</w:t>
       </w:r>
-      <w:bookmarkEnd w:id="81"/>
       <w:bookmarkEnd w:id="82"/>
+      <w:bookmarkEnd w:id="83"/>
     </w:p>
     <w:p>
       <w:pPr>
         <w:pStyle w:val="berschrift3"/>
       </w:pPr>
+      <w:bookmarkStart w:id="84" w:name="_Toc96079726"/>
       <w:r>
         <w:lastRenderedPageBreak/>
         <w:t>Projektablauf</w:t>
@@ -15065,7 +15297,7 @@
       <w:r>
         <w:t>plan</w:t>
       </w:r>
-      <w:bookmarkEnd w:id="80"/>
+      <w:bookmarkEnd w:id="84"/>
     </w:p>
     <w:p>
       <w:pPr>
@@ -15255,7 +15487,7 @@
                                 <w:lang w:val="en-US"/>
                               </w:rPr>
                             </w:pPr>
-                            <w:bookmarkStart w:id="83" w:name="_Ref93391722"/>
+                            <w:bookmarkStart w:id="85" w:name="_Ref93391722"/>
                             <w:r>
                               <w:t xml:space="preserve">Abbildung </w:t>
                             </w:r>
@@ -15270,7 +15502,7 @@
                             <w:r>
                               <w:t xml:space="preserve"> Projektablaufplan</w:t>
                             </w:r>
-                            <w:bookmarkEnd w:id="83"/>
+                            <w:bookmarkEnd w:id="85"/>
                           </w:p>
                         </w:txbxContent>
                       </wps:txbx>
@@ -15288,7 +15520,7 @@
           </mc:Choice>
           <mc:Fallback>
             <w:pict>
-              <v:shape w14:anchorId="3B8BA018" id="Textfeld 32" o:spid="_x0000_s1039" type="#_x0000_t202" style="position:absolute;left:0;text-align:left;margin-left:28.35pt;margin-top:328.45pt;width:396.85pt;height:.05pt;z-index:251704320;visibility:visible;mso-wrap-style:square;mso-wrap-distance-left:9pt;mso-wrap-distance-top:0;mso-wrap-distance-right:9pt;mso-wrap-distance-bottom:0;mso-position-horizontal:absolute;mso-position-horizontal-relative:text;mso-position-vertical:absolute;mso-position-vertical-relative:text;v-text-anchor:top" o:gfxdata="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" stroked="f">
+              <v:shape w14:anchorId="3B8BA018" id="Textfeld 32" o:spid="_x0000_s1039" type="#_x0000_t202" style="position:absolute;left:0;text-align:left;margin-left:28.35pt;margin-top:328.45pt;width:396.85pt;height:.05pt;z-index:251704320;visibility:visible;mso-wrap-style:square;mso-wrap-distance-left:9pt;mso-wrap-distance-top:0;mso-wrap-distance-right:9pt;mso-wrap-distance-bottom:0;mso-position-horizontal:absolute;mso-position-horizontal-relative:text;mso-position-vertical:absolute;mso-position-vertical-relative:text;v-text-anchor:top" o:gfxdata="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" stroked="f">
                 <v:textbox style="mso-fit-shape-to-text:t" inset="0,0,0,0">
                   <w:txbxContent>
                     <w:p>
@@ -15300,7 +15532,7 @@
                           <w:lang w:val="en-US"/>
                         </w:rPr>
                       </w:pPr>
-                      <w:bookmarkStart w:id="84" w:name="_Ref93391722"/>
+                      <w:bookmarkStart w:id="86" w:name="_Ref93391722"/>
                       <w:r>
                         <w:t xml:space="preserve">Abbildung </w:t>
                       </w:r>
@@ -15315,7 +15547,7 @@
                       <w:r>
                         <w:t xml:space="preserve"> Projektablaufplan</w:t>
                       </w:r>
-                      <w:bookmarkEnd w:id="84"/>
+                      <w:bookmarkEnd w:id="86"/>
                     </w:p>
                   </w:txbxContent>
                 </v:textbox>
@@ -15533,11 +15765,11 @@
       <w:pPr>
         <w:pStyle w:val="berschrift3"/>
       </w:pPr>
-      <w:bookmarkStart w:id="85" w:name="_Toc89173921"/>
+      <w:bookmarkStart w:id="87" w:name="_Toc96079727"/>
       <w:r>
         <w:t>Abnahmekriterien</w:t>
       </w:r>
-      <w:bookmarkEnd w:id="85"/>
+      <w:bookmarkEnd w:id="87"/>
     </w:p>
     <w:p>
       <w:r>
@@ -15548,11 +15780,11 @@
       <w:pPr>
         <w:pStyle w:val="berschrift3"/>
       </w:pPr>
-      <w:bookmarkStart w:id="86" w:name="_Toc89173922"/>
+      <w:bookmarkStart w:id="88" w:name="_Toc96079728"/>
       <w:r>
         <w:t>Evaluationsplan</w:t>
       </w:r>
-      <w:bookmarkEnd w:id="86"/>
+      <w:bookmarkEnd w:id="88"/>
     </w:p>
     <w:p>
       <w:pPr>
@@ -15605,7 +15837,7 @@
           <w:numId w:val="0"/>
         </w:numPr>
       </w:pPr>
-      <w:bookmarkStart w:id="87" w:name="_Toc89173923"/>
+      <w:bookmarkStart w:id="89" w:name="_Toc96079729"/>
       <w:r>
         <w:lastRenderedPageBreak/>
         <w:t>A</w:t>
@@ -15613,7 +15845,7 @@
       <w:r>
         <w:t>bbildungsverzeichnis</w:t>
       </w:r>
-      <w:bookmarkEnd w:id="87"/>
+      <w:bookmarkEnd w:id="89"/>
     </w:p>
     <w:p>
       <w:pPr>
@@ -16654,12 +16886,12 @@
           <w:numId w:val="0"/>
         </w:numPr>
       </w:pPr>
-      <w:bookmarkStart w:id="88" w:name="_Toc89173924"/>
+      <w:bookmarkStart w:id="90" w:name="_Toc96079730"/>
       <w:r>
         <w:lastRenderedPageBreak/>
         <w:t>Tabellenverzeichnis</w:t>
       </w:r>
-      <w:bookmarkEnd w:id="88"/>
+      <w:bookmarkEnd w:id="90"/>
     </w:p>
     <w:p>
       <w:pPr>
@@ -17141,7 +17373,7 @@
 </file>
 
 <file path=word/endnotes.xml><?xml version="1.0" encoding="utf-8"?>
-<w:endnotes xmlns:wpc="http://schemas.microsoft.com/office/word/2010/wordprocessingCanvas" xmlns:cx="http://schemas.microsoft.com/office/drawing/2014/chartex" xmlns:cx1="http://schemas.microsoft.com/office/drawing/2015/9/8/chartex" xmlns:cx2="http://schemas.microsoft.com/office/drawing/2015/10/21/chartex" xmlns:cx3="http://schemas.microsoft.com/office/drawing/2016/5/9/chartex" xmlns:cx4="http://schemas.microsoft.com/office/drawing/2016/5/10/chartex" xmlns:cx5="http://schemas.microsoft.com/office/drawing/2016/5/11/chartex" xmlns:cx6="http://schemas.microsoft.com/office/drawing/2016/5/12/chartex" xmlns:cx7="http://schemas.microsoft.com/office/drawing/2016/5/13/chartex" xmlns:cx8="http://schemas.microsoft.com/office/drawing/2016/5/14/chartex" xmlns:mc="http://schemas.openxmlformats.org/markup-compatibility/2006" xmlns:aink="http://schemas.microsoft.com/office/drawing/2016/ink" xmlns:am3d="http://schemas.microsoft.com/office/drawing/2017/model3d" xmlns:o="urn:schemas-microsoft-com:office:office" xmlns:r="http://schemas.openxmlformats.org/officeDocument/2006/relationships" xmlns:m="http://schemas.openxmlformats.org/officeDocument/2006/math" xmlns:v="urn:schemas-microsoft-com:vml" xmlns:wp14="http://schemas.microsoft.com/office/word/2010/wordprocessingDrawing" xmlns:wp="http://schemas.openxmlformats.org/drawingml/2006/wordprocessingDrawing" xmlns:w10="urn:schemas-microsoft-com:office:word" xmlns:w="http://schemas.openxmlformats.org/wordprocessingml/2006/main" xmlns:w14="http://schemas.microsoft.com/office/word/2010/wordml" xmlns:w15="http://schemas.microsoft.com/office/word/2012/wordml" xmlns:w16cex="http://schemas.microsoft.com/office/word/2018/wordml/cex" xmlns:w16cid="http://schemas.microsoft.com/office/word/2016/wordml/cid" xmlns:w16="http://schemas.microsoft.com/office/word/2018/wordml" xmlns:w16sdtdh="http://schemas.microsoft.com/office/word/2020/wordml/sdtdatahash" xmlns:w16se="http://schemas.microsoft.com/office/word/2015/wordml/symex" xmlns:wpg="http://schemas.microsoft.com/office/word/2010/wordprocessingGroup" xmlns:wpi="http://schemas.microsoft.com/office/word/2010/wordprocessingInk" xmlns:wne="http://schemas.microsoft.com/office/word/2006/wordml" xmlns:wps="http://schemas.microsoft.com/office/word/2010/wordprocessingShape" mc:Ignorable="w14 w15 w16se w16cid w16 w16cex w16sdtdh wp14">
+<w:endnotes xmlns:wpc="http://schemas.microsoft.com/office/word/2010/wordprocessingCanvas" xmlns:cx="http://schemas.microsoft.com/office/drawing/2014/chartex" xmlns:cx1="http://schemas.microsoft.com/office/drawing/2015/9/8/chartex" xmlns:mc="http://schemas.openxmlformats.org/markup-compatibility/2006" xmlns:o="urn:schemas-microsoft-com:office:office" xmlns:r="http://schemas.openxmlformats.org/officeDocument/2006/relationships" xmlns:m="http://schemas.openxmlformats.org/officeDocument/2006/math" xmlns:v="urn:schemas-microsoft-com:vml" xmlns:wp14="http://schemas.microsoft.com/office/word/2010/wordprocessingDrawing" xmlns:wp="http://schemas.openxmlformats.org/drawingml/2006/wordprocessingDrawing" xmlns:w10="urn:schemas-microsoft-com:office:word" xmlns:w="http://schemas.openxmlformats.org/wordprocessingml/2006/main" xmlns:w14="http://schemas.microsoft.com/office/word/2010/wordml" xmlns:w15="http://schemas.microsoft.com/office/word/2012/wordml" xmlns:w16se="http://schemas.microsoft.com/office/word/2015/wordml/symex" xmlns:wpg="http://schemas.microsoft.com/office/word/2010/wordprocessingGroup" xmlns:wpi="http://schemas.microsoft.com/office/word/2010/wordprocessingInk" xmlns:wne="http://schemas.microsoft.com/office/word/2006/wordml" xmlns:wps="http://schemas.microsoft.com/office/word/2010/wordprocessingShape" mc:Ignorable="w14 w15 w16se wp14">
   <w:endnote w:type="separator" w:id="-1">
     <w:p>
       <w:pPr>
@@ -17166,7 +17398,7 @@
 </file>
 
 <file path=word/footer1.xml><?xml version="1.0" encoding="utf-8"?>
-<w:ftr xmlns:wpc="http://schemas.microsoft.com/office/word/2010/wordprocessingCanvas" xmlns:cx="http://schemas.microsoft.com/office/drawing/2014/chartex" xmlns:cx1="http://schemas.microsoft.com/office/drawing/2015/9/8/chartex" xmlns:cx2="http://schemas.microsoft.com/office/drawing/2015/10/21/chartex" xmlns:cx3="http://schemas.microsoft.com/office/drawing/2016/5/9/chartex" xmlns:cx4="http://schemas.microsoft.com/office/drawing/2016/5/10/chartex" xmlns:cx5="http://schemas.microsoft.com/office/drawing/2016/5/11/chartex" xmlns:cx6="http://schemas.microsoft.com/office/drawing/2016/5/12/chartex" xmlns:cx7="http://schemas.microsoft.com/office/drawing/2016/5/13/chartex" xmlns:cx8="http://schemas.microsoft.com/office/drawing/2016/5/14/chartex" xmlns:mc="http://schemas.openxmlformats.org/markup-compatibility/2006" xmlns:aink="http://schemas.microsoft.com/office/drawing/2016/ink" xmlns:am3d="http://schemas.microsoft.com/office/drawing/2017/model3d" xmlns:o="urn:schemas-microsoft-com:office:office" xmlns:r="http://schemas.openxmlformats.org/officeDocument/2006/relationships" xmlns:m="http://schemas.openxmlformats.org/officeDocument/2006/math" xmlns:v="urn:schemas-microsoft-com:vml" xmlns:wp14="http://schemas.microsoft.com/office/word/2010/wordprocessingDrawing" xmlns:wp="http://schemas.openxmlformats.org/drawingml/2006/wordprocessingDrawing" xmlns:w10="urn:schemas-microsoft-com:office:word" xmlns:w="http://schemas.openxmlformats.org/wordprocessingml/2006/main" xmlns:w14="http://schemas.microsoft.com/office/word/2010/wordml" xmlns:w15="http://schemas.microsoft.com/office/word/2012/wordml" xmlns:w16cex="http://schemas.microsoft.com/office/word/2018/wordml/cex" xmlns:w16cid="http://schemas.microsoft.com/office/word/2016/wordml/cid" xmlns:w16="http://schemas.microsoft.com/office/word/2018/wordml" xmlns:w16sdtdh="http://schemas.microsoft.com/office/word/2020/wordml/sdtdatahash" xmlns:w16se="http://schemas.microsoft.com/office/word/2015/wordml/symex" xmlns:wpg="http://schemas.microsoft.com/office/word/2010/wordprocessingGroup" xmlns:wpi="http://schemas.microsoft.com/office/word/2010/wordprocessingInk" xmlns:wne="http://schemas.microsoft.com/office/word/2006/wordml" xmlns:wps="http://schemas.microsoft.com/office/word/2010/wordprocessingShape" mc:Ignorable="w14 w15 w16se w16cid w16 w16cex w16sdtdh wp14">
+<w:ftr xmlns:wpc="http://schemas.microsoft.com/office/word/2010/wordprocessingCanvas" xmlns:cx="http://schemas.microsoft.com/office/drawing/2014/chartex" xmlns:cx1="http://schemas.microsoft.com/office/drawing/2015/9/8/chartex" xmlns:mc="http://schemas.openxmlformats.org/markup-compatibility/2006" xmlns:o="urn:schemas-microsoft-com:office:office" xmlns:r="http://schemas.openxmlformats.org/officeDocument/2006/relationships" xmlns:m="http://schemas.openxmlformats.org/officeDocument/2006/math" xmlns:v="urn:schemas-microsoft-com:vml" xmlns:wp14="http://schemas.microsoft.com/office/word/2010/wordprocessingDrawing" xmlns:wp="http://schemas.openxmlformats.org/drawingml/2006/wordprocessingDrawing" xmlns:w10="urn:schemas-microsoft-com:office:word" xmlns:w="http://schemas.openxmlformats.org/wordprocessingml/2006/main" xmlns:w14="http://schemas.microsoft.com/office/word/2010/wordml" xmlns:w15="http://schemas.microsoft.com/office/word/2012/wordml" xmlns:w16se="http://schemas.microsoft.com/office/word/2015/wordml/symex" xmlns:wpg="http://schemas.microsoft.com/office/word/2010/wordprocessingGroup" xmlns:wpi="http://schemas.microsoft.com/office/word/2010/wordprocessingInk" xmlns:wne="http://schemas.microsoft.com/office/word/2006/wordml" xmlns:wps="http://schemas.microsoft.com/office/word/2010/wordprocessingShape" mc:Ignorable="w14 w15 w16se wp14">
   <w:p>
     <w:pPr>
       <w:pStyle w:val="Fuzeile"/>
@@ -17177,7 +17409,7 @@
 </file>
 
 <file path=word/footer2.xml><?xml version="1.0" encoding="utf-8"?>
-<w:ftr xmlns:wpc="http://schemas.microsoft.com/office/word/2010/wordprocessingCanvas" xmlns:cx="http://schemas.microsoft.com/office/drawing/2014/chartex" xmlns:cx1="http://schemas.microsoft.com/office/drawing/2015/9/8/chartex" xmlns:cx2="http://schemas.microsoft.com/office/drawing/2015/10/21/chartex" xmlns:cx3="http://schemas.microsoft.com/office/drawing/2016/5/9/chartex" xmlns:cx4="http://schemas.microsoft.com/office/drawing/2016/5/10/chartex" xmlns:cx5="http://schemas.microsoft.com/office/drawing/2016/5/11/chartex" xmlns:cx6="http://schemas.microsoft.com/office/drawing/2016/5/12/chartex" xmlns:cx7="http://schemas.microsoft.com/office/drawing/2016/5/13/chartex" xmlns:cx8="http://schemas.microsoft.com/office/drawing/2016/5/14/chartex" xmlns:mc="http://schemas.openxmlformats.org/markup-compatibility/2006" xmlns:aink="http://schemas.microsoft.com/office/drawing/2016/ink" xmlns:am3d="http://schemas.microsoft.com/office/drawing/2017/model3d" xmlns:o="urn:schemas-microsoft-com:office:office" xmlns:r="http://schemas.openxmlformats.org/officeDocument/2006/relationships" xmlns:m="http://schemas.openxmlformats.org/officeDocument/2006/math" xmlns:v="urn:schemas-microsoft-com:vml" xmlns:wp14="http://schemas.microsoft.com/office/word/2010/wordprocessingDrawing" xmlns:wp="http://schemas.openxmlformats.org/drawingml/2006/wordprocessingDrawing" xmlns:w10="urn:schemas-microsoft-com:office:word" xmlns:w="http://schemas.openxmlformats.org/wordprocessingml/2006/main" xmlns:w14="http://schemas.microsoft.com/office/word/2010/wordml" xmlns:w15="http://schemas.microsoft.com/office/word/2012/wordml" xmlns:w16cex="http://schemas.microsoft.com/office/word/2018/wordml/cex" xmlns:w16cid="http://schemas.microsoft.com/office/word/2016/wordml/cid" xmlns:w16="http://schemas.microsoft.com/office/word/2018/wordml" xmlns:w16sdtdh="http://schemas.microsoft.com/office/word/2020/wordml/sdtdatahash" xmlns:w16se="http://schemas.microsoft.com/office/word/2015/wordml/symex" xmlns:wpg="http://schemas.microsoft.com/office/word/2010/wordprocessingGroup" xmlns:wpi="http://schemas.microsoft.com/office/word/2010/wordprocessingInk" xmlns:wne="http://schemas.microsoft.com/office/word/2006/wordml" xmlns:wps="http://schemas.microsoft.com/office/word/2010/wordprocessingShape" mc:Ignorable="w14 w15 w16se w16cid w16 w16cex w16sdtdh wp14">
+<w:ftr xmlns:wpc="http://schemas.microsoft.com/office/word/2010/wordprocessingCanvas" xmlns:cx="http://schemas.microsoft.com/office/drawing/2014/chartex" xmlns:cx1="http://schemas.microsoft.com/office/drawing/2015/9/8/chartex" xmlns:mc="http://schemas.openxmlformats.org/markup-compatibility/2006" xmlns:o="urn:schemas-microsoft-com:office:office" xmlns:r="http://schemas.openxmlformats.org/officeDocument/2006/relationships" xmlns:m="http://schemas.openxmlformats.org/officeDocument/2006/math" xmlns:v="urn:schemas-microsoft-com:vml" xmlns:wp14="http://schemas.microsoft.com/office/word/2010/wordprocessingDrawing" xmlns:wp="http://schemas.openxmlformats.org/drawingml/2006/wordprocessingDrawing" xmlns:w10="urn:schemas-microsoft-com:office:word" xmlns:w="http://schemas.openxmlformats.org/wordprocessingml/2006/main" xmlns:w14="http://schemas.microsoft.com/office/word/2010/wordml" xmlns:w15="http://schemas.microsoft.com/office/word/2012/wordml" xmlns:w16se="http://schemas.microsoft.com/office/word/2015/wordml/symex" xmlns:wpg="http://schemas.microsoft.com/office/word/2010/wordprocessingGroup" xmlns:wpi="http://schemas.microsoft.com/office/word/2010/wordprocessingInk" xmlns:wne="http://schemas.microsoft.com/office/word/2006/wordml" xmlns:wps="http://schemas.microsoft.com/office/word/2010/wordprocessingShape" mc:Ignorable="w14 w15 w16se wp14">
   <w:sdt>
     <w:sdtPr>
       <w:id w:val="-102804539"/>
@@ -17186,7 +17418,6 @@
         <w:docPartUnique/>
       </w:docPartObj>
     </w:sdtPr>
-    <w:sdtEndPr/>
     <w:sdtContent>
       <w:p>
         <w:pPr>
@@ -17218,7 +17449,7 @@
 </file>
 
 <file path=word/footer3.xml><?xml version="1.0" encoding="utf-8"?>
-<w:ftr xmlns:wpc="http://schemas.microsoft.com/office/word/2010/wordprocessingCanvas" xmlns:cx="http://schemas.microsoft.com/office/drawing/2014/chartex" xmlns:cx1="http://schemas.microsoft.com/office/drawing/2015/9/8/chartex" xmlns:cx2="http://schemas.microsoft.com/office/drawing/2015/10/21/chartex" xmlns:cx3="http://schemas.microsoft.com/office/drawing/2016/5/9/chartex" xmlns:cx4="http://schemas.microsoft.com/office/drawing/2016/5/10/chartex" xmlns:cx5="http://schemas.microsoft.com/office/drawing/2016/5/11/chartex" xmlns:cx6="http://schemas.microsoft.com/office/drawing/2016/5/12/chartex" xmlns:cx7="http://schemas.microsoft.com/office/drawing/2016/5/13/chartex" xmlns:cx8="http://schemas.microsoft.com/office/drawing/2016/5/14/chartex" xmlns:mc="http://schemas.openxmlformats.org/markup-compatibility/2006" xmlns:aink="http://schemas.microsoft.com/office/drawing/2016/ink" xmlns:am3d="http://schemas.microsoft.com/office/drawing/2017/model3d" xmlns:o="urn:schemas-microsoft-com:office:office" xmlns:r="http://schemas.openxmlformats.org/officeDocument/2006/relationships" xmlns:m="http://schemas.openxmlformats.org/officeDocument/2006/math" xmlns:v="urn:schemas-microsoft-com:vml" xmlns:wp14="http://schemas.microsoft.com/office/word/2010/wordprocessingDrawing" xmlns:wp="http://schemas.openxmlformats.org/drawingml/2006/wordprocessingDrawing" xmlns:w10="urn:schemas-microsoft-com:office:word" xmlns:w="http://schemas.openxmlformats.org/wordprocessingml/2006/main" xmlns:w14="http://schemas.microsoft.com/office/word/2010/wordml" xmlns:w15="http://schemas.microsoft.com/office/word/2012/wordml" xmlns:w16cex="http://schemas.microsoft.com/office/word/2018/wordml/cex" xmlns:w16cid="http://schemas.microsoft.com/office/word/2016/wordml/cid" xmlns:w16="http://schemas.microsoft.com/office/word/2018/wordml" xmlns:w16sdtdh="http://schemas.microsoft.com/office/word/2020/wordml/sdtdatahash" xmlns:w16se="http://schemas.microsoft.com/office/word/2015/wordml/symex" xmlns:wpg="http://schemas.microsoft.com/office/word/2010/wordprocessingGroup" xmlns:wpi="http://schemas.microsoft.com/office/word/2010/wordprocessingInk" xmlns:wne="http://schemas.microsoft.com/office/word/2006/wordml" xmlns:wps="http://schemas.microsoft.com/office/word/2010/wordprocessingShape" mc:Ignorable="w14 w15 w16se w16cid w16 w16cex w16sdtdh wp14">
+<w:ftr xmlns:wpc="http://schemas.microsoft.com/office/word/2010/wordprocessingCanvas" xmlns:cx="http://schemas.microsoft.com/office/drawing/2014/chartex" xmlns:cx1="http://schemas.microsoft.com/office/drawing/2015/9/8/chartex" xmlns:mc="http://schemas.openxmlformats.org/markup-compatibility/2006" xmlns:o="urn:schemas-microsoft-com:office:office" xmlns:r="http://schemas.openxmlformats.org/officeDocument/2006/relationships" xmlns:m="http://schemas.openxmlformats.org/officeDocument/2006/math" xmlns:v="urn:schemas-microsoft-com:vml" xmlns:wp14="http://schemas.microsoft.com/office/word/2010/wordprocessingDrawing" xmlns:wp="http://schemas.openxmlformats.org/drawingml/2006/wordprocessingDrawing" xmlns:w10="urn:schemas-microsoft-com:office:word" xmlns:w="http://schemas.openxmlformats.org/wordprocessingml/2006/main" xmlns:w14="http://schemas.microsoft.com/office/word/2010/wordml" xmlns:w15="http://schemas.microsoft.com/office/word/2012/wordml" xmlns:w16se="http://schemas.microsoft.com/office/word/2015/wordml/symex" xmlns:wpg="http://schemas.microsoft.com/office/word/2010/wordprocessingGroup" xmlns:wpi="http://schemas.microsoft.com/office/word/2010/wordprocessingInk" xmlns:wne="http://schemas.microsoft.com/office/word/2006/wordml" xmlns:wps="http://schemas.microsoft.com/office/word/2010/wordprocessingShape" mc:Ignorable="w14 w15 w16se wp14">
   <w:sdt>
     <w:sdtPr>
       <w:id w:val="-1823192514"/>
@@ -17227,7 +17458,6 @@
         <w:docPartUnique/>
       </w:docPartObj>
     </w:sdtPr>
-    <w:sdtEndPr/>
     <w:sdtContent>
       <w:p>
         <w:pPr>
@@ -17258,7 +17488,7 @@
           <w:rPr>
             <w:noProof/>
           </w:rPr>
-          <w:t>3</w:t>
+          <w:t>16</w:t>
         </w:r>
         <w:r>
           <w:fldChar w:fldCharType="end"/>
@@ -17270,7 +17500,7 @@
 </file>
 
 <file path=word/footer4.xml><?xml version="1.0" encoding="utf-8"?>
-<w:ftr xmlns:wpc="http://schemas.microsoft.com/office/word/2010/wordprocessingCanvas" xmlns:cx="http://schemas.microsoft.com/office/drawing/2014/chartex" xmlns:cx1="http://schemas.microsoft.com/office/drawing/2015/9/8/chartex" xmlns:cx2="http://schemas.microsoft.com/office/drawing/2015/10/21/chartex" xmlns:cx3="http://schemas.microsoft.com/office/drawing/2016/5/9/chartex" xmlns:cx4="http://schemas.microsoft.com/office/drawing/2016/5/10/chartex" xmlns:cx5="http://schemas.microsoft.com/office/drawing/2016/5/11/chartex" xmlns:cx6="http://schemas.microsoft.com/office/drawing/2016/5/12/chartex" xmlns:cx7="http://schemas.microsoft.com/office/drawing/2016/5/13/chartex" xmlns:cx8="http://schemas.microsoft.com/office/drawing/2016/5/14/chartex" xmlns:mc="http://schemas.openxmlformats.org/markup-compatibility/2006" xmlns:aink="http://schemas.microsoft.com/office/drawing/2016/ink" xmlns:am3d="http://schemas.microsoft.com/office/drawing/2017/model3d" xmlns:o="urn:schemas-microsoft-com:office:office" xmlns:r="http://schemas.openxmlformats.org/officeDocument/2006/relationships" xmlns:m="http://schemas.openxmlformats.org/officeDocument/2006/math" xmlns:v="urn:schemas-microsoft-com:vml" xmlns:wp14="http://schemas.microsoft.com/office/word/2010/wordprocessingDrawing" xmlns:wp="http://schemas.openxmlformats.org/drawingml/2006/wordprocessingDrawing" xmlns:w10="urn:schemas-microsoft-com:office:word" xmlns:w="http://schemas.openxmlformats.org/wordprocessingml/2006/main" xmlns:w14="http://schemas.microsoft.com/office/word/2010/wordml" xmlns:w15="http://schemas.microsoft.com/office/word/2012/wordml" xmlns:w16cex="http://schemas.microsoft.com/office/word/2018/wordml/cex" xmlns:w16cid="http://schemas.microsoft.com/office/word/2016/wordml/cid" xmlns:w16="http://schemas.microsoft.com/office/word/2018/wordml" xmlns:w16sdtdh="http://schemas.microsoft.com/office/word/2020/wordml/sdtdatahash" xmlns:w16se="http://schemas.microsoft.com/office/word/2015/wordml/symex" xmlns:wpg="http://schemas.microsoft.com/office/word/2010/wordprocessingGroup" xmlns:wpi="http://schemas.microsoft.com/office/word/2010/wordprocessingInk" xmlns:wne="http://schemas.microsoft.com/office/word/2006/wordml" xmlns:wps="http://schemas.microsoft.com/office/word/2010/wordprocessingShape" mc:Ignorable="w14 w15 w16se w16cid w16 w16cex w16sdtdh wp14">
+<w:ftr xmlns:wpc="http://schemas.microsoft.com/office/word/2010/wordprocessingCanvas" xmlns:cx="http://schemas.microsoft.com/office/drawing/2014/chartex" xmlns:cx1="http://schemas.microsoft.com/office/drawing/2015/9/8/chartex" xmlns:mc="http://schemas.openxmlformats.org/markup-compatibility/2006" xmlns:o="urn:schemas-microsoft-com:office:office" xmlns:r="http://schemas.openxmlformats.org/officeDocument/2006/relationships" xmlns:m="http://schemas.openxmlformats.org/officeDocument/2006/math" xmlns:v="urn:schemas-microsoft-com:vml" xmlns:wp14="http://schemas.microsoft.com/office/word/2010/wordprocessingDrawing" xmlns:wp="http://schemas.openxmlformats.org/drawingml/2006/wordprocessingDrawing" xmlns:w10="urn:schemas-microsoft-com:office:word" xmlns:w="http://schemas.openxmlformats.org/wordprocessingml/2006/main" xmlns:w14="http://schemas.microsoft.com/office/word/2010/wordml" xmlns:w15="http://schemas.microsoft.com/office/word/2012/wordml" xmlns:w16se="http://schemas.microsoft.com/office/word/2015/wordml/symex" xmlns:wpg="http://schemas.microsoft.com/office/word/2010/wordprocessingGroup" xmlns:wpi="http://schemas.microsoft.com/office/word/2010/wordprocessingInk" xmlns:wne="http://schemas.microsoft.com/office/word/2006/wordml" xmlns:wps="http://schemas.microsoft.com/office/word/2010/wordprocessingShape" mc:Ignorable="w14 w15 w16se wp14">
   <w:sdt>
     <w:sdtPr>
       <w:id w:val="1493680755"/>
@@ -17279,7 +17509,6 @@
         <w:docPartUnique/>
       </w:docPartObj>
     </w:sdtPr>
-    <w:sdtEndPr/>
     <w:sdtContent>
       <w:p>
         <w:pPr>
@@ -17297,9 +17526,10 @@
         </w:r>
         <w:r>
           <w:rPr>
+            <w:noProof/>
             <w:lang w:val="de-DE"/>
           </w:rPr>
-          <w:t>2</w:t>
+          <w:t>IV</w:t>
         </w:r>
         <w:r>
           <w:fldChar w:fldCharType="end"/>
@@ -17311,7 +17541,7 @@
 </file>
 
 <file path=word/footnotes.xml><?xml version="1.0" encoding="utf-8"?>
-<w:footnotes xmlns:wpc="http://schemas.microsoft.com/office/word/2010/wordprocessingCanvas" xmlns:cx="http://schemas.microsoft.com/office/drawing/2014/chartex" xmlns:cx1="http://schemas.microsoft.com/office/drawing/2015/9/8/chartex" xmlns:cx2="http://schemas.microsoft.com/office/drawing/2015/10/21/chartex" xmlns:cx3="http://schemas.microsoft.com/office/drawing/2016/5/9/chartex" xmlns:cx4="http://schemas.microsoft.com/office/drawing/2016/5/10/chartex" xmlns:cx5="http://schemas.microsoft.com/office/drawing/2016/5/11/chartex" xmlns:cx6="http://schemas.microsoft.com/office/drawing/2016/5/12/chartex" xmlns:cx7="http://schemas.microsoft.com/office/drawing/2016/5/13/chartex" xmlns:cx8="http://schemas.microsoft.com/office/drawing/2016/5/14/chartex" xmlns:mc="http://schemas.openxmlformats.org/markup-compatibility/2006" xmlns:aink="http://schemas.microsoft.com/office/drawing/2016/ink" xmlns:am3d="http://schemas.microsoft.com/office/drawing/2017/model3d" xmlns:o="urn:schemas-microsoft-com:office:office" xmlns:r="http://schemas.openxmlformats.org/officeDocument/2006/relationships" xmlns:m="http://schemas.openxmlformats.org/officeDocument/2006/math" xmlns:v="urn:schemas-microsoft-com:vml" xmlns:wp14="http://schemas.microsoft.com/office/word/2010/wordprocessingDrawing" xmlns:wp="http://schemas.openxmlformats.org/drawingml/2006/wordprocessingDrawing" xmlns:w10="urn:schemas-microsoft-com:office:word" xmlns:w="http://schemas.openxmlformats.org/wordprocessingml/2006/main" xmlns:w14="http://schemas.microsoft.com/office/word/2010/wordml" xmlns:w15="http://schemas.microsoft.com/office/word/2012/wordml" xmlns:w16cex="http://schemas.microsoft.com/office/word/2018/wordml/cex" xmlns:w16cid="http://schemas.microsoft.com/office/word/2016/wordml/cid" xmlns:w16="http://schemas.microsoft.com/office/word/2018/wordml" xmlns:w16sdtdh="http://schemas.microsoft.com/office/word/2020/wordml/sdtdatahash" xmlns:w16se="http://schemas.microsoft.com/office/word/2015/wordml/symex" xmlns:wpg="http://schemas.microsoft.com/office/word/2010/wordprocessingGroup" xmlns:wpi="http://schemas.microsoft.com/office/word/2010/wordprocessingInk" xmlns:wne="http://schemas.microsoft.com/office/word/2006/wordml" xmlns:wps="http://schemas.microsoft.com/office/word/2010/wordprocessingShape" mc:Ignorable="w14 w15 w16se w16cid w16 w16cex w16sdtdh wp14">
+<w:footnotes xmlns:wpc="http://schemas.microsoft.com/office/word/2010/wordprocessingCanvas" xmlns:cx="http://schemas.microsoft.com/office/drawing/2014/chartex" xmlns:cx1="http://schemas.microsoft.com/office/drawing/2015/9/8/chartex" xmlns:mc="http://schemas.openxmlformats.org/markup-compatibility/2006" xmlns:o="urn:schemas-microsoft-com:office:office" xmlns:r="http://schemas.openxmlformats.org/officeDocument/2006/relationships" xmlns:m="http://schemas.openxmlformats.org/officeDocument/2006/math" xmlns:v="urn:schemas-microsoft-com:vml" xmlns:wp14="http://schemas.microsoft.com/office/word/2010/wordprocessingDrawing" xmlns:wp="http://schemas.openxmlformats.org/drawingml/2006/wordprocessingDrawing" xmlns:w10="urn:schemas-microsoft-com:office:word" xmlns:w="http://schemas.openxmlformats.org/wordprocessingml/2006/main" xmlns:w14="http://schemas.microsoft.com/office/word/2010/wordml" xmlns:w15="http://schemas.microsoft.com/office/word/2012/wordml" xmlns:w16se="http://schemas.microsoft.com/office/word/2015/wordml/symex" xmlns:wpg="http://schemas.microsoft.com/office/word/2010/wordprocessingGroup" xmlns:wpi="http://schemas.microsoft.com/office/word/2010/wordprocessingInk" xmlns:wne="http://schemas.microsoft.com/office/word/2006/wordml" xmlns:wps="http://schemas.microsoft.com/office/word/2010/wordprocessingShape" mc:Ignorable="w14 w15 w16se wp14">
   <w:footnote w:type="separator" w:id="-1">
     <w:p>
       <w:pPr>
@@ -17363,7 +17593,15 @@
       </w:r>
       <w:proofErr w:type="spellEnd"/>
       <w:r>
-        <w:t xml:space="preserve"> Perfomance, </w:t>
+        <w:t xml:space="preserve"> </w:t>
+      </w:r>
+      <w:proofErr w:type="spellStart"/>
+      <w:r>
+        <w:t>Perfomance</w:t>
+      </w:r>
+      <w:proofErr w:type="spellEnd"/>
+      <w:r>
+        <w:t xml:space="preserve">, </w:t>
       </w:r>
       <w:proofErr w:type="spellStart"/>
       <w:r>
@@ -17376,7 +17614,7 @@
 </file>
 
 <file path=word/header1.xml><?xml version="1.0" encoding="utf-8"?>
-<w:hdr xmlns:wpc="http://schemas.microsoft.com/office/word/2010/wordprocessingCanvas" xmlns:cx="http://schemas.microsoft.com/office/drawing/2014/chartex" xmlns:cx1="http://schemas.microsoft.com/office/drawing/2015/9/8/chartex" xmlns:cx2="http://schemas.microsoft.com/office/drawing/2015/10/21/chartex" xmlns:cx3="http://schemas.microsoft.com/office/drawing/2016/5/9/chartex" xmlns:cx4="http://schemas.microsoft.com/office/drawing/2016/5/10/chartex" xmlns:cx5="http://schemas.microsoft.com/office/drawing/2016/5/11/chartex" xmlns:cx6="http://schemas.microsoft.com/office/drawing/2016/5/12/chartex" xmlns:cx7="http://schemas.microsoft.com/office/drawing/2016/5/13/chartex" xmlns:cx8="http://schemas.microsoft.com/office/drawing/2016/5/14/chartex" xmlns:mc="http://schemas.openxmlformats.org/markup-compatibility/2006" xmlns:aink="http://schemas.microsoft.com/office/drawing/2016/ink" xmlns:am3d="http://schemas.microsoft.com/office/drawing/2017/model3d" xmlns:o="urn:schemas-microsoft-com:office:office" xmlns:r="http://schemas.openxmlformats.org/officeDocument/2006/relationships" xmlns:m="http://schemas.openxmlformats.org/officeDocument/2006/math" xmlns:v="urn:schemas-microsoft-com:vml" xmlns:wp14="http://schemas.microsoft.com/office/word/2010/wordprocessingDrawing" xmlns:wp="http://schemas.openxmlformats.org/drawingml/2006/wordprocessingDrawing" xmlns:w10="urn:schemas-microsoft-com:office:word" xmlns:w="http://schemas.openxmlformats.org/wordprocessingml/2006/main" xmlns:w14="http://schemas.microsoft.com/office/word/2010/wordml" xmlns:w15="http://schemas.microsoft.com/office/word/2012/wordml" xmlns:w16cex="http://schemas.microsoft.com/office/word/2018/wordml/cex" xmlns:w16cid="http://schemas.microsoft.com/office/word/2016/wordml/cid" xmlns:w16="http://schemas.microsoft.com/office/word/2018/wordml" xmlns:w16sdtdh="http://schemas.microsoft.com/office/word/2020/wordml/sdtdatahash" xmlns:w16se="http://schemas.microsoft.com/office/word/2015/wordml/symex" xmlns:wpg="http://schemas.microsoft.com/office/word/2010/wordprocessingGroup" xmlns:wpi="http://schemas.microsoft.com/office/word/2010/wordprocessingInk" xmlns:wne="http://schemas.microsoft.com/office/word/2006/wordml" xmlns:wps="http://schemas.microsoft.com/office/word/2010/wordprocessingShape" mc:Ignorable="w14 w15 w16se w16cid w16 w16cex w16sdtdh wp14">
+<w:hdr xmlns:wpc="http://schemas.microsoft.com/office/word/2010/wordprocessingCanvas" xmlns:cx="http://schemas.microsoft.com/office/drawing/2014/chartex" xmlns:cx1="http://schemas.microsoft.com/office/drawing/2015/9/8/chartex" xmlns:mc="http://schemas.openxmlformats.org/markup-compatibility/2006" xmlns:o="urn:schemas-microsoft-com:office:office" xmlns:r="http://schemas.openxmlformats.org/officeDocument/2006/relationships" xmlns:m="http://schemas.openxmlformats.org/officeDocument/2006/math" xmlns:v="urn:schemas-microsoft-com:vml" xmlns:wp14="http://schemas.microsoft.com/office/word/2010/wordprocessingDrawing" xmlns:wp="http://schemas.openxmlformats.org/drawingml/2006/wordprocessingDrawing" xmlns:w10="urn:schemas-microsoft-com:office:word" xmlns:w="http://schemas.openxmlformats.org/wordprocessingml/2006/main" xmlns:w14="http://schemas.microsoft.com/office/word/2010/wordml" xmlns:w15="http://schemas.microsoft.com/office/word/2012/wordml" xmlns:w16se="http://schemas.microsoft.com/office/word/2015/wordml/symex" xmlns:wpg="http://schemas.microsoft.com/office/word/2010/wordprocessingGroup" xmlns:wpi="http://schemas.microsoft.com/office/word/2010/wordprocessingInk" xmlns:wne="http://schemas.microsoft.com/office/word/2006/wordml" xmlns:wps="http://schemas.microsoft.com/office/word/2010/wordprocessingShape" mc:Ignorable="w14 w15 w16se wp14">
   <w:p>
     <w:pPr>
       <w:pStyle w:val="Kopfzeile"/>
@@ -17466,7 +17704,7 @@
 </file>
 
 <file path=word/header10.xml><?xml version="1.0" encoding="utf-8"?>
-<w:hdr xmlns:wpc="http://schemas.microsoft.com/office/word/2010/wordprocessingCanvas" xmlns:cx="http://schemas.microsoft.com/office/drawing/2014/chartex" xmlns:cx1="http://schemas.microsoft.com/office/drawing/2015/9/8/chartex" xmlns:cx2="http://schemas.microsoft.com/office/drawing/2015/10/21/chartex" xmlns:cx3="http://schemas.microsoft.com/office/drawing/2016/5/9/chartex" xmlns:cx4="http://schemas.microsoft.com/office/drawing/2016/5/10/chartex" xmlns:cx5="http://schemas.microsoft.com/office/drawing/2016/5/11/chartex" xmlns:cx6="http://schemas.microsoft.com/office/drawing/2016/5/12/chartex" xmlns:cx7="http://schemas.microsoft.com/office/drawing/2016/5/13/chartex" xmlns:cx8="http://schemas.microsoft.com/office/drawing/2016/5/14/chartex" xmlns:mc="http://schemas.openxmlformats.org/markup-compatibility/2006" xmlns:aink="http://schemas.microsoft.com/office/drawing/2016/ink" xmlns:am3d="http://schemas.microsoft.com/office/drawing/2017/model3d" xmlns:o="urn:schemas-microsoft-com:office:office" xmlns:r="http://schemas.openxmlformats.org/officeDocument/2006/relationships" xmlns:m="http://schemas.openxmlformats.org/officeDocument/2006/math" xmlns:v="urn:schemas-microsoft-com:vml" xmlns:wp14="http://schemas.microsoft.com/office/word/2010/wordprocessingDrawing" xmlns:wp="http://schemas.openxmlformats.org/drawingml/2006/wordprocessingDrawing" xmlns:w10="urn:schemas-microsoft-com:office:word" xmlns:w="http://schemas.openxmlformats.org/wordprocessingml/2006/main" xmlns:w14="http://schemas.microsoft.com/office/word/2010/wordml" xmlns:w15="http://schemas.microsoft.com/office/word/2012/wordml" xmlns:w16cex="http://schemas.microsoft.com/office/word/2018/wordml/cex" xmlns:w16cid="http://schemas.microsoft.com/office/word/2016/wordml/cid" xmlns:w16="http://schemas.microsoft.com/office/word/2018/wordml" xmlns:w16sdtdh="http://schemas.microsoft.com/office/word/2020/wordml/sdtdatahash" xmlns:w16se="http://schemas.microsoft.com/office/word/2015/wordml/symex" xmlns:wpg="http://schemas.microsoft.com/office/word/2010/wordprocessingGroup" xmlns:wpi="http://schemas.microsoft.com/office/word/2010/wordprocessingInk" xmlns:wne="http://schemas.microsoft.com/office/word/2006/wordml" xmlns:wps="http://schemas.microsoft.com/office/word/2010/wordprocessingShape" mc:Ignorable="w14 w15 w16se w16cid w16 w16cex w16sdtdh wp14">
+<w:hdr xmlns:wpc="http://schemas.microsoft.com/office/word/2010/wordprocessingCanvas" xmlns:cx="http://schemas.microsoft.com/office/drawing/2014/chartex" xmlns:cx1="http://schemas.microsoft.com/office/drawing/2015/9/8/chartex" xmlns:mc="http://schemas.openxmlformats.org/markup-compatibility/2006" xmlns:o="urn:schemas-microsoft-com:office:office" xmlns:r="http://schemas.openxmlformats.org/officeDocument/2006/relationships" xmlns:m="http://schemas.openxmlformats.org/officeDocument/2006/math" xmlns:v="urn:schemas-microsoft-com:vml" xmlns:wp14="http://schemas.microsoft.com/office/word/2010/wordprocessingDrawing" xmlns:wp="http://schemas.openxmlformats.org/drawingml/2006/wordprocessingDrawing" xmlns:w10="urn:schemas-microsoft-com:office:word" xmlns:w="http://schemas.openxmlformats.org/wordprocessingml/2006/main" xmlns:w14="http://schemas.microsoft.com/office/word/2010/wordml" xmlns:w15="http://schemas.microsoft.com/office/word/2012/wordml" xmlns:w16se="http://schemas.microsoft.com/office/word/2015/wordml/symex" xmlns:wpg="http://schemas.microsoft.com/office/word/2010/wordprocessingGroup" xmlns:wpi="http://schemas.microsoft.com/office/word/2010/wordprocessingInk" xmlns:wne="http://schemas.microsoft.com/office/word/2006/wordml" xmlns:wps="http://schemas.microsoft.com/office/word/2010/wordprocessingShape" mc:Ignorable="w14 w15 w16se wp14">
   <w:p>
     <w:pPr>
       <w:pStyle w:val="Kopfzeile"/>
@@ -17476,7 +17714,7 @@
 </file>
 
 <file path=word/header2.xml><?xml version="1.0" encoding="utf-8"?>
-<w:hdr xmlns:wpc="http://schemas.microsoft.com/office/word/2010/wordprocessingCanvas" xmlns:cx="http://schemas.microsoft.com/office/drawing/2014/chartex" xmlns:cx1="http://schemas.microsoft.com/office/drawing/2015/9/8/chartex" xmlns:cx2="http://schemas.microsoft.com/office/drawing/2015/10/21/chartex" xmlns:cx3="http://schemas.microsoft.com/office/drawing/2016/5/9/chartex" xmlns:cx4="http://schemas.microsoft.com/office/drawing/2016/5/10/chartex" xmlns:cx5="http://schemas.microsoft.com/office/drawing/2016/5/11/chartex" xmlns:cx6="http://schemas.microsoft.com/office/drawing/2016/5/12/chartex" xmlns:cx7="http://schemas.microsoft.com/office/drawing/2016/5/13/chartex" xmlns:cx8="http://schemas.microsoft.com/office/drawing/2016/5/14/chartex" xmlns:mc="http://schemas.openxmlformats.org/markup-compatibility/2006" xmlns:aink="http://schemas.microsoft.com/office/drawing/2016/ink" xmlns:am3d="http://schemas.microsoft.com/office/drawing/2017/model3d" xmlns:o="urn:schemas-microsoft-com:office:office" xmlns:r="http://schemas.openxmlformats.org/officeDocument/2006/relationships" xmlns:m="http://schemas.openxmlformats.org/officeDocument/2006/math" xmlns:v="urn:schemas-microsoft-com:vml" xmlns:wp14="http://schemas.microsoft.com/office/word/2010/wordprocessingDrawing" xmlns:wp="http://schemas.openxmlformats.org/drawingml/2006/wordprocessingDrawing" xmlns:w10="urn:schemas-microsoft-com:office:word" xmlns:w="http://schemas.openxmlformats.org/wordprocessingml/2006/main" xmlns:w14="http://schemas.microsoft.com/office/word/2010/wordml" xmlns:w15="http://schemas.microsoft.com/office/word/2012/wordml" xmlns:w16cex="http://schemas.microsoft.com/office/word/2018/wordml/cex" xmlns:w16cid="http://schemas.microsoft.com/office/word/2016/wordml/cid" xmlns:w16="http://schemas.microsoft.com/office/word/2018/wordml" xmlns:w16sdtdh="http://schemas.microsoft.com/office/word/2020/wordml/sdtdatahash" xmlns:w16se="http://schemas.microsoft.com/office/word/2015/wordml/symex" xmlns:wpg="http://schemas.microsoft.com/office/word/2010/wordprocessingGroup" xmlns:wpi="http://schemas.microsoft.com/office/word/2010/wordprocessingInk" xmlns:wne="http://schemas.microsoft.com/office/word/2006/wordml" xmlns:wps="http://schemas.microsoft.com/office/word/2010/wordprocessingShape" mc:Ignorable="w14 w15 w16se w16cid w16 w16cex w16sdtdh wp14">
+<w:hdr xmlns:wpc="http://schemas.microsoft.com/office/word/2010/wordprocessingCanvas" xmlns:cx="http://schemas.microsoft.com/office/drawing/2014/chartex" xmlns:cx1="http://schemas.microsoft.com/office/drawing/2015/9/8/chartex" xmlns:mc="http://schemas.openxmlformats.org/markup-compatibility/2006" xmlns:o="urn:schemas-microsoft-com:office:office" xmlns:r="http://schemas.openxmlformats.org/officeDocument/2006/relationships" xmlns:m="http://schemas.openxmlformats.org/officeDocument/2006/math" xmlns:v="urn:schemas-microsoft-com:vml" xmlns:wp14="http://schemas.microsoft.com/office/word/2010/wordprocessingDrawing" xmlns:wp="http://schemas.openxmlformats.org/drawingml/2006/wordprocessingDrawing" xmlns:w10="urn:schemas-microsoft-com:office:word" xmlns:w="http://schemas.openxmlformats.org/wordprocessingml/2006/main" xmlns:w14="http://schemas.microsoft.com/office/word/2010/wordml" xmlns:w15="http://schemas.microsoft.com/office/word/2012/wordml" xmlns:w16se="http://schemas.microsoft.com/office/word/2015/wordml/symex" xmlns:wpg="http://schemas.microsoft.com/office/word/2010/wordprocessingGroup" xmlns:wpi="http://schemas.microsoft.com/office/word/2010/wordprocessingInk" xmlns:wne="http://schemas.microsoft.com/office/word/2006/wordml" xmlns:wps="http://schemas.microsoft.com/office/word/2010/wordprocessingShape" mc:Ignorable="w14 w15 w16se wp14">
   <w:p>
     <w:pPr>
       <w:pStyle w:val="Kopfzeile"/>
@@ -17486,7 +17724,7 @@
 </file>
 
 <file path=word/header3.xml><?xml version="1.0" encoding="utf-8"?>
-<w:hdr xmlns:wpc="http://schemas.microsoft.com/office/word/2010/wordprocessingCanvas" xmlns:cx="http://schemas.microsoft.com/office/drawing/2014/chartex" xmlns:cx1="http://schemas.microsoft.com/office/drawing/2015/9/8/chartex" xmlns:cx2="http://schemas.microsoft.com/office/drawing/2015/10/21/chartex" xmlns:cx3="http://schemas.microsoft.com/office/drawing/2016/5/9/chartex" xmlns:cx4="http://schemas.microsoft.com/office/drawing/2016/5/10/chartex" xmlns:cx5="http://schemas.microsoft.com/office/drawing/2016/5/11/chartex" xmlns:cx6="http://schemas.microsoft.com/office/drawing/2016/5/12/chartex" xmlns:cx7="http://schemas.microsoft.com/office/drawing/2016/5/13/chartex" xmlns:cx8="http://schemas.microsoft.com/office/drawing/2016/5/14/chartex" xmlns:mc="http://schemas.openxmlformats.org/markup-compatibility/2006" xmlns:aink="http://schemas.microsoft.com/office/drawing/2016/ink" xmlns:am3d="http://schemas.microsoft.com/office/drawing/2017/model3d" xmlns:o="urn:schemas-microsoft-com:office:office" xmlns:r="http://schemas.openxmlformats.org/officeDocument/2006/relationships" xmlns:m="http://schemas.openxmlformats.org/officeDocument/2006/math" xmlns:v="urn:schemas-microsoft-com:vml" xmlns:wp14="http://schemas.microsoft.com/office/word/2010/wordprocessingDrawing" xmlns:wp="http://schemas.openxmlformats.org/drawingml/2006/wordprocessingDrawing" xmlns:w10="urn:schemas-microsoft-com:office:word" xmlns:w="http://schemas.openxmlformats.org/wordprocessingml/2006/main" xmlns:w14="http://schemas.microsoft.com/office/word/2010/wordml" xmlns:w15="http://schemas.microsoft.com/office/word/2012/wordml" xmlns:w16cex="http://schemas.microsoft.com/office/word/2018/wordml/cex" xmlns:w16cid="http://schemas.microsoft.com/office/word/2016/wordml/cid" xmlns:w16="http://schemas.microsoft.com/office/word/2018/wordml" xmlns:w16sdtdh="http://schemas.microsoft.com/office/word/2020/wordml/sdtdatahash" xmlns:w16se="http://schemas.microsoft.com/office/word/2015/wordml/symex" xmlns:wpg="http://schemas.microsoft.com/office/word/2010/wordprocessingGroup" xmlns:wpi="http://schemas.microsoft.com/office/word/2010/wordprocessingInk" xmlns:wne="http://schemas.microsoft.com/office/word/2006/wordml" xmlns:wps="http://schemas.microsoft.com/office/word/2010/wordprocessingShape" mc:Ignorable="w14 w15 w16se w16cid w16 w16cex w16sdtdh wp14">
+<w:hdr xmlns:wpc="http://schemas.microsoft.com/office/word/2010/wordprocessingCanvas" xmlns:cx="http://schemas.microsoft.com/office/drawing/2014/chartex" xmlns:cx1="http://schemas.microsoft.com/office/drawing/2015/9/8/chartex" xmlns:mc="http://schemas.openxmlformats.org/markup-compatibility/2006" xmlns:o="urn:schemas-microsoft-com:office:office" xmlns:r="http://schemas.openxmlformats.org/officeDocument/2006/relationships" xmlns:m="http://schemas.openxmlformats.org/officeDocument/2006/math" xmlns:v="urn:schemas-microsoft-com:vml" xmlns:wp14="http://schemas.microsoft.com/office/word/2010/wordprocessingDrawing" xmlns:wp="http://schemas.openxmlformats.org/drawingml/2006/wordprocessingDrawing" xmlns:w10="urn:schemas-microsoft-com:office:word" xmlns:w="http://schemas.openxmlformats.org/wordprocessingml/2006/main" xmlns:w14="http://schemas.microsoft.com/office/word/2010/wordml" xmlns:w15="http://schemas.microsoft.com/office/word/2012/wordml" xmlns:w16se="http://schemas.microsoft.com/office/word/2015/wordml/symex" xmlns:wpg="http://schemas.microsoft.com/office/word/2010/wordprocessingGroup" xmlns:wpi="http://schemas.microsoft.com/office/word/2010/wordprocessingInk" xmlns:wne="http://schemas.microsoft.com/office/word/2006/wordml" xmlns:wps="http://schemas.microsoft.com/office/word/2010/wordprocessingShape" mc:Ignorable="w14 w15 w16se wp14">
   <w:p>
     <w:pPr>
       <w:pStyle w:val="Kopfzeile"/>
@@ -17496,7 +17734,7 @@
 </file>
 
 <file path=word/header4.xml><?xml version="1.0" encoding="utf-8"?>
-<w:hdr xmlns:wpc="http://schemas.microsoft.com/office/word/2010/wordprocessingCanvas" xmlns:cx="http://schemas.microsoft.com/office/drawing/2014/chartex" xmlns:cx1="http://schemas.microsoft.com/office/drawing/2015/9/8/chartex" xmlns:cx2="http://schemas.microsoft.com/office/drawing/2015/10/21/chartex" xmlns:cx3="http://schemas.microsoft.com/office/drawing/2016/5/9/chartex" xmlns:cx4="http://schemas.microsoft.com/office/drawing/2016/5/10/chartex" xmlns:cx5="http://schemas.microsoft.com/office/drawing/2016/5/11/chartex" xmlns:cx6="http://schemas.microsoft.com/office/drawing/2016/5/12/chartex" xmlns:cx7="http://schemas.microsoft.com/office/drawing/2016/5/13/chartex" xmlns:cx8="http://schemas.microsoft.com/office/drawing/2016/5/14/chartex" xmlns:mc="http://schemas.openxmlformats.org/markup-compatibility/2006" xmlns:aink="http://schemas.microsoft.com/office/drawing/2016/ink" xmlns:am3d="http://schemas.microsoft.com/office/drawing/2017/model3d" xmlns:o="urn:schemas-microsoft-com:office:office" xmlns:r="http://schemas.openxmlformats.org/officeDocument/2006/relationships" xmlns:m="http://schemas.openxmlformats.org/officeDocument/2006/math" xmlns:v="urn:schemas-microsoft-com:vml" xmlns:wp14="http://schemas.microsoft.com/office/word/2010/wordprocessingDrawing" xmlns:wp="http://schemas.openxmlformats.org/drawingml/2006/wordprocessingDrawing" xmlns:w10="urn:schemas-microsoft-com:office:word" xmlns:w="http://schemas.openxmlformats.org/wordprocessingml/2006/main" xmlns:w14="http://schemas.microsoft.com/office/word/2010/wordml" xmlns:w15="http://schemas.microsoft.com/office/word/2012/wordml" xmlns:w16cex="http://schemas.microsoft.com/office/word/2018/wordml/cex" xmlns:w16cid="http://schemas.microsoft.com/office/word/2016/wordml/cid" xmlns:w16="http://schemas.microsoft.com/office/word/2018/wordml" xmlns:w16sdtdh="http://schemas.microsoft.com/office/word/2020/wordml/sdtdatahash" xmlns:w16se="http://schemas.microsoft.com/office/word/2015/wordml/symex" xmlns:wpg="http://schemas.microsoft.com/office/word/2010/wordprocessingGroup" xmlns:wpi="http://schemas.microsoft.com/office/word/2010/wordprocessingInk" xmlns:wne="http://schemas.microsoft.com/office/word/2006/wordml" xmlns:wps="http://schemas.microsoft.com/office/word/2010/wordprocessingShape" mc:Ignorable="w14 w15 w16se w16cid w16 w16cex w16sdtdh wp14">
+<w:hdr xmlns:wpc="http://schemas.microsoft.com/office/word/2010/wordprocessingCanvas" xmlns:cx="http://schemas.microsoft.com/office/drawing/2014/chartex" xmlns:cx1="http://schemas.microsoft.com/office/drawing/2015/9/8/chartex" xmlns:mc="http://schemas.openxmlformats.org/markup-compatibility/2006" xmlns:o="urn:schemas-microsoft-com:office:office" xmlns:r="http://schemas.openxmlformats.org/officeDocument/2006/relationships" xmlns:m="http://schemas.openxmlformats.org/officeDocument/2006/math" xmlns:v="urn:schemas-microsoft-com:vml" xmlns:wp14="http://schemas.microsoft.com/office/word/2010/wordprocessingDrawing" xmlns:wp="http://schemas.openxmlformats.org/drawingml/2006/wordprocessingDrawing" xmlns:w10="urn:schemas-microsoft-com:office:word" xmlns:w="http://schemas.openxmlformats.org/wordprocessingml/2006/main" xmlns:w14="http://schemas.microsoft.com/office/word/2010/wordml" xmlns:w15="http://schemas.microsoft.com/office/word/2012/wordml" xmlns:w16se="http://schemas.microsoft.com/office/word/2015/wordml/symex" xmlns:wpg="http://schemas.microsoft.com/office/word/2010/wordprocessingGroup" xmlns:wpi="http://schemas.microsoft.com/office/word/2010/wordprocessingInk" xmlns:wne="http://schemas.microsoft.com/office/word/2006/wordml" xmlns:wps="http://schemas.microsoft.com/office/word/2010/wordprocessingShape" mc:Ignorable="w14 w15 w16se wp14">
   <w:p>
     <w:pPr>
       <w:pStyle w:val="Kopfzeile"/>
@@ -17506,7 +17744,7 @@
 </file>
 
 <file path=word/header5.xml><?xml version="1.0" encoding="utf-8"?>
-<w:hdr xmlns:wpc="http://schemas.microsoft.com/office/word/2010/wordprocessingCanvas" xmlns:cx="http://schemas.microsoft.com/office/drawing/2014/chartex" xmlns:cx1="http://schemas.microsoft.com/office/drawing/2015/9/8/chartex" xmlns:cx2="http://schemas.microsoft.com/office/drawing/2015/10/21/chartex" xmlns:cx3="http://schemas.microsoft.com/office/drawing/2016/5/9/chartex" xmlns:cx4="http://schemas.microsoft.com/office/drawing/2016/5/10/chartex" xmlns:cx5="http://schemas.microsoft.com/office/drawing/2016/5/11/chartex" xmlns:cx6="http://schemas.microsoft.com/office/drawing/2016/5/12/chartex" xmlns:cx7="http://schemas.microsoft.com/office/drawing/2016/5/13/chartex" xmlns:cx8="http://schemas.microsoft.com/office/drawing/2016/5/14/chartex" xmlns:mc="http://schemas.openxmlformats.org/markup-compatibility/2006" xmlns:aink="http://schemas.microsoft.com/office/drawing/2016/ink" xmlns:am3d="http://schemas.microsoft.com/office/drawing/2017/model3d" xmlns:o="urn:schemas-microsoft-com:office:office" xmlns:r="http://schemas.openxmlformats.org/officeDocument/2006/relationships" xmlns:m="http://schemas.openxmlformats.org/officeDocument/2006/math" xmlns:v="urn:schemas-microsoft-com:vml" xmlns:wp14="http://schemas.microsoft.com/office/word/2010/wordprocessingDrawing" xmlns:wp="http://schemas.openxmlformats.org/drawingml/2006/wordprocessingDrawing" xmlns:w10="urn:schemas-microsoft-com:office:word" xmlns:w="http://schemas.openxmlformats.org/wordprocessingml/2006/main" xmlns:w14="http://schemas.microsoft.com/office/word/2010/wordml" xmlns:w15="http://schemas.microsoft.com/office/word/2012/wordml" xmlns:w16cex="http://schemas.microsoft.com/office/word/2018/wordml/cex" xmlns:w16cid="http://schemas.microsoft.com/office/word/2016/wordml/cid" xmlns:w16="http://schemas.microsoft.com/office/word/2018/wordml" xmlns:w16sdtdh="http://schemas.microsoft.com/office/word/2020/wordml/sdtdatahash" xmlns:w16se="http://schemas.microsoft.com/office/word/2015/wordml/symex" xmlns:wpg="http://schemas.microsoft.com/office/word/2010/wordprocessingGroup" xmlns:wpi="http://schemas.microsoft.com/office/word/2010/wordprocessingInk" xmlns:wne="http://schemas.microsoft.com/office/word/2006/wordml" xmlns:wps="http://schemas.microsoft.com/office/word/2010/wordprocessingShape" mc:Ignorable="w14 w15 w16se w16cid w16 w16cex w16sdtdh wp14">
+<w:hdr xmlns:wpc="http://schemas.microsoft.com/office/word/2010/wordprocessingCanvas" xmlns:cx="http://schemas.microsoft.com/office/drawing/2014/chartex" xmlns:cx1="http://schemas.microsoft.com/office/drawing/2015/9/8/chartex" xmlns:mc="http://schemas.openxmlformats.org/markup-compatibility/2006" xmlns:o="urn:schemas-microsoft-com:office:office" xmlns:r="http://schemas.openxmlformats.org/officeDocument/2006/relationships" xmlns:m="http://schemas.openxmlformats.org/officeDocument/2006/math" xmlns:v="urn:schemas-microsoft-com:vml" xmlns:wp14="http://schemas.microsoft.com/office/word/2010/wordprocessingDrawing" xmlns:wp="http://schemas.openxmlformats.org/drawingml/2006/wordprocessingDrawing" xmlns:w10="urn:schemas-microsoft-com:office:word" xmlns:w="http://schemas.openxmlformats.org/wordprocessingml/2006/main" xmlns:w14="http://schemas.microsoft.com/office/word/2010/wordml" xmlns:w15="http://schemas.microsoft.com/office/word/2012/wordml" xmlns:w16se="http://schemas.microsoft.com/office/word/2015/wordml/symex" xmlns:wpg="http://schemas.microsoft.com/office/word/2010/wordprocessingGroup" xmlns:wpi="http://schemas.microsoft.com/office/word/2010/wordprocessingInk" xmlns:wne="http://schemas.microsoft.com/office/word/2006/wordml" xmlns:wps="http://schemas.microsoft.com/office/word/2010/wordprocessingShape" mc:Ignorable="w14 w15 w16se wp14">
   <w:p>
     <w:pPr>
       <w:pStyle w:val="Kopfzeile"/>
@@ -17516,7 +17754,7 @@
 </file>
 
 <file path=word/header6.xml><?xml version="1.0" encoding="utf-8"?>
-<w:hdr xmlns:wpc="http://schemas.microsoft.com/office/word/2010/wordprocessingCanvas" xmlns:cx="http://schemas.microsoft.com/office/drawing/2014/chartex" xmlns:cx1="http://schemas.microsoft.com/office/drawing/2015/9/8/chartex" xmlns:cx2="http://schemas.microsoft.com/office/drawing/2015/10/21/chartex" xmlns:cx3="http://schemas.microsoft.com/office/drawing/2016/5/9/chartex" xmlns:cx4="http://schemas.microsoft.com/office/drawing/2016/5/10/chartex" xmlns:cx5="http://schemas.microsoft.com/office/drawing/2016/5/11/chartex" xmlns:cx6="http://schemas.microsoft.com/office/drawing/2016/5/12/chartex" xmlns:cx7="http://schemas.microsoft.com/office/drawing/2016/5/13/chartex" xmlns:cx8="http://schemas.microsoft.com/office/drawing/2016/5/14/chartex" xmlns:mc="http://schemas.openxmlformats.org/markup-compatibility/2006" xmlns:aink="http://schemas.microsoft.com/office/drawing/2016/ink" xmlns:am3d="http://schemas.microsoft.com/office/drawing/2017/model3d" xmlns:o="urn:schemas-microsoft-com:office:office" xmlns:r="http://schemas.openxmlformats.org/officeDocument/2006/relationships" xmlns:m="http://schemas.openxmlformats.org/officeDocument/2006/math" xmlns:v="urn:schemas-microsoft-com:vml" xmlns:wp14="http://schemas.microsoft.com/office/word/2010/wordprocessingDrawing" xmlns:wp="http://schemas.openxmlformats.org/drawingml/2006/wordprocessingDrawing" xmlns:w10="urn:schemas-microsoft-com:office:word" xmlns:w="http://schemas.openxmlformats.org/wordprocessingml/2006/main" xmlns:w14="http://schemas.microsoft.com/office/word/2010/wordml" xmlns:w15="http://schemas.microsoft.com/office/word/2012/wordml" xmlns:w16cex="http://schemas.microsoft.com/office/word/2018/wordml/cex" xmlns:w16cid="http://schemas.microsoft.com/office/word/2016/wordml/cid" xmlns:w16="http://schemas.microsoft.com/office/word/2018/wordml" xmlns:w16sdtdh="http://schemas.microsoft.com/office/word/2020/wordml/sdtdatahash" xmlns:w16se="http://schemas.microsoft.com/office/word/2015/wordml/symex" xmlns:wpg="http://schemas.microsoft.com/office/word/2010/wordprocessingGroup" xmlns:wpi="http://schemas.microsoft.com/office/word/2010/wordprocessingInk" xmlns:wne="http://schemas.microsoft.com/office/word/2006/wordml" xmlns:wps="http://schemas.microsoft.com/office/word/2010/wordprocessingShape" mc:Ignorable="w14 w15 w16se w16cid w16 w16cex w16sdtdh wp14">
+<w:hdr xmlns:wpc="http://schemas.microsoft.com/office/word/2010/wordprocessingCanvas" xmlns:cx="http://schemas.microsoft.com/office/drawing/2014/chartex" xmlns:cx1="http://schemas.microsoft.com/office/drawing/2015/9/8/chartex" xmlns:mc="http://schemas.openxmlformats.org/markup-compatibility/2006" xmlns:o="urn:schemas-microsoft-com:office:office" xmlns:r="http://schemas.openxmlformats.org/officeDocument/2006/relationships" xmlns:m="http://schemas.openxmlformats.org/officeDocument/2006/math" xmlns:v="urn:schemas-microsoft-com:vml" xmlns:wp14="http://schemas.microsoft.com/office/word/2010/wordprocessingDrawing" xmlns:wp="http://schemas.openxmlformats.org/drawingml/2006/wordprocessingDrawing" xmlns:w10="urn:schemas-microsoft-com:office:word" xmlns:w="http://schemas.openxmlformats.org/wordprocessingml/2006/main" xmlns:w14="http://schemas.microsoft.com/office/word/2010/wordml" xmlns:w15="http://schemas.microsoft.com/office/word/2012/wordml" xmlns:w16se="http://schemas.microsoft.com/office/word/2015/wordml/symex" xmlns:wpg="http://schemas.microsoft.com/office/word/2010/wordprocessingGroup" xmlns:wpi="http://schemas.microsoft.com/office/word/2010/wordprocessingInk" xmlns:wne="http://schemas.microsoft.com/office/word/2006/wordml" xmlns:wps="http://schemas.microsoft.com/office/word/2010/wordprocessingShape" mc:Ignorable="w14 w15 w16se wp14">
   <w:p>
     <w:pPr>
       <w:pStyle w:val="Kopfzeile"/>
@@ -17532,8 +17770,6 @@
     </w:r>
     <w:r>
       <w:tab/>
-    </w:r>
-    <w:r>
       <w:t>5.AAIF</w:t>
     </w:r>
   </w:p>
@@ -17541,7 +17777,7 @@
 </file>
 
 <file path=word/header7.xml><?xml version="1.0" encoding="utf-8"?>
-<w:hdr xmlns:wpc="http://schemas.microsoft.com/office/word/2010/wordprocessingCanvas" xmlns:cx="http://schemas.microsoft.com/office/drawing/2014/chartex" xmlns:cx1="http://schemas.microsoft.com/office/drawing/2015/9/8/chartex" xmlns:cx2="http://schemas.microsoft.com/office/drawing/2015/10/21/chartex" xmlns:cx3="http://schemas.microsoft.com/office/drawing/2016/5/9/chartex" xmlns:cx4="http://schemas.microsoft.com/office/drawing/2016/5/10/chartex" xmlns:cx5="http://schemas.microsoft.com/office/drawing/2016/5/11/chartex" xmlns:cx6="http://schemas.microsoft.com/office/drawing/2016/5/12/chartex" xmlns:cx7="http://schemas.microsoft.com/office/drawing/2016/5/13/chartex" xmlns:cx8="http://schemas.microsoft.com/office/drawing/2016/5/14/chartex" xmlns:mc="http://schemas.openxmlformats.org/markup-compatibility/2006" xmlns:aink="http://schemas.microsoft.com/office/drawing/2016/ink" xmlns:am3d="http://schemas.microsoft.com/office/drawing/2017/model3d" xmlns:o="urn:schemas-microsoft-com:office:office" xmlns:r="http://schemas.openxmlformats.org/officeDocument/2006/relationships" xmlns:m="http://schemas.openxmlformats.org/officeDocument/2006/math" xmlns:v="urn:schemas-microsoft-com:vml" xmlns:wp14="http://schemas.microsoft.com/office/word/2010/wordprocessingDrawing" xmlns:wp="http://schemas.openxmlformats.org/drawingml/2006/wordprocessingDrawing" xmlns:w10="urn:schemas-microsoft-com:office:word" xmlns:w="http://schemas.openxmlformats.org/wordprocessingml/2006/main" xmlns:w14="http://schemas.microsoft.com/office/word/2010/wordml" xmlns:w15="http://schemas.microsoft.com/office/word/2012/wordml" xmlns:w16cex="http://schemas.microsoft.com/office/word/2018/wordml/cex" xmlns:w16cid="http://schemas.microsoft.com/office/word/2016/wordml/cid" xmlns:w16="http://schemas.microsoft.com/office/word/2018/wordml" xmlns:w16sdtdh="http://schemas.microsoft.com/office/word/2020/wordml/sdtdatahash" xmlns:w16se="http://schemas.microsoft.com/office/word/2015/wordml/symex" xmlns:wpg="http://schemas.microsoft.com/office/word/2010/wordprocessingGroup" xmlns:wpi="http://schemas.microsoft.com/office/word/2010/wordprocessingInk" xmlns:wne="http://schemas.microsoft.com/office/word/2006/wordml" xmlns:wps="http://schemas.microsoft.com/office/word/2010/wordprocessingShape" mc:Ignorable="w14 w15 w16se w16cid w16 w16cex w16sdtdh wp14">
+<w:hdr xmlns:wpc="http://schemas.microsoft.com/office/word/2010/wordprocessingCanvas" xmlns:cx="http://schemas.microsoft.com/office/drawing/2014/chartex" xmlns:cx1="http://schemas.microsoft.com/office/drawing/2015/9/8/chartex" xmlns:mc="http://schemas.openxmlformats.org/markup-compatibility/2006" xmlns:o="urn:schemas-microsoft-com:office:office" xmlns:r="http://schemas.openxmlformats.org/officeDocument/2006/relationships" xmlns:m="http://schemas.openxmlformats.org/officeDocument/2006/math" xmlns:v="urn:schemas-microsoft-com:vml" xmlns:wp14="http://schemas.microsoft.com/office/word/2010/wordprocessingDrawing" xmlns:wp="http://schemas.openxmlformats.org/drawingml/2006/wordprocessingDrawing" xmlns:w10="urn:schemas-microsoft-com:office:word" xmlns:w="http://schemas.openxmlformats.org/wordprocessingml/2006/main" xmlns:w14="http://schemas.microsoft.com/office/word/2010/wordml" xmlns:w15="http://schemas.microsoft.com/office/word/2012/wordml" xmlns:w16se="http://schemas.microsoft.com/office/word/2015/wordml/symex" xmlns:wpg="http://schemas.microsoft.com/office/word/2010/wordprocessingGroup" xmlns:wpi="http://schemas.microsoft.com/office/word/2010/wordprocessingInk" xmlns:wne="http://schemas.microsoft.com/office/word/2006/wordml" xmlns:wps="http://schemas.microsoft.com/office/word/2010/wordprocessingShape" mc:Ignorable="w14 w15 w16se wp14">
   <w:p>
     <w:pPr>
       <w:pStyle w:val="Kopfzeile"/>
@@ -17551,7 +17787,7 @@
 </file>
 
 <file path=word/header8.xml><?xml version="1.0" encoding="utf-8"?>
-<w:hdr xmlns:wpc="http://schemas.microsoft.com/office/word/2010/wordprocessingCanvas" xmlns:cx="http://schemas.microsoft.com/office/drawing/2014/chartex" xmlns:cx1="http://schemas.microsoft.com/office/drawing/2015/9/8/chartex" xmlns:cx2="http://schemas.microsoft.com/office/drawing/2015/10/21/chartex" xmlns:cx3="http://schemas.microsoft.com/office/drawing/2016/5/9/chartex" xmlns:cx4="http://schemas.microsoft.com/office/drawing/2016/5/10/chartex" xmlns:cx5="http://schemas.microsoft.com/office/drawing/2016/5/11/chartex" xmlns:cx6="http://schemas.microsoft.com/office/drawing/2016/5/12/chartex" xmlns:cx7="http://schemas.microsoft.com/office/drawing/2016/5/13/chartex" xmlns:cx8="http://schemas.microsoft.com/office/drawing/2016/5/14/chartex" xmlns:mc="http://schemas.openxmlformats.org/markup-compatibility/2006" xmlns:aink="http://schemas.microsoft.com/office/drawing/2016/ink" xmlns:am3d="http://schemas.microsoft.com/office/drawing/2017/model3d" xmlns:o="urn:schemas-microsoft-com:office:office" xmlns:r="http://schemas.openxmlformats.org/officeDocument/2006/relationships" xmlns:m="http://schemas.openxmlformats.org/officeDocument/2006/math" xmlns:v="urn:schemas-microsoft-com:vml" xmlns:wp14="http://schemas.microsoft.com/office/word/2010/wordprocessingDrawing" xmlns:wp="http://schemas.openxmlformats.org/drawingml/2006/wordprocessingDrawing" xmlns:w10="urn:schemas-microsoft-com:office:word" xmlns:w="http://schemas.openxmlformats.org/wordprocessingml/2006/main" xmlns:w14="http://schemas.microsoft.com/office/word/2010/wordml" xmlns:w15="http://schemas.microsoft.com/office/word/2012/wordml" xmlns:w16cex="http://schemas.microsoft.com/office/word/2018/wordml/cex" xmlns:w16cid="http://schemas.microsoft.com/office/word/2016/wordml/cid" xmlns:w16="http://schemas.microsoft.com/office/word/2018/wordml" xmlns:w16sdtdh="http://schemas.microsoft.com/office/word/2020/wordml/sdtdatahash" xmlns:w16se="http://schemas.microsoft.com/office/word/2015/wordml/symex" xmlns:wpg="http://schemas.microsoft.com/office/word/2010/wordprocessingGroup" xmlns:wpi="http://schemas.microsoft.com/office/word/2010/wordprocessingInk" xmlns:wne="http://schemas.microsoft.com/office/word/2006/wordml" xmlns:wps="http://schemas.microsoft.com/office/word/2010/wordprocessingShape" mc:Ignorable="w14 w15 w16se w16cid w16 w16cex w16sdtdh wp14">
+<w:hdr xmlns:wpc="http://schemas.microsoft.com/office/word/2010/wordprocessingCanvas" xmlns:cx="http://schemas.microsoft.com/office/drawing/2014/chartex" xmlns:cx1="http://schemas.microsoft.com/office/drawing/2015/9/8/chartex" xmlns:mc="http://schemas.openxmlformats.org/markup-compatibility/2006" xmlns:o="urn:schemas-microsoft-com:office:office" xmlns:r="http://schemas.openxmlformats.org/officeDocument/2006/relationships" xmlns:m="http://schemas.openxmlformats.org/officeDocument/2006/math" xmlns:v="urn:schemas-microsoft-com:vml" xmlns:wp14="http://schemas.microsoft.com/office/word/2010/wordprocessingDrawing" xmlns:wp="http://schemas.openxmlformats.org/drawingml/2006/wordprocessingDrawing" xmlns:w10="urn:schemas-microsoft-com:office:word" xmlns:w="http://schemas.openxmlformats.org/wordprocessingml/2006/main" xmlns:w14="http://schemas.microsoft.com/office/word/2010/wordml" xmlns:w15="http://schemas.microsoft.com/office/word/2012/wordml" xmlns:w16se="http://schemas.microsoft.com/office/word/2015/wordml/symex" xmlns:wpg="http://schemas.microsoft.com/office/word/2010/wordprocessingGroup" xmlns:wpi="http://schemas.microsoft.com/office/word/2010/wordprocessingInk" xmlns:wne="http://schemas.microsoft.com/office/word/2006/wordml" xmlns:wps="http://schemas.microsoft.com/office/word/2010/wordprocessingShape" mc:Ignorable="w14 w15 w16se wp14">
   <w:p>
     <w:pPr>
       <w:pStyle w:val="Kopfzeile"/>
@@ -17561,7 +17797,7 @@
 </file>
 
 <file path=word/header9.xml><?xml version="1.0" encoding="utf-8"?>
-<w:hdr xmlns:wpc="http://schemas.microsoft.com/office/word/2010/wordprocessingCanvas" xmlns:cx="http://schemas.microsoft.com/office/drawing/2014/chartex" xmlns:cx1="http://schemas.microsoft.com/office/drawing/2015/9/8/chartex" xmlns:cx2="http://schemas.microsoft.com/office/drawing/2015/10/21/chartex" xmlns:cx3="http://schemas.microsoft.com/office/drawing/2016/5/9/chartex" xmlns:cx4="http://schemas.microsoft.com/office/drawing/2016/5/10/chartex" xmlns:cx5="http://schemas.microsoft.com/office/drawing/2016/5/11/chartex" xmlns:cx6="http://schemas.microsoft.com/office/drawing/2016/5/12/chartex" xmlns:cx7="http://schemas.microsoft.com/office/drawing/2016/5/13/chartex" xmlns:cx8="http://schemas.microsoft.com/office/drawing/2016/5/14/chartex" xmlns:mc="http://schemas.openxmlformats.org/markup-compatibility/2006" xmlns:aink="http://schemas.microsoft.com/office/drawing/2016/ink" xmlns:am3d="http://schemas.microsoft.com/office/drawing/2017/model3d" xmlns:o="urn:schemas-microsoft-com:office:office" xmlns:r="http://schemas.openxmlformats.org/officeDocument/2006/relationships" xmlns:m="http://schemas.openxmlformats.org/officeDocument/2006/math" xmlns:v="urn:schemas-microsoft-com:vml" xmlns:wp14="http://schemas.microsoft.com/office/word/2010/wordprocessingDrawing" xmlns:wp="http://schemas.openxmlformats.org/drawingml/2006/wordprocessingDrawing" xmlns:w10="urn:schemas-microsoft-com:office:word" xmlns:w="http://schemas.openxmlformats.org/wordprocessingml/2006/main" xmlns:w14="http://schemas.microsoft.com/office/word/2010/wordml" xmlns:w15="http://schemas.microsoft.com/office/word/2012/wordml" xmlns:w16cex="http://schemas.microsoft.com/office/word/2018/wordml/cex" xmlns:w16cid="http://schemas.microsoft.com/office/word/2016/wordml/cid" xmlns:w16="http://schemas.microsoft.com/office/word/2018/wordml" xmlns:w16sdtdh="http://schemas.microsoft.com/office/word/2020/wordml/sdtdatahash" xmlns:w16se="http://schemas.microsoft.com/office/word/2015/wordml/symex" xmlns:wpg="http://schemas.microsoft.com/office/word/2010/wordprocessingGroup" xmlns:wpi="http://schemas.microsoft.com/office/word/2010/wordprocessingInk" xmlns:wne="http://schemas.microsoft.com/office/word/2006/wordml" xmlns:wps="http://schemas.microsoft.com/office/word/2010/wordprocessingShape" mc:Ignorable="w14 w15 w16se w16cid w16 w16cex w16sdtdh wp14">
+<w:hdr xmlns:wpc="http://schemas.microsoft.com/office/word/2010/wordprocessingCanvas" xmlns:cx="http://schemas.microsoft.com/office/drawing/2014/chartex" xmlns:cx1="http://schemas.microsoft.com/office/drawing/2015/9/8/chartex" xmlns:mc="http://schemas.openxmlformats.org/markup-compatibility/2006" xmlns:o="urn:schemas-microsoft-com:office:office" xmlns:r="http://schemas.openxmlformats.org/officeDocument/2006/relationships" xmlns:m="http://schemas.openxmlformats.org/officeDocument/2006/math" xmlns:v="urn:schemas-microsoft-com:vml" xmlns:wp14="http://schemas.microsoft.com/office/word/2010/wordprocessingDrawing" xmlns:wp="http://schemas.openxmlformats.org/drawingml/2006/wordprocessingDrawing" xmlns:w10="urn:schemas-microsoft-com:office:word" xmlns:w="http://schemas.openxmlformats.org/wordprocessingml/2006/main" xmlns:w14="http://schemas.microsoft.com/office/word/2010/wordml" xmlns:w15="http://schemas.microsoft.com/office/word/2012/wordml" xmlns:w16se="http://schemas.microsoft.com/office/word/2015/wordml/symex" xmlns:wpg="http://schemas.microsoft.com/office/word/2010/wordprocessingGroup" xmlns:wpi="http://schemas.microsoft.com/office/word/2010/wordprocessingInk" xmlns:wne="http://schemas.microsoft.com/office/word/2006/wordml" xmlns:wps="http://schemas.microsoft.com/office/word/2010/wordprocessingShape" mc:Ignorable="w14 w15 w16se wp14">
   <w:p>
     <w:pPr>
       <w:pStyle w:val="Kopfzeile"/>
@@ -17571,7 +17807,7 @@
 </file>
 
 <file path=word/numbering.xml><?xml version="1.0" encoding="utf-8"?>
-<w:numbering xmlns:wpc="http://schemas.microsoft.com/office/word/2010/wordprocessingCanvas" xmlns:cx="http://schemas.microsoft.com/office/drawing/2014/chartex" xmlns:cx1="http://schemas.microsoft.com/office/drawing/2015/9/8/chartex" xmlns:cx2="http://schemas.microsoft.com/office/drawing/2015/10/21/chartex" xmlns:cx3="http://schemas.microsoft.com/office/drawing/2016/5/9/chartex" xmlns:cx4="http://schemas.microsoft.com/office/drawing/2016/5/10/chartex" xmlns:cx5="http://schemas.microsoft.com/office/drawing/2016/5/11/chartex" xmlns:cx6="http://schemas.microsoft.com/office/drawing/2016/5/12/chartex" xmlns:cx7="http://schemas.microsoft.com/office/drawing/2016/5/13/chartex" xmlns:cx8="http://schemas.microsoft.com/office/drawing/2016/5/14/chartex" xmlns:mc="http://schemas.openxmlformats.org/markup-compatibility/2006" xmlns:aink="http://schemas.microsoft.com/office/drawing/2016/ink" xmlns:am3d="http://schemas.microsoft.com/office/drawing/2017/model3d" xmlns:o="urn:schemas-microsoft-com:office:office" xmlns:r="http://schemas.openxmlformats.org/officeDocument/2006/relationships" xmlns:m="http://schemas.openxmlformats.org/officeDocument/2006/math" xmlns:v="urn:schemas-microsoft-com:vml" xmlns:wp14="http://schemas.microsoft.com/office/word/2010/wordprocessingDrawing" xmlns:wp="http://schemas.openxmlformats.org/drawingml/2006/wordprocessingDrawing" xmlns:w10="urn:schemas-microsoft-com:office:word" xmlns:w="http://schemas.openxmlformats.org/wordprocessingml/2006/main" xmlns:w14="http://schemas.microsoft.com/office/word/2010/wordml" xmlns:w15="http://schemas.microsoft.com/office/word/2012/wordml" xmlns:w16cex="http://schemas.microsoft.com/office/word/2018/wordml/cex" xmlns:w16cid="http://schemas.microsoft.com/office/word/2016/wordml/cid" xmlns:w16="http://schemas.microsoft.com/office/word/2018/wordml" xmlns:w16sdtdh="http://schemas.microsoft.com/office/word/2020/wordml/sdtdatahash" xmlns:w16se="http://schemas.microsoft.com/office/word/2015/wordml/symex" xmlns:wpg="http://schemas.microsoft.com/office/word/2010/wordprocessingGroup" xmlns:wpi="http://schemas.microsoft.com/office/word/2010/wordprocessingInk" xmlns:wne="http://schemas.microsoft.com/office/word/2006/wordml" xmlns:wps="http://schemas.microsoft.com/office/word/2010/wordprocessingShape" mc:Ignorable="w14 w15 w16se w16cid w16 w16cex w16sdtdh wp14">
+<w:numbering xmlns:wpc="http://schemas.microsoft.com/office/word/2010/wordprocessingCanvas" xmlns:cx="http://schemas.microsoft.com/office/drawing/2014/chartex" xmlns:cx1="http://schemas.microsoft.com/office/drawing/2015/9/8/chartex" xmlns:mc="http://schemas.openxmlformats.org/markup-compatibility/2006" xmlns:o="urn:schemas-microsoft-com:office:office" xmlns:r="http://schemas.openxmlformats.org/officeDocument/2006/relationships" xmlns:m="http://schemas.openxmlformats.org/officeDocument/2006/math" xmlns:v="urn:schemas-microsoft-com:vml" xmlns:wp14="http://schemas.microsoft.com/office/word/2010/wordprocessingDrawing" xmlns:wp="http://schemas.openxmlformats.org/drawingml/2006/wordprocessingDrawing" xmlns:w10="urn:schemas-microsoft-com:office:word" xmlns:w="http://schemas.openxmlformats.org/wordprocessingml/2006/main" xmlns:w14="http://schemas.microsoft.com/office/word/2010/wordml" xmlns:w15="http://schemas.microsoft.com/office/word/2012/wordml" xmlns:w16se="http://schemas.microsoft.com/office/word/2015/wordml/symex" xmlns:wpg="http://schemas.microsoft.com/office/word/2010/wordprocessingGroup" xmlns:wpi="http://schemas.microsoft.com/office/word/2010/wordprocessingInk" xmlns:wne="http://schemas.microsoft.com/office/word/2006/wordml" xmlns:wps="http://schemas.microsoft.com/office/word/2010/wordprocessingShape" mc:Ignorable="w14 w15 w16se wp14">
   <w:abstractNum w:abstractNumId="0" w15:restartNumberingAfterBreak="0">
     <w:nsid w:val="37796ABE"/>
     <w:multiLevelType w:val="hybridMultilevel"/>
@@ -18489,7 +18725,7 @@
 </file>
 
 <file path=word/styles.xml><?xml version="1.0" encoding="utf-8"?>
-<w:styles xmlns:mc="http://schemas.openxmlformats.org/markup-compatibility/2006" xmlns:r="http://schemas.openxmlformats.org/officeDocument/2006/relationships" xmlns:w="http://schemas.openxmlformats.org/wordprocessingml/2006/main" xmlns:w14="http://schemas.microsoft.com/office/word/2010/wordml" xmlns:w15="http://schemas.microsoft.com/office/word/2012/wordml" xmlns:w16cex="http://schemas.microsoft.com/office/word/2018/wordml/cex" xmlns:w16cid="http://schemas.microsoft.com/office/word/2016/wordml/cid" xmlns:w16="http://schemas.microsoft.com/office/word/2018/wordml" xmlns:w16sdtdh="http://schemas.microsoft.com/office/word/2020/wordml/sdtdatahash" xmlns:w16se="http://schemas.microsoft.com/office/word/2015/wordml/symex" mc:Ignorable="w14 w15 w16se w16cid w16 w16cex w16sdtdh">
+<w:styles xmlns:mc="http://schemas.openxmlformats.org/markup-compatibility/2006" xmlns:r="http://schemas.openxmlformats.org/officeDocument/2006/relationships" xmlns:w="http://schemas.openxmlformats.org/wordprocessingml/2006/main" xmlns:w14="http://schemas.microsoft.com/office/word/2010/wordml" xmlns:w15="http://schemas.microsoft.com/office/word/2012/wordml" xmlns:w16se="http://schemas.microsoft.com/office/word/2015/wordml/symex" mc:Ignorable="w14 w15 w16se">
   <w:docDefaults>
     <w:rPrDefault>
       <w:rPr>
@@ -18505,7 +18741,7 @@
       </w:pPr>
     </w:pPrDefault>
   </w:docDefaults>
-  <w:latentStyles w:defLockedState="0" w:defUIPriority="99" w:defSemiHidden="0" w:defUnhideWhenUsed="0" w:defQFormat="0" w:count="376">
+  <w:latentStyles w:defLockedState="0" w:defUIPriority="99" w:defSemiHidden="0" w:defUnhideWhenUsed="0" w:defQFormat="0" w:count="371">
     <w:lsdException w:name="Normal" w:uiPriority="0" w:qFormat="1"/>
     <w:lsdException w:name="heading 1" w:uiPriority="9" w:qFormat="1"/>
     <w:lsdException w:name="heading 2" w:semiHidden="1" w:uiPriority="9" w:unhideWhenUsed="1" w:qFormat="1"/>
@@ -18877,16 +19113,11 @@
     <w:lsdException w:name="List Table 5 Dark Accent 6" w:uiPriority="50"/>
     <w:lsdException w:name="List Table 6 Colorful Accent 6" w:uiPriority="51"/>
     <w:lsdException w:name="List Table 7 Colorful Accent 6" w:uiPriority="52"/>
-    <w:lsdException w:name="Mention" w:semiHidden="1" w:unhideWhenUsed="1"/>
-    <w:lsdException w:name="Smart Hyperlink" w:semiHidden="1" w:unhideWhenUsed="1"/>
-    <w:lsdException w:name="Hashtag" w:semiHidden="1" w:unhideWhenUsed="1"/>
-    <w:lsdException w:name="Unresolved Mention" w:semiHidden="1" w:unhideWhenUsed="1"/>
-    <w:lsdException w:name="Smart Link" w:semiHidden="1" w:unhideWhenUsed="1"/>
   </w:latentStyles>
   <w:style w:type="paragraph" w:default="1" w:styleId="Standard">
     <w:name w:val="Normal"/>
     <w:qFormat/>
-    <w:rsid w:val="00B30D4A"/>
+    <w:rsid w:val="0060161A"/>
   </w:style>
   <w:style w:type="paragraph" w:styleId="berschrift1">
     <w:name w:val="heading 1"/>
@@ -19980,7 +20211,7 @@
 </file>
 
 <file path=customXml/itemProps1.xml><?xml version="1.0" encoding="utf-8"?>
-<ds:datastoreItem xmlns:ds="http://schemas.openxmlformats.org/officeDocument/2006/customXml" ds:itemID="{C434D539-1CE7-4AE8-B2FA-E6A6D0EAF4CF}">
+<ds:datastoreItem xmlns:ds="http://schemas.openxmlformats.org/officeDocument/2006/customXml" ds:itemID="{13FFC71A-5E77-4CF4-8B45-608301B601D7}">
   <ds:schemaRefs>
     <ds:schemaRef ds:uri="http://schemas.openxmlformats.org/officeDocument/2006/bibliography"/>
   </ds:schemaRefs>

</xml_diff>

<commit_message>
added sources to docu
</commit_message>
<xml_diff>
--- a/documentation/Lieferrex_v4.docx
+++ b/documentation/Lieferrex_v4.docx
@@ -615,6 +615,7 @@
             <w:rPr>
               <w:rFonts w:eastAsiaTheme="minorEastAsia"/>
               <w:noProof/>
+              <w:lang w:eastAsia="de-AT"/>
             </w:rPr>
           </w:pPr>
           <w:r>
@@ -638,7 +639,7 @@
             </w:rPr>
             <w:fldChar w:fldCharType="separate"/>
           </w:r>
-          <w:hyperlink w:anchor="_Toc100001053" w:history="1">
+          <w:hyperlink w:anchor="_Toc101855151" w:history="1">
             <w:r>
               <w:rPr>
                 <w:rStyle w:val="Hyperlink"/>
@@ -650,6 +651,7 @@
               <w:rPr>
                 <w:rFonts w:eastAsiaTheme="minorEastAsia"/>
                 <w:noProof/>
+                <w:lang w:eastAsia="de-AT"/>
               </w:rPr>
               <w:tab/>
             </w:r>
@@ -679,7 +681,7 @@
                 <w:noProof/>
                 <w:webHidden/>
               </w:rPr>
-              <w:instrText xml:space="preserve"> PAGEREF _Toc100001053 \h </w:instrText>
+              <w:instrText xml:space="preserve"> PAGEREF _Toc101855151 \h </w:instrText>
             </w:r>
             <w:r>
               <w:rPr>
@@ -720,9 +722,10 @@
             <w:rPr>
               <w:rFonts w:eastAsiaTheme="minorEastAsia"/>
               <w:noProof/>
+              <w:lang w:eastAsia="de-AT"/>
             </w:rPr>
           </w:pPr>
-          <w:hyperlink w:anchor="_Toc100001054" w:history="1">
+          <w:hyperlink w:anchor="_Toc101855152" w:history="1">
             <w:r>
               <w:rPr>
                 <w:rStyle w:val="Hyperlink"/>
@@ -734,6 +737,7 @@
               <w:rPr>
                 <w:rFonts w:eastAsiaTheme="minorEastAsia"/>
                 <w:noProof/>
+                <w:lang w:eastAsia="de-AT"/>
               </w:rPr>
               <w:tab/>
             </w:r>
@@ -763,7 +767,7 @@
                 <w:noProof/>
                 <w:webHidden/>
               </w:rPr>
-              <w:instrText xml:space="preserve"> PAGEREF _Toc100001054 \h </w:instrText>
+              <w:instrText xml:space="preserve"> PAGEREF _Toc101855152 \h </w:instrText>
             </w:r>
             <w:r>
               <w:rPr>
@@ -804,9 +808,10 @@
             <w:rPr>
               <w:rFonts w:eastAsiaTheme="minorEastAsia"/>
               <w:noProof/>
+              <w:lang w:eastAsia="de-AT"/>
             </w:rPr>
           </w:pPr>
-          <w:hyperlink w:anchor="_Toc100001055" w:history="1">
+          <w:hyperlink w:anchor="_Toc101855153" w:history="1">
             <w:r>
               <w:rPr>
                 <w:rStyle w:val="Hyperlink"/>
@@ -818,6 +823,7 @@
               <w:rPr>
                 <w:rFonts w:eastAsiaTheme="minorEastAsia"/>
                 <w:noProof/>
+                <w:lang w:eastAsia="de-AT"/>
               </w:rPr>
               <w:tab/>
             </w:r>
@@ -847,7 +853,7 @@
                 <w:noProof/>
                 <w:webHidden/>
               </w:rPr>
-              <w:instrText xml:space="preserve"> PAGEREF _Toc100001055 \h </w:instrText>
+              <w:instrText xml:space="preserve"> PAGEREF _Toc101855153 \h </w:instrText>
             </w:r>
             <w:r>
               <w:rPr>
@@ -888,9 +894,10 @@
             <w:rPr>
               <w:rFonts w:eastAsiaTheme="minorEastAsia"/>
               <w:noProof/>
+              <w:lang w:eastAsia="de-AT"/>
             </w:rPr>
           </w:pPr>
-          <w:hyperlink w:anchor="_Toc100001056" w:history="1">
+          <w:hyperlink w:anchor="_Toc101855154" w:history="1">
             <w:r>
               <w:rPr>
                 <w:rStyle w:val="Hyperlink"/>
@@ -902,6 +909,7 @@
               <w:rPr>
                 <w:rFonts w:eastAsiaTheme="minorEastAsia"/>
                 <w:noProof/>
+                <w:lang w:eastAsia="de-AT"/>
               </w:rPr>
               <w:tab/>
             </w:r>
@@ -931,7 +939,7 @@
                 <w:noProof/>
                 <w:webHidden/>
               </w:rPr>
-              <w:instrText xml:space="preserve"> PAGEREF _Toc100001056 \h </w:instrText>
+              <w:instrText xml:space="preserve"> PAGEREF _Toc101855154 \h </w:instrText>
             </w:r>
             <w:r>
               <w:rPr>
@@ -972,9 +980,10 @@
             <w:rPr>
               <w:rFonts w:eastAsiaTheme="minorEastAsia"/>
               <w:noProof/>
+              <w:lang w:eastAsia="de-AT"/>
             </w:rPr>
           </w:pPr>
-          <w:hyperlink w:anchor="_Toc100001057" w:history="1">
+          <w:hyperlink w:anchor="_Toc101855155" w:history="1">
             <w:r>
               <w:rPr>
                 <w:rStyle w:val="Hyperlink"/>
@@ -986,6 +995,7 @@
               <w:rPr>
                 <w:rFonts w:eastAsiaTheme="minorEastAsia"/>
                 <w:noProof/>
+                <w:lang w:eastAsia="de-AT"/>
               </w:rPr>
               <w:tab/>
             </w:r>
@@ -1015,7 +1025,7 @@
                 <w:noProof/>
                 <w:webHidden/>
               </w:rPr>
-              <w:instrText xml:space="preserve"> PAGEREF _Toc100001057 \h </w:instrText>
+              <w:instrText xml:space="preserve"> PAGEREF _Toc101855155 \h </w:instrText>
             </w:r>
             <w:r>
               <w:rPr>
@@ -1056,9 +1066,10 @@
             <w:rPr>
               <w:rFonts w:eastAsiaTheme="minorEastAsia"/>
               <w:noProof/>
+              <w:lang w:eastAsia="de-AT"/>
             </w:rPr>
           </w:pPr>
-          <w:hyperlink w:anchor="_Toc100001058" w:history="1">
+          <w:hyperlink w:anchor="_Toc101855156" w:history="1">
             <w:r>
               <w:rPr>
                 <w:rStyle w:val="Hyperlink"/>
@@ -1070,6 +1081,7 @@
               <w:rPr>
                 <w:rFonts w:eastAsiaTheme="minorEastAsia"/>
                 <w:noProof/>
+                <w:lang w:eastAsia="de-AT"/>
               </w:rPr>
               <w:tab/>
             </w:r>
@@ -1099,7 +1111,7 @@
                 <w:noProof/>
                 <w:webHidden/>
               </w:rPr>
-              <w:instrText xml:space="preserve"> PAGEREF _Toc100001058 \h </w:instrText>
+              <w:instrText xml:space="preserve"> PAGEREF _Toc101855156 \h </w:instrText>
             </w:r>
             <w:r>
               <w:rPr>
@@ -1140,9 +1152,10 @@
             <w:rPr>
               <w:rFonts w:eastAsiaTheme="minorEastAsia"/>
               <w:noProof/>
+              <w:lang w:eastAsia="de-AT"/>
             </w:rPr>
           </w:pPr>
-          <w:hyperlink w:anchor="_Toc100001059" w:history="1">
+          <w:hyperlink w:anchor="_Toc101855157" w:history="1">
             <w:r>
               <w:rPr>
                 <w:rStyle w:val="Hyperlink"/>
@@ -1154,6 +1167,7 @@
               <w:rPr>
                 <w:rFonts w:eastAsiaTheme="minorEastAsia"/>
                 <w:noProof/>
+                <w:lang w:eastAsia="de-AT"/>
               </w:rPr>
               <w:tab/>
             </w:r>
@@ -1183,7 +1197,7 @@
                 <w:noProof/>
                 <w:webHidden/>
               </w:rPr>
-              <w:instrText xml:space="preserve"> PAGEREF _Toc100001059 \h </w:instrText>
+              <w:instrText xml:space="preserve"> PAGEREF _Toc101855157 \h </w:instrText>
             </w:r>
             <w:r>
               <w:rPr>
@@ -1224,9 +1238,10 @@
             <w:rPr>
               <w:rFonts w:eastAsiaTheme="minorEastAsia"/>
               <w:noProof/>
+              <w:lang w:eastAsia="de-AT"/>
             </w:rPr>
           </w:pPr>
-          <w:hyperlink w:anchor="_Toc100001060" w:history="1">
+          <w:hyperlink w:anchor="_Toc101855158" w:history="1">
             <w:r>
               <w:rPr>
                 <w:rStyle w:val="Hyperlink"/>
@@ -1238,6 +1253,7 @@
               <w:rPr>
                 <w:rFonts w:eastAsiaTheme="minorEastAsia"/>
                 <w:noProof/>
+                <w:lang w:eastAsia="de-AT"/>
               </w:rPr>
               <w:tab/>
             </w:r>
@@ -1267,7 +1283,7 @@
                 <w:noProof/>
                 <w:webHidden/>
               </w:rPr>
-              <w:instrText xml:space="preserve"> PAGEREF _Toc100001060 \h </w:instrText>
+              <w:instrText xml:space="preserve"> PAGEREF _Toc101855158 \h </w:instrText>
             </w:r>
             <w:r>
               <w:rPr>
@@ -1308,9 +1324,10 @@
             <w:rPr>
               <w:rFonts w:eastAsiaTheme="minorEastAsia"/>
               <w:noProof/>
+              <w:lang w:eastAsia="de-AT"/>
             </w:rPr>
           </w:pPr>
-          <w:hyperlink w:anchor="_Toc100001061" w:history="1">
+          <w:hyperlink w:anchor="_Toc101855159" w:history="1">
             <w:r>
               <w:rPr>
                 <w:rStyle w:val="Hyperlink"/>
@@ -1322,6 +1339,7 @@
               <w:rPr>
                 <w:rFonts w:eastAsiaTheme="minorEastAsia"/>
                 <w:noProof/>
+                <w:lang w:eastAsia="de-AT"/>
               </w:rPr>
               <w:tab/>
             </w:r>
@@ -1351,7 +1369,7 @@
                 <w:noProof/>
                 <w:webHidden/>
               </w:rPr>
-              <w:instrText xml:space="preserve"> PAGEREF _Toc100001061 \h </w:instrText>
+              <w:instrText xml:space="preserve"> PAGEREF _Toc101855159 \h </w:instrText>
             </w:r>
             <w:r>
               <w:rPr>
@@ -1392,9 +1410,10 @@
             <w:rPr>
               <w:rFonts w:eastAsiaTheme="minorEastAsia"/>
               <w:noProof/>
+              <w:lang w:eastAsia="de-AT"/>
             </w:rPr>
           </w:pPr>
-          <w:hyperlink w:anchor="_Toc100001062" w:history="1">
+          <w:hyperlink w:anchor="_Toc101855160" w:history="1">
             <w:r>
               <w:rPr>
                 <w:rStyle w:val="Hyperlink"/>
@@ -1406,6 +1425,7 @@
               <w:rPr>
                 <w:rFonts w:eastAsiaTheme="minorEastAsia"/>
                 <w:noProof/>
+                <w:lang w:eastAsia="de-AT"/>
               </w:rPr>
               <w:tab/>
             </w:r>
@@ -1435,7 +1455,7 @@
                 <w:noProof/>
                 <w:webHidden/>
               </w:rPr>
-              <w:instrText xml:space="preserve"> PAGEREF _Toc100001062 \h </w:instrText>
+              <w:instrText xml:space="preserve"> PAGEREF _Toc101855160 \h </w:instrText>
             </w:r>
             <w:r>
               <w:rPr>
@@ -1476,9 +1496,10 @@
             <w:rPr>
               <w:rFonts w:eastAsiaTheme="minorEastAsia"/>
               <w:noProof/>
+              <w:lang w:eastAsia="de-AT"/>
             </w:rPr>
           </w:pPr>
-          <w:hyperlink w:anchor="_Toc100001063" w:history="1">
+          <w:hyperlink w:anchor="_Toc101855161" w:history="1">
             <w:r>
               <w:rPr>
                 <w:rStyle w:val="Hyperlink"/>
@@ -1490,6 +1511,7 @@
               <w:rPr>
                 <w:rFonts w:eastAsiaTheme="minorEastAsia"/>
                 <w:noProof/>
+                <w:lang w:eastAsia="de-AT"/>
               </w:rPr>
               <w:tab/>
             </w:r>
@@ -1519,7 +1541,7 @@
                 <w:noProof/>
                 <w:webHidden/>
               </w:rPr>
-              <w:instrText xml:space="preserve"> PAGEREF _Toc100001063 \h </w:instrText>
+              <w:instrText xml:space="preserve"> PAGEREF _Toc101855161 \h </w:instrText>
             </w:r>
             <w:r>
               <w:rPr>
@@ -1560,9 +1582,10 @@
             <w:rPr>
               <w:rFonts w:eastAsiaTheme="minorEastAsia"/>
               <w:noProof/>
+              <w:lang w:eastAsia="de-AT"/>
             </w:rPr>
           </w:pPr>
-          <w:hyperlink w:anchor="_Toc100001064" w:history="1">
+          <w:hyperlink w:anchor="_Toc101855162" w:history="1">
             <w:r>
               <w:rPr>
                 <w:rStyle w:val="Hyperlink"/>
@@ -1574,6 +1597,7 @@
               <w:rPr>
                 <w:rFonts w:eastAsiaTheme="minorEastAsia"/>
                 <w:noProof/>
+                <w:lang w:eastAsia="de-AT"/>
               </w:rPr>
               <w:tab/>
             </w:r>
@@ -1603,7 +1627,7 @@
                 <w:noProof/>
                 <w:webHidden/>
               </w:rPr>
-              <w:instrText xml:space="preserve"> PAGEREF _Toc100001064 \h </w:instrText>
+              <w:instrText xml:space="preserve"> PAGEREF _Toc101855162 \h </w:instrText>
             </w:r>
             <w:r>
               <w:rPr>
@@ -1644,9 +1668,10 @@
             <w:rPr>
               <w:rFonts w:eastAsiaTheme="minorEastAsia"/>
               <w:noProof/>
+              <w:lang w:eastAsia="de-AT"/>
             </w:rPr>
           </w:pPr>
-          <w:hyperlink w:anchor="_Toc100001065" w:history="1">
+          <w:hyperlink w:anchor="_Toc101855163" w:history="1">
             <w:r>
               <w:rPr>
                 <w:rStyle w:val="Hyperlink"/>
@@ -1658,6 +1683,7 @@
               <w:rPr>
                 <w:rFonts w:eastAsiaTheme="minorEastAsia"/>
                 <w:noProof/>
+                <w:lang w:eastAsia="de-AT"/>
               </w:rPr>
               <w:tab/>
             </w:r>
@@ -1687,7 +1713,7 @@
                 <w:noProof/>
                 <w:webHidden/>
               </w:rPr>
-              <w:instrText xml:space="preserve"> PAGEREF _Toc100001065 \h </w:instrText>
+              <w:instrText xml:space="preserve"> PAGEREF _Toc101855163 \h </w:instrText>
             </w:r>
             <w:r>
               <w:rPr>
@@ -1728,9 +1754,10 @@
             <w:rPr>
               <w:rFonts w:eastAsiaTheme="minorEastAsia"/>
               <w:noProof/>
+              <w:lang w:eastAsia="de-AT"/>
             </w:rPr>
           </w:pPr>
-          <w:hyperlink w:anchor="_Toc100001066" w:history="1">
+          <w:hyperlink w:anchor="_Toc101855164" w:history="1">
             <w:r>
               <w:rPr>
                 <w:rStyle w:val="Hyperlink"/>
@@ -1742,6 +1769,7 @@
               <w:rPr>
                 <w:rFonts w:eastAsiaTheme="minorEastAsia"/>
                 <w:noProof/>
+                <w:lang w:eastAsia="de-AT"/>
               </w:rPr>
               <w:tab/>
             </w:r>
@@ -1771,7 +1799,7 @@
                 <w:noProof/>
                 <w:webHidden/>
               </w:rPr>
-              <w:instrText xml:space="preserve"> PAGEREF _Toc100001066 \h </w:instrText>
+              <w:instrText xml:space="preserve"> PAGEREF _Toc101855164 \h </w:instrText>
             </w:r>
             <w:r>
               <w:rPr>
@@ -1812,9 +1840,10 @@
             <w:rPr>
               <w:rFonts w:eastAsiaTheme="minorEastAsia"/>
               <w:noProof/>
+              <w:lang w:eastAsia="de-AT"/>
             </w:rPr>
           </w:pPr>
-          <w:hyperlink w:anchor="_Toc100001067" w:history="1">
+          <w:hyperlink w:anchor="_Toc101855165" w:history="1">
             <w:r>
               <w:rPr>
                 <w:rStyle w:val="Hyperlink"/>
@@ -1826,6 +1855,7 @@
               <w:rPr>
                 <w:rFonts w:eastAsiaTheme="minorEastAsia"/>
                 <w:noProof/>
+                <w:lang w:eastAsia="de-AT"/>
               </w:rPr>
               <w:tab/>
             </w:r>
@@ -1855,7 +1885,7 @@
                 <w:noProof/>
                 <w:webHidden/>
               </w:rPr>
-              <w:instrText xml:space="preserve"> PAGEREF _Toc100001067 \h </w:instrText>
+              <w:instrText xml:space="preserve"> PAGEREF _Toc101855165 \h </w:instrText>
             </w:r>
             <w:r>
               <w:rPr>
@@ -1896,9 +1926,10 @@
             <w:rPr>
               <w:rFonts w:eastAsiaTheme="minorEastAsia"/>
               <w:noProof/>
+              <w:lang w:eastAsia="de-AT"/>
             </w:rPr>
           </w:pPr>
-          <w:hyperlink w:anchor="_Toc100001068" w:history="1">
+          <w:hyperlink w:anchor="_Toc101855166" w:history="1">
             <w:r>
               <w:rPr>
                 <w:rStyle w:val="Hyperlink"/>
@@ -1910,6 +1941,7 @@
               <w:rPr>
                 <w:rFonts w:eastAsiaTheme="minorEastAsia"/>
                 <w:noProof/>
+                <w:lang w:eastAsia="de-AT"/>
               </w:rPr>
               <w:tab/>
             </w:r>
@@ -1939,7 +1971,7 @@
                 <w:noProof/>
                 <w:webHidden/>
               </w:rPr>
-              <w:instrText xml:space="preserve"> PAGEREF _Toc100001068 \h </w:instrText>
+              <w:instrText xml:space="preserve"> PAGEREF _Toc101855166 \h </w:instrText>
             </w:r>
             <w:r>
               <w:rPr>
@@ -1980,9 +2012,10 @@
             <w:rPr>
               <w:rFonts w:eastAsiaTheme="minorEastAsia"/>
               <w:noProof/>
+              <w:lang w:eastAsia="de-AT"/>
             </w:rPr>
           </w:pPr>
-          <w:hyperlink w:anchor="_Toc100001069" w:history="1">
+          <w:hyperlink w:anchor="_Toc101855167" w:history="1">
             <w:r>
               <w:rPr>
                 <w:rStyle w:val="Hyperlink"/>
@@ -1994,6 +2027,7 @@
               <w:rPr>
                 <w:rFonts w:eastAsiaTheme="minorEastAsia"/>
                 <w:noProof/>
+                <w:lang w:eastAsia="de-AT"/>
               </w:rPr>
               <w:tab/>
             </w:r>
@@ -2023,7 +2057,7 @@
                 <w:noProof/>
                 <w:webHidden/>
               </w:rPr>
-              <w:instrText xml:space="preserve"> PAGEREF _Toc100001069 \h </w:instrText>
+              <w:instrText xml:space="preserve"> PAGEREF _Toc101855167 \h </w:instrText>
             </w:r>
             <w:r>
               <w:rPr>
@@ -2064,9 +2098,10 @@
             <w:rPr>
               <w:rFonts w:eastAsiaTheme="minorEastAsia"/>
               <w:noProof/>
+              <w:lang w:eastAsia="de-AT"/>
             </w:rPr>
           </w:pPr>
-          <w:hyperlink w:anchor="_Toc100001070" w:history="1">
+          <w:hyperlink w:anchor="_Toc101855168" w:history="1">
             <w:r>
               <w:rPr>
                 <w:rStyle w:val="Hyperlink"/>
@@ -2078,6 +2113,7 @@
               <w:rPr>
                 <w:rFonts w:eastAsiaTheme="minorEastAsia"/>
                 <w:noProof/>
+                <w:lang w:eastAsia="de-AT"/>
               </w:rPr>
               <w:tab/>
             </w:r>
@@ -2107,7 +2143,7 @@
                 <w:noProof/>
                 <w:webHidden/>
               </w:rPr>
-              <w:instrText xml:space="preserve"> PAGEREF _Toc100001070 \h </w:instrText>
+              <w:instrText xml:space="preserve"> PAGEREF _Toc101855168 \h </w:instrText>
             </w:r>
             <w:r>
               <w:rPr>
@@ -2148,9 +2184,10 @@
             <w:rPr>
               <w:rFonts w:eastAsiaTheme="minorEastAsia"/>
               <w:noProof/>
+              <w:lang w:eastAsia="de-AT"/>
             </w:rPr>
           </w:pPr>
-          <w:hyperlink w:anchor="_Toc100001071" w:history="1">
+          <w:hyperlink w:anchor="_Toc101855169" w:history="1">
             <w:r>
               <w:rPr>
                 <w:rStyle w:val="Hyperlink"/>
@@ -2162,6 +2199,7 @@
               <w:rPr>
                 <w:rFonts w:eastAsiaTheme="minorEastAsia"/>
                 <w:noProof/>
+                <w:lang w:eastAsia="de-AT"/>
               </w:rPr>
               <w:tab/>
             </w:r>
@@ -2191,7 +2229,7 @@
                 <w:noProof/>
                 <w:webHidden/>
               </w:rPr>
-              <w:instrText xml:space="preserve"> PAGEREF _Toc100001071 \h </w:instrText>
+              <w:instrText xml:space="preserve"> PAGEREF _Toc101855169 \h </w:instrText>
             </w:r>
             <w:r>
               <w:rPr>
@@ -2232,9 +2270,10 @@
             <w:rPr>
               <w:rFonts w:eastAsiaTheme="minorEastAsia"/>
               <w:noProof/>
+              <w:lang w:eastAsia="de-AT"/>
             </w:rPr>
           </w:pPr>
-          <w:hyperlink w:anchor="_Toc100001072" w:history="1">
+          <w:hyperlink w:anchor="_Toc101855170" w:history="1">
             <w:r>
               <w:rPr>
                 <w:rStyle w:val="Hyperlink"/>
@@ -2246,6 +2285,7 @@
               <w:rPr>
                 <w:rFonts w:eastAsiaTheme="minorEastAsia"/>
                 <w:noProof/>
+                <w:lang w:eastAsia="de-AT"/>
               </w:rPr>
               <w:tab/>
             </w:r>
@@ -2275,7 +2315,7 @@
                 <w:noProof/>
                 <w:webHidden/>
               </w:rPr>
-              <w:instrText xml:space="preserve"> PAGEREF _Toc100001072 \h </w:instrText>
+              <w:instrText xml:space="preserve"> PAGEREF _Toc101855170 \h </w:instrText>
             </w:r>
             <w:r>
               <w:rPr>
@@ -2316,9 +2356,10 @@
             <w:rPr>
               <w:rFonts w:eastAsiaTheme="minorEastAsia"/>
               <w:noProof/>
+              <w:lang w:eastAsia="de-AT"/>
             </w:rPr>
           </w:pPr>
-          <w:hyperlink w:anchor="_Toc100001073" w:history="1">
+          <w:hyperlink w:anchor="_Toc101855171" w:history="1">
             <w:r>
               <w:rPr>
                 <w:rStyle w:val="Hyperlink"/>
@@ -2330,6 +2371,7 @@
               <w:rPr>
                 <w:rFonts w:eastAsiaTheme="minorEastAsia"/>
                 <w:noProof/>
+                <w:lang w:eastAsia="de-AT"/>
               </w:rPr>
               <w:tab/>
             </w:r>
@@ -2359,7 +2401,7 @@
                 <w:noProof/>
                 <w:webHidden/>
               </w:rPr>
-              <w:instrText xml:space="preserve"> PAGEREF _Toc100001073 \h </w:instrText>
+              <w:instrText xml:space="preserve"> PAGEREF _Toc101855171 \h </w:instrText>
             </w:r>
             <w:r>
               <w:rPr>
@@ -2400,9 +2442,10 @@
             <w:rPr>
               <w:rFonts w:eastAsiaTheme="minorEastAsia"/>
               <w:noProof/>
+              <w:lang w:eastAsia="de-AT"/>
             </w:rPr>
           </w:pPr>
-          <w:hyperlink w:anchor="_Toc100001074" w:history="1">
+          <w:hyperlink w:anchor="_Toc101855172" w:history="1">
             <w:r>
               <w:rPr>
                 <w:rStyle w:val="Hyperlink"/>
@@ -2414,6 +2457,7 @@
               <w:rPr>
                 <w:rFonts w:eastAsiaTheme="minorEastAsia"/>
                 <w:noProof/>
+                <w:lang w:eastAsia="de-AT"/>
               </w:rPr>
               <w:tab/>
             </w:r>
@@ -2443,7 +2487,7 @@
                 <w:noProof/>
                 <w:webHidden/>
               </w:rPr>
-              <w:instrText xml:space="preserve"> PAGEREF _Toc100001074 \h </w:instrText>
+              <w:instrText xml:space="preserve"> PAGEREF _Toc101855172 \h </w:instrText>
             </w:r>
             <w:r>
               <w:rPr>
@@ -2484,9 +2528,10 @@
             <w:rPr>
               <w:rFonts w:eastAsiaTheme="minorEastAsia"/>
               <w:noProof/>
+              <w:lang w:eastAsia="de-AT"/>
             </w:rPr>
           </w:pPr>
-          <w:hyperlink w:anchor="_Toc100001075" w:history="1">
+          <w:hyperlink w:anchor="_Toc101855173" w:history="1">
             <w:r>
               <w:rPr>
                 <w:rStyle w:val="Hyperlink"/>
@@ -2498,6 +2543,7 @@
               <w:rPr>
                 <w:rFonts w:eastAsiaTheme="minorEastAsia"/>
                 <w:noProof/>
+                <w:lang w:eastAsia="de-AT"/>
               </w:rPr>
               <w:tab/>
             </w:r>
@@ -2527,7 +2573,7 @@
                 <w:noProof/>
                 <w:webHidden/>
               </w:rPr>
-              <w:instrText xml:space="preserve"> PAGEREF _Toc100001075 \h </w:instrText>
+              <w:instrText xml:space="preserve"> PAGEREF _Toc101855173 \h </w:instrText>
             </w:r>
             <w:r>
               <w:rPr>
@@ -2568,9 +2614,10 @@
             <w:rPr>
               <w:rFonts w:eastAsiaTheme="minorEastAsia"/>
               <w:noProof/>
+              <w:lang w:eastAsia="de-AT"/>
             </w:rPr>
           </w:pPr>
-          <w:hyperlink w:anchor="_Toc100001076" w:history="1">
+          <w:hyperlink w:anchor="_Toc101855174" w:history="1">
             <w:r>
               <w:rPr>
                 <w:rStyle w:val="Hyperlink"/>
@@ -2582,6 +2629,7 @@
               <w:rPr>
                 <w:rFonts w:eastAsiaTheme="minorEastAsia"/>
                 <w:noProof/>
+                <w:lang w:eastAsia="de-AT"/>
               </w:rPr>
               <w:tab/>
             </w:r>
@@ -2611,7 +2659,7 @@
                 <w:noProof/>
                 <w:webHidden/>
               </w:rPr>
-              <w:instrText xml:space="preserve"> PAGEREF _Toc100001076 \h </w:instrText>
+              <w:instrText xml:space="preserve"> PAGEREF _Toc101855174 \h </w:instrText>
             </w:r>
             <w:r>
               <w:rPr>
@@ -2652,9 +2700,10 @@
             <w:rPr>
               <w:rFonts w:eastAsiaTheme="minorEastAsia"/>
               <w:noProof/>
+              <w:lang w:eastAsia="de-AT"/>
             </w:rPr>
           </w:pPr>
-          <w:hyperlink w:anchor="_Toc100001077" w:history="1">
+          <w:hyperlink w:anchor="_Toc101855175" w:history="1">
             <w:r>
               <w:rPr>
                 <w:rStyle w:val="Hyperlink"/>
@@ -2666,6 +2715,7 @@
               <w:rPr>
                 <w:rFonts w:eastAsiaTheme="minorEastAsia"/>
                 <w:noProof/>
+                <w:lang w:eastAsia="de-AT"/>
               </w:rPr>
               <w:tab/>
             </w:r>
@@ -2695,7 +2745,7 @@
                 <w:noProof/>
                 <w:webHidden/>
               </w:rPr>
-              <w:instrText xml:space="preserve"> PAGEREF _Toc100001077 \h </w:instrText>
+              <w:instrText xml:space="preserve"> PAGEREF _Toc101855175 \h </w:instrText>
             </w:r>
             <w:r>
               <w:rPr>
@@ -2736,9 +2786,10 @@
             <w:rPr>
               <w:rFonts w:eastAsiaTheme="minorEastAsia"/>
               <w:noProof/>
+              <w:lang w:eastAsia="de-AT"/>
             </w:rPr>
           </w:pPr>
-          <w:hyperlink w:anchor="_Toc100001078" w:history="1">
+          <w:hyperlink w:anchor="_Toc101855176" w:history="1">
             <w:r>
               <w:rPr>
                 <w:rStyle w:val="Hyperlink"/>
@@ -2750,6 +2801,7 @@
               <w:rPr>
                 <w:rFonts w:eastAsiaTheme="minorEastAsia"/>
                 <w:noProof/>
+                <w:lang w:eastAsia="de-AT"/>
               </w:rPr>
               <w:tab/>
             </w:r>
@@ -2779,7 +2831,7 @@
                 <w:noProof/>
                 <w:webHidden/>
               </w:rPr>
-              <w:instrText xml:space="preserve"> PAGEREF _Toc100001078 \h </w:instrText>
+              <w:instrText xml:space="preserve"> PAGEREF _Toc101855176 \h </w:instrText>
             </w:r>
             <w:r>
               <w:rPr>
@@ -2820,9 +2872,10 @@
             <w:rPr>
               <w:rFonts w:eastAsiaTheme="minorEastAsia"/>
               <w:noProof/>
+              <w:lang w:eastAsia="de-AT"/>
             </w:rPr>
           </w:pPr>
-          <w:hyperlink w:anchor="_Toc100001079" w:history="1">
+          <w:hyperlink w:anchor="_Toc101855177" w:history="1">
             <w:r>
               <w:rPr>
                 <w:rStyle w:val="Hyperlink"/>
@@ -2834,6 +2887,7 @@
               <w:rPr>
                 <w:rFonts w:eastAsiaTheme="minorEastAsia"/>
                 <w:noProof/>
+                <w:lang w:eastAsia="de-AT"/>
               </w:rPr>
               <w:tab/>
             </w:r>
@@ -2863,7 +2917,7 @@
                 <w:noProof/>
                 <w:webHidden/>
               </w:rPr>
-              <w:instrText xml:space="preserve"> PAGEREF _Toc100001079 \h </w:instrText>
+              <w:instrText xml:space="preserve"> PAGEREF _Toc101855177 \h </w:instrText>
             </w:r>
             <w:r>
               <w:rPr>
@@ -2904,9 +2958,10 @@
             <w:rPr>
               <w:rFonts w:eastAsiaTheme="minorEastAsia"/>
               <w:noProof/>
+              <w:lang w:eastAsia="de-AT"/>
             </w:rPr>
           </w:pPr>
-          <w:hyperlink w:anchor="_Toc100001080" w:history="1">
+          <w:hyperlink w:anchor="_Toc101855178" w:history="1">
             <w:r>
               <w:rPr>
                 <w:rStyle w:val="Hyperlink"/>
@@ -2918,6 +2973,7 @@
               <w:rPr>
                 <w:rFonts w:eastAsiaTheme="minorEastAsia"/>
                 <w:noProof/>
+                <w:lang w:eastAsia="de-AT"/>
               </w:rPr>
               <w:tab/>
             </w:r>
@@ -2947,7 +3003,7 @@
                 <w:noProof/>
                 <w:webHidden/>
               </w:rPr>
-              <w:instrText xml:space="preserve"> PAGEREF _Toc100001080 \h </w:instrText>
+              <w:instrText xml:space="preserve"> PAGEREF _Toc101855178 \h </w:instrText>
             </w:r>
             <w:r>
               <w:rPr>
@@ -2988,9 +3044,10 @@
             <w:rPr>
               <w:rFonts w:eastAsiaTheme="minorEastAsia"/>
               <w:noProof/>
+              <w:lang w:eastAsia="de-AT"/>
             </w:rPr>
           </w:pPr>
-          <w:hyperlink w:anchor="_Toc100001081" w:history="1">
+          <w:hyperlink w:anchor="_Toc101855179" w:history="1">
             <w:r>
               <w:rPr>
                 <w:rStyle w:val="Hyperlink"/>
@@ -3002,6 +3059,7 @@
               <w:rPr>
                 <w:rFonts w:eastAsiaTheme="minorEastAsia"/>
                 <w:noProof/>
+                <w:lang w:eastAsia="de-AT"/>
               </w:rPr>
               <w:tab/>
             </w:r>
@@ -3031,7 +3089,7 @@
                 <w:noProof/>
                 <w:webHidden/>
               </w:rPr>
-              <w:instrText xml:space="preserve"> PAGEREF _Toc100001081 \h </w:instrText>
+              <w:instrText xml:space="preserve"> PAGEREF _Toc101855179 \h </w:instrText>
             </w:r>
             <w:r>
               <w:rPr>
@@ -3072,9 +3130,10 @@
             <w:rPr>
               <w:rFonts w:eastAsiaTheme="minorEastAsia"/>
               <w:noProof/>
+              <w:lang w:eastAsia="de-AT"/>
             </w:rPr>
           </w:pPr>
-          <w:hyperlink w:anchor="_Toc100001082" w:history="1">
+          <w:hyperlink w:anchor="_Toc101855180" w:history="1">
             <w:r>
               <w:rPr>
                 <w:rStyle w:val="Hyperlink"/>
@@ -3086,6 +3145,7 @@
               <w:rPr>
                 <w:rFonts w:eastAsiaTheme="minorEastAsia"/>
                 <w:noProof/>
+                <w:lang w:eastAsia="de-AT"/>
               </w:rPr>
               <w:tab/>
             </w:r>
@@ -3115,7 +3175,7 @@
                 <w:noProof/>
                 <w:webHidden/>
               </w:rPr>
-              <w:instrText xml:space="preserve"> PAGEREF _Toc100001082 \h </w:instrText>
+              <w:instrText xml:space="preserve"> PAGEREF _Toc101855180 \h </w:instrText>
             </w:r>
             <w:r>
               <w:rPr>
@@ -3156,9 +3216,10 @@
             <w:rPr>
               <w:rFonts w:eastAsiaTheme="minorEastAsia"/>
               <w:noProof/>
+              <w:lang w:eastAsia="de-AT"/>
             </w:rPr>
           </w:pPr>
-          <w:hyperlink w:anchor="_Toc100001083" w:history="1">
+          <w:hyperlink w:anchor="_Toc101855181" w:history="1">
             <w:r>
               <w:rPr>
                 <w:rStyle w:val="Hyperlink"/>
@@ -3170,6 +3231,7 @@
               <w:rPr>
                 <w:rFonts w:eastAsiaTheme="minorEastAsia"/>
                 <w:noProof/>
+                <w:lang w:eastAsia="de-AT"/>
               </w:rPr>
               <w:tab/>
             </w:r>
@@ -3199,7 +3261,7 @@
                 <w:noProof/>
                 <w:webHidden/>
               </w:rPr>
-              <w:instrText xml:space="preserve"> PAGEREF _Toc100001083 \h </w:instrText>
+              <w:instrText xml:space="preserve"> PAGEREF _Toc101855181 \h </w:instrText>
             </w:r>
             <w:r>
               <w:rPr>
@@ -3240,9 +3302,10 @@
             <w:rPr>
               <w:rFonts w:eastAsiaTheme="minorEastAsia"/>
               <w:noProof/>
+              <w:lang w:eastAsia="de-AT"/>
             </w:rPr>
           </w:pPr>
-          <w:hyperlink w:anchor="_Toc100001084" w:history="1">
+          <w:hyperlink w:anchor="_Toc101855182" w:history="1">
             <w:r>
               <w:rPr>
                 <w:rStyle w:val="Hyperlink"/>
@@ -3254,6 +3317,7 @@
               <w:rPr>
                 <w:rFonts w:eastAsiaTheme="minorEastAsia"/>
                 <w:noProof/>
+                <w:lang w:eastAsia="de-AT"/>
               </w:rPr>
               <w:tab/>
             </w:r>
@@ -3262,7 +3326,7 @@
                 <w:rStyle w:val="Hyperlink"/>
                 <w:noProof/>
               </w:rPr>
-              <w:t>MYSQL</w:t>
+              <w:t>Spring Boot</w:t>
             </w:r>
             <w:r>
               <w:rPr>
@@ -3283,7 +3347,7 @@
                 <w:noProof/>
                 <w:webHidden/>
               </w:rPr>
-              <w:instrText xml:space="preserve"> PAGEREF _Toc100001084 \h </w:instrText>
+              <w:instrText xml:space="preserve"> PAGEREF _Toc101855182 \h </w:instrText>
             </w:r>
             <w:r>
               <w:rPr>
@@ -3324,9 +3388,10 @@
             <w:rPr>
               <w:rFonts w:eastAsiaTheme="minorEastAsia"/>
               <w:noProof/>
+              <w:lang w:eastAsia="de-AT"/>
             </w:rPr>
           </w:pPr>
-          <w:hyperlink w:anchor="_Toc100001085" w:history="1">
+          <w:hyperlink w:anchor="_Toc101855183" w:history="1">
             <w:r>
               <w:rPr>
                 <w:rStyle w:val="Hyperlink"/>
@@ -3338,6 +3403,7 @@
               <w:rPr>
                 <w:rFonts w:eastAsiaTheme="minorEastAsia"/>
                 <w:noProof/>
+                <w:lang w:eastAsia="de-AT"/>
               </w:rPr>
               <w:tab/>
             </w:r>
@@ -3346,7 +3412,7 @@
                 <w:rStyle w:val="Hyperlink"/>
                 <w:noProof/>
               </w:rPr>
-              <w:t>Thymeleaf</w:t>
+              <w:t>MySQL</w:t>
             </w:r>
             <w:r>
               <w:rPr>
@@ -3367,7 +3433,7 @@
                 <w:noProof/>
                 <w:webHidden/>
               </w:rPr>
-              <w:instrText xml:space="preserve"> PAGEREF _Toc100001085 \h </w:instrText>
+              <w:instrText xml:space="preserve"> PAGEREF _Toc101855183 \h </w:instrText>
             </w:r>
             <w:r>
               <w:rPr>
@@ -3387,7 +3453,7 @@
                 <w:noProof/>
                 <w:webHidden/>
               </w:rPr>
-              <w:t>23</w:t>
+              <w:t>22</w:t>
             </w:r>
             <w:r>
               <w:rPr>
@@ -3408,9 +3474,10 @@
             <w:rPr>
               <w:rFonts w:eastAsiaTheme="minorEastAsia"/>
               <w:noProof/>
+              <w:lang w:eastAsia="de-AT"/>
             </w:rPr>
           </w:pPr>
-          <w:hyperlink w:anchor="_Toc100001086" w:history="1">
+          <w:hyperlink w:anchor="_Toc101855184" w:history="1">
             <w:r>
               <w:rPr>
                 <w:rStyle w:val="Hyperlink"/>
@@ -3422,6 +3489,7 @@
               <w:rPr>
                 <w:rFonts w:eastAsiaTheme="minorEastAsia"/>
                 <w:noProof/>
+                <w:lang w:eastAsia="de-AT"/>
               </w:rPr>
               <w:tab/>
             </w:r>
@@ -3430,6 +3498,178 @@
                 <w:rStyle w:val="Hyperlink"/>
                 <w:noProof/>
               </w:rPr>
+              <w:t>Thymeleaf</w:t>
+            </w:r>
+            <w:r>
+              <w:rPr>
+                <w:noProof/>
+                <w:webHidden/>
+              </w:rPr>
+              <w:tab/>
+            </w:r>
+            <w:r>
+              <w:rPr>
+                <w:noProof/>
+                <w:webHidden/>
+              </w:rPr>
+              <w:fldChar w:fldCharType="begin"/>
+            </w:r>
+            <w:r>
+              <w:rPr>
+                <w:noProof/>
+                <w:webHidden/>
+              </w:rPr>
+              <w:instrText xml:space="preserve"> PAGEREF _Toc101855184 \h </w:instrText>
+            </w:r>
+            <w:r>
+              <w:rPr>
+                <w:noProof/>
+                <w:webHidden/>
+              </w:rPr>
+            </w:r>
+            <w:r>
+              <w:rPr>
+                <w:noProof/>
+                <w:webHidden/>
+              </w:rPr>
+              <w:fldChar w:fldCharType="separate"/>
+            </w:r>
+            <w:r>
+              <w:rPr>
+                <w:noProof/>
+                <w:webHidden/>
+              </w:rPr>
+              <w:t>23</w:t>
+            </w:r>
+            <w:r>
+              <w:rPr>
+                <w:noProof/>
+                <w:webHidden/>
+              </w:rPr>
+              <w:fldChar w:fldCharType="end"/>
+            </w:r>
+          </w:hyperlink>
+        </w:p>
+        <w:p>
+          <w:pPr>
+            <w:pStyle w:val="Verzeichnis3"/>
+            <w:tabs>
+              <w:tab w:val="left" w:pos="1320"/>
+              <w:tab w:val="right" w:leader="dot" w:pos="9061"/>
+            </w:tabs>
+            <w:rPr>
+              <w:rFonts w:eastAsiaTheme="minorEastAsia"/>
+              <w:noProof/>
+              <w:lang w:eastAsia="de-AT"/>
+            </w:rPr>
+          </w:pPr>
+          <w:hyperlink w:anchor="_Toc101855185" w:history="1">
+            <w:r>
+              <w:rPr>
+                <w:rStyle w:val="Hyperlink"/>
+                <w:noProof/>
+              </w:rPr>
+              <w:t>3.2.4</w:t>
+            </w:r>
+            <w:r>
+              <w:rPr>
+                <w:rFonts w:eastAsiaTheme="minorEastAsia"/>
+                <w:noProof/>
+                <w:lang w:eastAsia="de-AT"/>
+              </w:rPr>
+              <w:tab/>
+            </w:r>
+            <w:r>
+              <w:rPr>
+                <w:rStyle w:val="Hyperlink"/>
+                <w:noProof/>
+              </w:rPr>
+              <w:t>REST</w:t>
+            </w:r>
+            <w:r>
+              <w:rPr>
+                <w:noProof/>
+                <w:webHidden/>
+              </w:rPr>
+              <w:tab/>
+            </w:r>
+            <w:r>
+              <w:rPr>
+                <w:noProof/>
+                <w:webHidden/>
+              </w:rPr>
+              <w:fldChar w:fldCharType="begin"/>
+            </w:r>
+            <w:r>
+              <w:rPr>
+                <w:noProof/>
+                <w:webHidden/>
+              </w:rPr>
+              <w:instrText xml:space="preserve"> PAGEREF _Toc101855185 \h </w:instrText>
+            </w:r>
+            <w:r>
+              <w:rPr>
+                <w:noProof/>
+                <w:webHidden/>
+              </w:rPr>
+            </w:r>
+            <w:r>
+              <w:rPr>
+                <w:noProof/>
+                <w:webHidden/>
+              </w:rPr>
+              <w:fldChar w:fldCharType="separate"/>
+            </w:r>
+            <w:r>
+              <w:rPr>
+                <w:noProof/>
+                <w:webHidden/>
+              </w:rPr>
+              <w:t>23</w:t>
+            </w:r>
+            <w:r>
+              <w:rPr>
+                <w:noProof/>
+                <w:webHidden/>
+              </w:rPr>
+              <w:fldChar w:fldCharType="end"/>
+            </w:r>
+          </w:hyperlink>
+        </w:p>
+        <w:p>
+          <w:pPr>
+            <w:pStyle w:val="Verzeichnis3"/>
+            <w:tabs>
+              <w:tab w:val="left" w:pos="1320"/>
+              <w:tab w:val="right" w:leader="dot" w:pos="9061"/>
+            </w:tabs>
+            <w:rPr>
+              <w:rFonts w:eastAsiaTheme="minorEastAsia"/>
+              <w:noProof/>
+              <w:lang w:eastAsia="de-AT"/>
+            </w:rPr>
+          </w:pPr>
+          <w:hyperlink w:anchor="_Toc101855186" w:history="1">
+            <w:r>
+              <w:rPr>
+                <w:rStyle w:val="Hyperlink"/>
+                <w:noProof/>
+              </w:rPr>
+              <w:t>3.2.5</w:t>
+            </w:r>
+            <w:r>
+              <w:rPr>
+                <w:rFonts w:eastAsiaTheme="minorEastAsia"/>
+                <w:noProof/>
+                <w:lang w:eastAsia="de-AT"/>
+              </w:rPr>
+              <w:tab/>
+            </w:r>
+            <w:r>
+              <w:rPr>
+                <w:rStyle w:val="Hyperlink"/>
+                <w:noProof/>
+              </w:rPr>
               <w:t>Baukastensystem</w:t>
             </w:r>
             <w:r>
@@ -3451,7 +3691,7 @@
                 <w:noProof/>
                 <w:webHidden/>
               </w:rPr>
-              <w:instrText xml:space="preserve"> PAGEREF _Toc100001086 \h </w:instrText>
+              <w:instrText xml:space="preserve"> PAGEREF _Toc101855186 \h </w:instrText>
             </w:r>
             <w:r>
               <w:rPr>
@@ -3471,7 +3711,93 @@
                 <w:noProof/>
                 <w:webHidden/>
               </w:rPr>
-              <w:t>23</w:t>
+              <w:t>25</w:t>
+            </w:r>
+            <w:r>
+              <w:rPr>
+                <w:noProof/>
+                <w:webHidden/>
+              </w:rPr>
+              <w:fldChar w:fldCharType="end"/>
+            </w:r>
+          </w:hyperlink>
+        </w:p>
+        <w:p>
+          <w:pPr>
+            <w:pStyle w:val="Verzeichnis3"/>
+            <w:tabs>
+              <w:tab w:val="left" w:pos="1320"/>
+              <w:tab w:val="right" w:leader="dot" w:pos="9061"/>
+            </w:tabs>
+            <w:rPr>
+              <w:rFonts w:eastAsiaTheme="minorEastAsia"/>
+              <w:noProof/>
+              <w:lang w:eastAsia="de-AT"/>
+            </w:rPr>
+          </w:pPr>
+          <w:hyperlink w:anchor="_Toc101855187" w:history="1">
+            <w:r>
+              <w:rPr>
+                <w:rStyle w:val="Hyperlink"/>
+                <w:noProof/>
+              </w:rPr>
+              <w:t>3.2.6</w:t>
+            </w:r>
+            <w:r>
+              <w:rPr>
+                <w:rFonts w:eastAsiaTheme="minorEastAsia"/>
+                <w:noProof/>
+                <w:lang w:eastAsia="de-AT"/>
+              </w:rPr>
+              <w:tab/>
+            </w:r>
+            <w:r>
+              <w:rPr>
+                <w:rStyle w:val="Hyperlink"/>
+                <w:noProof/>
+              </w:rPr>
+              <w:t>Spring Security</w:t>
+            </w:r>
+            <w:r>
+              <w:rPr>
+                <w:noProof/>
+                <w:webHidden/>
+              </w:rPr>
+              <w:tab/>
+            </w:r>
+            <w:r>
+              <w:rPr>
+                <w:noProof/>
+                <w:webHidden/>
+              </w:rPr>
+              <w:fldChar w:fldCharType="begin"/>
+            </w:r>
+            <w:r>
+              <w:rPr>
+                <w:noProof/>
+                <w:webHidden/>
+              </w:rPr>
+              <w:instrText xml:space="preserve"> PAGEREF _Toc101855187 \h </w:instrText>
+            </w:r>
+            <w:r>
+              <w:rPr>
+                <w:noProof/>
+                <w:webHidden/>
+              </w:rPr>
+            </w:r>
+            <w:r>
+              <w:rPr>
+                <w:noProof/>
+                <w:webHidden/>
+              </w:rPr>
+              <w:fldChar w:fldCharType="separate"/>
+            </w:r>
+            <w:r>
+              <w:rPr>
+                <w:noProof/>
+                <w:webHidden/>
+              </w:rPr>
+              <w:t>27</w:t>
             </w:r>
             <w:r>
               <w:rPr>
@@ -3492,9 +3818,10 @@
             <w:rPr>
               <w:rFonts w:eastAsiaTheme="minorEastAsia"/>
               <w:noProof/>
+              <w:lang w:eastAsia="de-AT"/>
             </w:rPr>
           </w:pPr>
-          <w:hyperlink w:anchor="_Toc100001087" w:history="1">
+          <w:hyperlink w:anchor="_Toc101855188" w:history="1">
             <w:r>
               <w:rPr>
                 <w:rStyle w:val="Hyperlink"/>
@@ -3506,6 +3833,7 @@
               <w:rPr>
                 <w:rFonts w:eastAsiaTheme="minorEastAsia"/>
                 <w:noProof/>
+                <w:lang w:eastAsia="de-AT"/>
               </w:rPr>
               <w:tab/>
             </w:r>
@@ -3535,7 +3863,7 @@
                 <w:noProof/>
                 <w:webHidden/>
               </w:rPr>
-              <w:instrText xml:space="preserve"> PAGEREF _Toc100001087 \h </w:instrText>
+              <w:instrText xml:space="preserve"> PAGEREF _Toc101855188 \h </w:instrText>
             </w:r>
             <w:r>
               <w:rPr>
@@ -3576,9 +3904,10 @@
             <w:rPr>
               <w:rFonts w:eastAsiaTheme="minorEastAsia"/>
               <w:noProof/>
+              <w:lang w:eastAsia="de-AT"/>
             </w:rPr>
           </w:pPr>
-          <w:hyperlink w:anchor="_Toc100001088" w:history="1">
+          <w:hyperlink w:anchor="_Toc101855189" w:history="1">
             <w:r>
               <w:rPr>
                 <w:rStyle w:val="Hyperlink"/>
@@ -3590,6 +3919,7 @@
               <w:rPr>
                 <w:rFonts w:eastAsiaTheme="minorEastAsia"/>
                 <w:noProof/>
+                <w:lang w:eastAsia="de-AT"/>
               </w:rPr>
               <w:tab/>
             </w:r>
@@ -3619,7 +3949,7 @@
                 <w:noProof/>
                 <w:webHidden/>
               </w:rPr>
-              <w:instrText xml:space="preserve"> PAGEREF _Toc100001088 \h </w:instrText>
+              <w:instrText xml:space="preserve"> PAGEREF _Toc101855189 \h </w:instrText>
             </w:r>
             <w:r>
               <w:rPr>
@@ -3660,9 +3990,10 @@
             <w:rPr>
               <w:rFonts w:eastAsiaTheme="minorEastAsia"/>
               <w:noProof/>
+              <w:lang w:eastAsia="de-AT"/>
             </w:rPr>
           </w:pPr>
-          <w:hyperlink w:anchor="_Toc100001089" w:history="1">
+          <w:hyperlink w:anchor="_Toc101855190" w:history="1">
             <w:r>
               <w:rPr>
                 <w:rStyle w:val="Hyperlink"/>
@@ -3674,6 +4005,7 @@
               <w:rPr>
                 <w:rFonts w:eastAsiaTheme="minorEastAsia"/>
                 <w:noProof/>
+                <w:lang w:eastAsia="de-AT"/>
               </w:rPr>
               <w:tab/>
             </w:r>
@@ -3682,7 +4014,7 @@
                 <w:rStyle w:val="Hyperlink"/>
                 <w:noProof/>
               </w:rPr>
-              <w:t>GIT</w:t>
+              <w:t>PayPal API</w:t>
             </w:r>
             <w:r>
               <w:rPr>
@@ -3703,7 +4035,7 @@
                 <w:noProof/>
                 <w:webHidden/>
               </w:rPr>
-              <w:instrText xml:space="preserve"> PAGEREF _Toc100001089 \h </w:instrText>
+              <w:instrText xml:space="preserve"> PAGEREF _Toc101855190 \h </w:instrText>
             </w:r>
             <w:r>
               <w:rPr>
@@ -3744,9 +4076,10 @@
             <w:rPr>
               <w:rFonts w:eastAsiaTheme="minorEastAsia"/>
               <w:noProof/>
+              <w:lang w:eastAsia="de-AT"/>
             </w:rPr>
           </w:pPr>
-          <w:hyperlink w:anchor="_Toc100001090" w:history="1">
+          <w:hyperlink w:anchor="_Toc101855191" w:history="1">
             <w:r>
               <w:rPr>
                 <w:rStyle w:val="Hyperlink"/>
@@ -3758,6 +4091,7 @@
               <w:rPr>
                 <w:rFonts w:eastAsiaTheme="minorEastAsia"/>
                 <w:noProof/>
+                <w:lang w:eastAsia="de-AT"/>
               </w:rPr>
               <w:tab/>
             </w:r>
@@ -3766,6 +4100,178 @@
                 <w:rStyle w:val="Hyperlink"/>
                 <w:noProof/>
               </w:rPr>
+              <w:t>Google Maps API</w:t>
+            </w:r>
+            <w:r>
+              <w:rPr>
+                <w:noProof/>
+                <w:webHidden/>
+              </w:rPr>
+              <w:tab/>
+            </w:r>
+            <w:r>
+              <w:rPr>
+                <w:noProof/>
+                <w:webHidden/>
+              </w:rPr>
+              <w:fldChar w:fldCharType="begin"/>
+            </w:r>
+            <w:r>
+              <w:rPr>
+                <w:noProof/>
+                <w:webHidden/>
+              </w:rPr>
+              <w:instrText xml:space="preserve"> PAGEREF _Toc101855191 \h </w:instrText>
+            </w:r>
+            <w:r>
+              <w:rPr>
+                <w:noProof/>
+                <w:webHidden/>
+              </w:rPr>
+            </w:r>
+            <w:r>
+              <w:rPr>
+                <w:noProof/>
+                <w:webHidden/>
+              </w:rPr>
+              <w:fldChar w:fldCharType="separate"/>
+            </w:r>
+            <w:r>
+              <w:rPr>
+                <w:noProof/>
+                <w:webHidden/>
+              </w:rPr>
+              <w:t>28</w:t>
+            </w:r>
+            <w:r>
+              <w:rPr>
+                <w:noProof/>
+                <w:webHidden/>
+              </w:rPr>
+              <w:fldChar w:fldCharType="end"/>
+            </w:r>
+          </w:hyperlink>
+        </w:p>
+        <w:p>
+          <w:pPr>
+            <w:pStyle w:val="Verzeichnis3"/>
+            <w:tabs>
+              <w:tab w:val="left" w:pos="1320"/>
+              <w:tab w:val="right" w:leader="dot" w:pos="9061"/>
+            </w:tabs>
+            <w:rPr>
+              <w:rFonts w:eastAsiaTheme="minorEastAsia"/>
+              <w:noProof/>
+              <w:lang w:eastAsia="de-AT"/>
+            </w:rPr>
+          </w:pPr>
+          <w:hyperlink w:anchor="_Toc101855192" w:history="1">
+            <w:r>
+              <w:rPr>
+                <w:rStyle w:val="Hyperlink"/>
+                <w:noProof/>
+              </w:rPr>
+              <w:t>3.3.4</w:t>
+            </w:r>
+            <w:r>
+              <w:rPr>
+                <w:rFonts w:eastAsiaTheme="minorEastAsia"/>
+                <w:noProof/>
+                <w:lang w:eastAsia="de-AT"/>
+              </w:rPr>
+              <w:tab/>
+            </w:r>
+            <w:r>
+              <w:rPr>
+                <w:rStyle w:val="Hyperlink"/>
+                <w:noProof/>
+              </w:rPr>
+              <w:t>GIT</w:t>
+            </w:r>
+            <w:r>
+              <w:rPr>
+                <w:noProof/>
+                <w:webHidden/>
+              </w:rPr>
+              <w:tab/>
+            </w:r>
+            <w:r>
+              <w:rPr>
+                <w:noProof/>
+                <w:webHidden/>
+              </w:rPr>
+              <w:fldChar w:fldCharType="begin"/>
+            </w:r>
+            <w:r>
+              <w:rPr>
+                <w:noProof/>
+                <w:webHidden/>
+              </w:rPr>
+              <w:instrText xml:space="preserve"> PAGEREF _Toc101855192 \h </w:instrText>
+            </w:r>
+            <w:r>
+              <w:rPr>
+                <w:noProof/>
+                <w:webHidden/>
+              </w:rPr>
+            </w:r>
+            <w:r>
+              <w:rPr>
+                <w:noProof/>
+                <w:webHidden/>
+              </w:rPr>
+              <w:fldChar w:fldCharType="separate"/>
+            </w:r>
+            <w:r>
+              <w:rPr>
+                <w:noProof/>
+                <w:webHidden/>
+              </w:rPr>
+              <w:t>28</w:t>
+            </w:r>
+            <w:r>
+              <w:rPr>
+                <w:noProof/>
+                <w:webHidden/>
+              </w:rPr>
+              <w:fldChar w:fldCharType="end"/>
+            </w:r>
+          </w:hyperlink>
+        </w:p>
+        <w:p>
+          <w:pPr>
+            <w:pStyle w:val="Verzeichnis3"/>
+            <w:tabs>
+              <w:tab w:val="left" w:pos="1320"/>
+              <w:tab w:val="right" w:leader="dot" w:pos="9061"/>
+            </w:tabs>
+            <w:rPr>
+              <w:rFonts w:eastAsiaTheme="minorEastAsia"/>
+              <w:noProof/>
+              <w:lang w:eastAsia="de-AT"/>
+            </w:rPr>
+          </w:pPr>
+          <w:hyperlink w:anchor="_Toc101855193" w:history="1">
+            <w:r>
+              <w:rPr>
+                <w:rStyle w:val="Hyperlink"/>
+                <w:noProof/>
+              </w:rPr>
+              <w:t>3.3.5</w:t>
+            </w:r>
+            <w:r>
+              <w:rPr>
+                <w:rFonts w:eastAsiaTheme="minorEastAsia"/>
+                <w:noProof/>
+                <w:lang w:eastAsia="de-AT"/>
+              </w:rPr>
+              <w:tab/>
+            </w:r>
+            <w:r>
+              <w:rPr>
+                <w:rStyle w:val="Hyperlink"/>
+                <w:noProof/>
+              </w:rPr>
               <w:t>IntelliJ</w:t>
             </w:r>
             <w:r>
@@ -3787,7 +4293,7 @@
                 <w:noProof/>
                 <w:webHidden/>
               </w:rPr>
-              <w:instrText xml:space="preserve"> PAGEREF _Toc100001090 \h </w:instrText>
+              <w:instrText xml:space="preserve"> PAGEREF _Toc101855193 \h </w:instrText>
             </w:r>
             <w:r>
               <w:rPr>
@@ -3827,9 +4333,10 @@
             <w:rPr>
               <w:rFonts w:eastAsiaTheme="minorEastAsia"/>
               <w:noProof/>
+              <w:lang w:eastAsia="de-AT"/>
             </w:rPr>
           </w:pPr>
-          <w:hyperlink w:anchor="_Toc100001091" w:history="1">
+          <w:hyperlink w:anchor="_Toc101855194" w:history="1">
             <w:r>
               <w:rPr>
                 <w:rStyle w:val="Hyperlink"/>
@@ -3856,7 +4363,7 @@
                 <w:noProof/>
                 <w:webHidden/>
               </w:rPr>
-              <w:instrText xml:space="preserve"> PAGEREF _Toc100001091 \h </w:instrText>
+              <w:instrText xml:space="preserve"> PAGEREF _Toc101855194 \h </w:instrText>
             </w:r>
             <w:r>
               <w:rPr>
@@ -3896,9 +4403,10 @@
             <w:rPr>
               <w:rFonts w:eastAsiaTheme="minorEastAsia"/>
               <w:noProof/>
+              <w:lang w:eastAsia="de-AT"/>
             </w:rPr>
           </w:pPr>
-          <w:hyperlink w:anchor="_Toc100001092" w:history="1">
+          <w:hyperlink w:anchor="_Toc101855195" w:history="1">
             <w:r>
               <w:rPr>
                 <w:rStyle w:val="Hyperlink"/>
@@ -3925,7 +4433,7 @@
                 <w:noProof/>
                 <w:webHidden/>
               </w:rPr>
-              <w:instrText xml:space="preserve"> PAGEREF _Toc100001092 \h </w:instrText>
+              <w:instrText xml:space="preserve"> PAGEREF _Toc101855195 \h </w:instrText>
             </w:r>
             <w:r>
               <w:rPr>
@@ -3946,6 +4454,77 @@
                 <w:webHidden/>
               </w:rPr>
               <w:t>IV</w:t>
+            </w:r>
+            <w:r>
+              <w:rPr>
+                <w:noProof/>
+                <w:webHidden/>
+              </w:rPr>
+              <w:fldChar w:fldCharType="end"/>
+            </w:r>
+          </w:hyperlink>
+        </w:p>
+        <w:p>
+          <w:pPr>
+            <w:pStyle w:val="Verzeichnis1"/>
+            <w:tabs>
+              <w:tab w:val="right" w:leader="dot" w:pos="9061"/>
+            </w:tabs>
+            <w:rPr>
+              <w:rFonts w:eastAsiaTheme="minorEastAsia"/>
+              <w:noProof/>
+              <w:lang w:eastAsia="de-AT"/>
+            </w:rPr>
+          </w:pPr>
+          <w:hyperlink w:anchor="_Toc101855196" w:history="1">
+            <w:r>
+              <w:rPr>
+                <w:rStyle w:val="Hyperlink"/>
+                <w:noProof/>
+                <w:lang w:val="de-DE"/>
+              </w:rPr>
+              <w:t>Literaturverzeichnis</w:t>
+            </w:r>
+            <w:r>
+              <w:rPr>
+                <w:noProof/>
+                <w:webHidden/>
+              </w:rPr>
+              <w:tab/>
+            </w:r>
+            <w:r>
+              <w:rPr>
+                <w:noProof/>
+                <w:webHidden/>
+              </w:rPr>
+              <w:fldChar w:fldCharType="begin"/>
+            </w:r>
+            <w:r>
+              <w:rPr>
+                <w:noProof/>
+                <w:webHidden/>
+              </w:rPr>
+              <w:instrText xml:space="preserve"> PAGEREF _Toc101855196 \h </w:instrText>
+            </w:r>
+            <w:r>
+              <w:rPr>
+                <w:noProof/>
+                <w:webHidden/>
+              </w:rPr>
+            </w:r>
+            <w:r>
+              <w:rPr>
+                <w:noProof/>
+                <w:webHidden/>
+              </w:rPr>
+              <w:fldChar w:fldCharType="separate"/>
+            </w:r>
+            <w:r>
+              <w:rPr>
+                <w:noProof/>
+                <w:webHidden/>
+              </w:rPr>
+              <w:t>V</w:t>
             </w:r>
             <w:r>
               <w:rPr>
@@ -3989,7 +4568,7 @@
       <w:pPr>
         <w:pStyle w:val="berschrift1"/>
       </w:pPr>
-      <w:bookmarkStart w:id="0" w:name="_Toc100001053"/>
+      <w:bookmarkStart w:id="0" w:name="_Toc101855151"/>
       <w:r>
         <w:lastRenderedPageBreak/>
         <w:t>Einleitung</w:t>
@@ -4005,7 +4584,7 @@
       <w:pPr>
         <w:pStyle w:val="berschrift1"/>
       </w:pPr>
-      <w:bookmarkStart w:id="1" w:name="_Toc100001054"/>
+      <w:bookmarkStart w:id="1" w:name="_Toc101855152"/>
       <w:r>
         <w:t>Projektmanagement</w:t>
       </w:r>
@@ -4020,7 +4599,7 @@
       <w:pPr>
         <w:pStyle w:val="berschrift2"/>
       </w:pPr>
-      <w:bookmarkStart w:id="2" w:name="_Toc100001055"/>
+      <w:bookmarkStart w:id="2" w:name="_Toc101855153"/>
       <w:r>
         <w:t>Metainformationen</w:t>
       </w:r>
@@ -4035,7 +4614,7 @@
       <w:pPr>
         <w:pStyle w:val="berschrift2"/>
       </w:pPr>
-      <w:bookmarkStart w:id="3" w:name="_Toc100001056"/>
+      <w:bookmarkStart w:id="3" w:name="_Toc101855154"/>
       <w:r>
         <w:t>Vorerhebungen</w:t>
       </w:r>
@@ -4050,7 +4629,7 @@
       <w:pPr>
         <w:pStyle w:val="berschrift3"/>
       </w:pPr>
-      <w:bookmarkStart w:id="4" w:name="_Toc100001057"/>
+      <w:bookmarkStart w:id="4" w:name="_Toc101855155"/>
       <w:r>
         <w:t>Ist-Zustand</w:t>
       </w:r>
@@ -4074,7 +4653,7 @@
       <w:pPr>
         <w:pStyle w:val="berschrift3"/>
       </w:pPr>
-      <w:bookmarkStart w:id="5" w:name="_Toc100001058"/>
+      <w:bookmarkStart w:id="5" w:name="_Toc101855156"/>
       <w:r>
         <w:t>Soll-Zustand</w:t>
       </w:r>
@@ -4098,7 +4677,7 @@
       <w:pPr>
         <w:pStyle w:val="berschrift3"/>
       </w:pPr>
-      <w:bookmarkStart w:id="6" w:name="_Toc100001059"/>
+      <w:bookmarkStart w:id="6" w:name="_Toc101855157"/>
       <w:r>
         <w:t>Projektumfeldanalyse</w:t>
       </w:r>
@@ -5842,7 +6421,7 @@
       <w:pPr>
         <w:pStyle w:val="berschrift3"/>
       </w:pPr>
-      <w:bookmarkStart w:id="13" w:name="_Toc100001060"/>
+      <w:bookmarkStart w:id="13" w:name="_Toc101855158"/>
       <w:r>
         <w:t>Maßnahmen</w:t>
       </w:r>
@@ -6322,7 +6901,7 @@
       <w:pPr>
         <w:pStyle w:val="berschrift3"/>
       </w:pPr>
-      <w:bookmarkStart w:id="16" w:name="_Toc100001061"/>
+      <w:bookmarkStart w:id="16" w:name="_Toc101855159"/>
       <w:r>
         <w:lastRenderedPageBreak/>
         <w:t>Risikoanalyse</w:t>
@@ -11877,7 +12456,7 @@
       <w:pPr>
         <w:pStyle w:val="berschrift2"/>
       </w:pPr>
-      <w:bookmarkStart w:id="27" w:name="_Toc100001062"/>
+      <w:bookmarkStart w:id="27" w:name="_Toc101855160"/>
       <w:r>
         <w:t>Pflichtenheft</w:t>
       </w:r>
@@ -11916,7 +12495,7 @@
       <w:pPr>
         <w:pStyle w:val="berschrift3"/>
       </w:pPr>
-      <w:bookmarkStart w:id="28" w:name="_Toc100001063"/>
+      <w:bookmarkStart w:id="28" w:name="_Toc101855161"/>
       <w:r>
         <w:t>Zielsetzung</w:t>
       </w:r>
@@ -11952,7 +12531,7 @@
       <w:pPr>
         <w:pStyle w:val="berschrift3"/>
       </w:pPr>
-      <w:bookmarkStart w:id="29" w:name="_Toc100001064"/>
+      <w:bookmarkStart w:id="29" w:name="_Toc101855162"/>
       <w:r>
         <w:t>Produkteinsatz und Umgebung</w:t>
       </w:r>
@@ -12087,7 +12666,7 @@
       <w:pPr>
         <w:pStyle w:val="berschrift3"/>
       </w:pPr>
-      <w:bookmarkStart w:id="30" w:name="_Toc100001065"/>
+      <w:bookmarkStart w:id="30" w:name="_Toc101855163"/>
       <w:r>
         <w:lastRenderedPageBreak/>
         <w:t>Funktionalitäten</w:t>
@@ -12416,7 +12995,7 @@
       <w:pPr>
         <w:pStyle w:val="berschrift3"/>
       </w:pPr>
-      <w:bookmarkStart w:id="31" w:name="_Toc100001066"/>
+      <w:bookmarkStart w:id="31" w:name="_Toc101855164"/>
       <w:r>
         <w:t>Use</w:t>
       </w:r>
@@ -15630,7 +16209,7 @@
         <w:pStyle w:val="berschrift3"/>
       </w:pPr>
       <w:bookmarkStart w:id="46" w:name="_Ref99993541"/>
-      <w:bookmarkStart w:id="47" w:name="_Toc100001067"/>
+      <w:bookmarkStart w:id="47" w:name="_Toc101855165"/>
       <w:r>
         <w:lastRenderedPageBreak/>
         <w:t>User-Interface-Design</w:t>
@@ -18667,7 +19246,7 @@
       <w:pPr>
         <w:pStyle w:val="berschrift3"/>
       </w:pPr>
-      <w:bookmarkStart w:id="88" w:name="_Toc100001068"/>
+      <w:bookmarkStart w:id="88" w:name="_Toc101855166"/>
       <w:r>
         <w:lastRenderedPageBreak/>
         <w:t>Liefervereinbarung</w:t>
@@ -18683,7 +19262,7 @@
       <w:pPr>
         <w:pStyle w:val="berschrift2"/>
       </w:pPr>
-      <w:bookmarkStart w:id="89" w:name="_Toc100001069"/>
+      <w:bookmarkStart w:id="89" w:name="_Toc101855167"/>
       <w:r>
         <w:t>Planung</w:t>
       </w:r>
@@ -18707,7 +19286,7 @@
       <w:pPr>
         <w:pStyle w:val="berschrift3"/>
       </w:pPr>
-      <w:bookmarkStart w:id="90" w:name="_Toc100001070"/>
+      <w:bookmarkStart w:id="90" w:name="_Toc101855168"/>
       <w:r>
         <w:t>Projektstrukturplan</w:t>
       </w:r>
@@ -18906,7 +19485,7 @@
       <w:pPr>
         <w:pStyle w:val="berschrift3"/>
       </w:pPr>
-      <w:bookmarkStart w:id="93" w:name="_Toc100001071"/>
+      <w:bookmarkStart w:id="93" w:name="_Toc101855169"/>
       <w:r>
         <w:lastRenderedPageBreak/>
         <w:t>Projektablauf</w:t>
@@ -19400,7 +19979,7 @@
       <w:pPr>
         <w:pStyle w:val="berschrift3"/>
       </w:pPr>
-      <w:bookmarkStart w:id="98" w:name="_Toc100001072"/>
+      <w:bookmarkStart w:id="98" w:name="_Toc101855170"/>
       <w:r>
         <w:t>Abnahmekriterien</w:t>
       </w:r>
@@ -19415,7 +19994,7 @@
       <w:pPr>
         <w:pStyle w:val="berschrift3"/>
       </w:pPr>
-      <w:bookmarkStart w:id="99" w:name="_Toc100001073"/>
+      <w:bookmarkStart w:id="99" w:name="_Toc101855171"/>
       <w:r>
         <w:t>Evaluationsplan</w:t>
       </w:r>
@@ -19497,7 +20076,7 @@
       <w:pPr>
         <w:pStyle w:val="berschrift1"/>
       </w:pPr>
-      <w:bookmarkStart w:id="100" w:name="_Toc100001074"/>
+      <w:bookmarkStart w:id="100" w:name="_Toc101855172"/>
       <w:r>
         <w:lastRenderedPageBreak/>
         <w:t>Systemdokumentation</w:t>
@@ -19569,14 +20148,12 @@
         </w:rPr>
         <w:t xml:space="preserve">Mandanten, oder auch Restaurant, können sich auf der Webseite über einen Baukasten ihre eigenen Webseiten zusammenbauen. Diese Webseiten bestehen aus verschiedensten Layouts und Modulen, die man nach </w:t>
       </w:r>
-      <w:proofErr w:type="spellStart"/>
-      <w:r>
-        <w:rPr>
-          <w:lang w:val="de-AT"/>
-        </w:rPr>
-        <w:t>belieben</w:t>
-      </w:r>
-      <w:proofErr w:type="spellEnd"/>
+      <w:r>
+        <w:rPr>
+          <w:lang w:val="de-AT"/>
+        </w:rPr>
+        <w:t>Belieben</w:t>
+      </w:r>
       <w:r>
         <w:rPr>
           <w:lang w:val="de-AT"/>
@@ -19608,7 +20185,7 @@
       <w:pPr>
         <w:pStyle w:val="berschrift2"/>
       </w:pPr>
-      <w:bookmarkStart w:id="101" w:name="_Toc100001075"/>
+      <w:bookmarkStart w:id="101" w:name="_Toc101855173"/>
       <w:r>
         <w:t>Frontend</w:t>
       </w:r>
@@ -20260,7 +20837,7 @@
       <w:pPr>
         <w:pStyle w:val="berschrift3"/>
       </w:pPr>
-      <w:bookmarkStart w:id="104" w:name="_Toc100001076"/>
+      <w:bookmarkStart w:id="104" w:name="_Toc101855174"/>
       <w:r>
         <w:t>Materialize</w:t>
       </w:r>
@@ -20286,12 +20863,70 @@
         <w:lastRenderedPageBreak/>
         <w:t>die mobile Darstellung überzeugt. Materialize wurde in unserem Projekt verwendet, um das Frontend der Hauptseite sowie des Baukastensystems zu realisieren. Eine sehr ähnliche Alternative wäre zum Beispiel das von Google entworfene Frontend-Framework Material Design. Dies richtet sich jedoch eher an JavaScript Frameworks wie Angular.</w:t>
       </w:r>
+      <w:r>
+        <w:rPr>
+          <w:lang w:val="de-AT"/>
+        </w:rPr>
+        <w:t xml:space="preserve"> </w:t>
+      </w:r>
+      <w:sdt>
+        <w:sdtPr>
+          <w:rPr>
+            <w:i/>
+            <w:iCs/>
+            <w:lang w:val="de-AT"/>
+          </w:rPr>
+          <w:id w:val="-1981987312"/>
+          <w:citation/>
+        </w:sdtPr>
+        <w:sdtContent>
+          <w:r>
+            <w:rPr>
+              <w:i/>
+              <w:iCs/>
+              <w:lang w:val="de-AT"/>
+            </w:rPr>
+            <w:fldChar w:fldCharType="begin"/>
+          </w:r>
+          <w:r>
+            <w:rPr>
+              <w:i/>
+              <w:iCs/>
+              <w:lang w:val="de-AT"/>
+            </w:rPr>
+            <w:instrText xml:space="preserve">CITATION Mat \l 3079 </w:instrText>
+          </w:r>
+          <w:r>
+            <w:rPr>
+              <w:i/>
+              <w:iCs/>
+              <w:lang w:val="de-AT"/>
+            </w:rPr>
+            <w:fldChar w:fldCharType="separate"/>
+          </w:r>
+          <w:r>
+            <w:rPr>
+              <w:noProof/>
+              <w:lang w:val="de-AT"/>
+            </w:rPr>
+            <w:t>(Materialize documentation, 2022)</w:t>
+          </w:r>
+          <w:r>
+            <w:rPr>
+              <w:i/>
+              <w:iCs/>
+              <w:lang w:val="de-AT"/>
+            </w:rPr>
+            <w:fldChar w:fldCharType="end"/>
+          </w:r>
+        </w:sdtContent>
+      </w:sdt>
     </w:p>
     <w:p>
       <w:pPr>
         <w:pStyle w:val="berschrift3"/>
       </w:pPr>
-      <w:bookmarkStart w:id="105" w:name="_Toc100001077"/>
+      <w:bookmarkStart w:id="105" w:name="_Toc101855175"/>
       <w:r>
         <w:t>Materialize Stepper</w:t>
       </w:r>
@@ -20310,12 +20945,70 @@
         </w:rPr>
         <w:t>Der Materialize Stepper ist ein Plugin für das von uns verwendete Framework Materialize. Das Plugin erweitert das Framework um einen Stepper. Stepper sind Komponenten die einen verbundenen Prozess in kleine Schritte beziehungsweise in kleine User Interfaces aufteilen. Dies macht einen längeren Prozess (zb. Die Resteraunt-Registrierung) übersichtlicher. Jener Stepper wurde unter anderem bei der Registrierung der Kunden sowie der Resteraunt-Partner verwendet. Als Alternative könnte man natürlich selbst ein User Interface für jenen Zweck entwerfen. Da ein Stepper jedoch nicht so einfach zu implementieren ist und es bereits für Materialize eine Stepper Erweiterung gibt hat sich das Projektteam für jene Erweiterung entschieden.</w:t>
       </w:r>
+      <w:r>
+        <w:rPr>
+          <w:lang w:val="de-AT"/>
+        </w:rPr>
+        <w:t xml:space="preserve"> </w:t>
+      </w:r>
+      <w:sdt>
+        <w:sdtPr>
+          <w:rPr>
+            <w:i/>
+            <w:iCs/>
+            <w:lang w:val="de-AT"/>
+          </w:rPr>
+          <w:id w:val="1882969931"/>
+          <w:citation/>
+        </w:sdtPr>
+        <w:sdtContent>
+          <w:r>
+            <w:rPr>
+              <w:i/>
+              <w:iCs/>
+              <w:lang w:val="de-AT"/>
+            </w:rPr>
+            <w:fldChar w:fldCharType="begin"/>
+          </w:r>
+          <w:r>
+            <w:rPr>
+              <w:i/>
+              <w:iCs/>
+              <w:lang w:val="de-AT"/>
+            </w:rPr>
+            <w:instrText xml:space="preserve">CITATION Mat22 \l 3079 </w:instrText>
+          </w:r>
+          <w:r>
+            <w:rPr>
+              <w:i/>
+              <w:iCs/>
+              <w:lang w:val="de-AT"/>
+            </w:rPr>
+            <w:fldChar w:fldCharType="separate"/>
+          </w:r>
+          <w:r>
+            <w:rPr>
+              <w:noProof/>
+              <w:lang w:val="de-AT"/>
+            </w:rPr>
+            <w:t>(Materialize Stepper documentation, 2022)</w:t>
+          </w:r>
+          <w:r>
+            <w:rPr>
+              <w:i/>
+              <w:iCs/>
+              <w:lang w:val="de-AT"/>
+            </w:rPr>
+            <w:fldChar w:fldCharType="end"/>
+          </w:r>
+        </w:sdtContent>
+      </w:sdt>
     </w:p>
     <w:p>
       <w:pPr>
         <w:pStyle w:val="berschrift3"/>
       </w:pPr>
-      <w:bookmarkStart w:id="106" w:name="_Toc100001078"/>
+      <w:bookmarkStart w:id="106" w:name="_Toc101855176"/>
       <w:r>
         <w:t>Halfmoon</w:t>
       </w:r>
@@ -20334,12 +21027,70 @@
         </w:rPr>
         <w:t>Halfmoon ist ein Frontend-Framework das sich an Bootstrap orientiert. Jedoch hat Halfmoon Features die sich exzellent für unser Projekt eignen. So hat Halfmoon unter anderem einen eingebauten Dark Mode der sich sehr leicht anpassen lässt und voll anpassbare CSS-Variablen. Halfmoon eignet sich also sehr für das Erstellen von Dashboards. Der Aufbau der Komponenten in Halfmoon ist ebenfalls sehr für die Entwicklung von Dashboards ausgerichtet. Jedoch hat Halfmoon nicht so viele Komponenten wie beispielweise das verwandte Bootstrap. Dennoch hat sich das Projektteam aus den oben genannten Gründen für Halfmoon entschieden. Mithilfe von Halfmoon wurde das Frontend des Dashboards realisiert.</w:t>
       </w:r>
+      <w:r>
+        <w:rPr>
+          <w:lang w:val="de-AT"/>
+        </w:rPr>
+        <w:t xml:space="preserve"> </w:t>
+      </w:r>
+      <w:sdt>
+        <w:sdtPr>
+          <w:rPr>
+            <w:i/>
+            <w:iCs/>
+            <w:lang w:val="de-AT"/>
+          </w:rPr>
+          <w:id w:val="684325180"/>
+          <w:citation/>
+        </w:sdtPr>
+        <w:sdtContent>
+          <w:r>
+            <w:rPr>
+              <w:i/>
+              <w:iCs/>
+              <w:lang w:val="de-AT"/>
+            </w:rPr>
+            <w:fldChar w:fldCharType="begin"/>
+          </w:r>
+          <w:r>
+            <w:rPr>
+              <w:i/>
+              <w:iCs/>
+              <w:lang w:val="de-AT"/>
+            </w:rPr>
+            <w:instrText xml:space="preserve">CITATION Hal \l 3079 </w:instrText>
+          </w:r>
+          <w:r>
+            <w:rPr>
+              <w:i/>
+              <w:iCs/>
+              <w:lang w:val="de-AT"/>
+            </w:rPr>
+            <w:fldChar w:fldCharType="separate"/>
+          </w:r>
+          <w:r>
+            <w:rPr>
+              <w:noProof/>
+              <w:lang w:val="de-AT"/>
+            </w:rPr>
+            <w:t>(Halfmoon dokumentation, 2022)</w:t>
+          </w:r>
+          <w:r>
+            <w:rPr>
+              <w:i/>
+              <w:iCs/>
+              <w:lang w:val="de-AT"/>
+            </w:rPr>
+            <w:fldChar w:fldCharType="end"/>
+          </w:r>
+        </w:sdtContent>
+      </w:sdt>
     </w:p>
     <w:p>
       <w:pPr>
         <w:pStyle w:val="berschrift3"/>
       </w:pPr>
-      <w:bookmarkStart w:id="107" w:name="_Toc100001079"/>
+      <w:bookmarkStart w:id="107" w:name="_Toc101855177"/>
       <w:r>
         <w:t>JQuery</w:t>
       </w:r>
@@ -20414,12 +21165,70 @@
         </w:rPr>
         <w:t xml:space="preserve"> oder Angular verwenden. Jedoch würden diese Frameworks die Anforderungen übertreffen und einen zu hohen Zeitaufwand verursachen.</w:t>
       </w:r>
+      <w:r>
+        <w:rPr>
+          <w:lang w:val="de-AT"/>
+        </w:rPr>
+        <w:t xml:space="preserve"> </w:t>
+      </w:r>
+      <w:sdt>
+        <w:sdtPr>
+          <w:rPr>
+            <w:i/>
+            <w:iCs/>
+            <w:lang w:val="de-AT"/>
+          </w:rPr>
+          <w:id w:val="-1956314821"/>
+          <w:citation/>
+        </w:sdtPr>
+        <w:sdtContent>
+          <w:r>
+            <w:rPr>
+              <w:i/>
+              <w:iCs/>
+              <w:lang w:val="de-AT"/>
+            </w:rPr>
+            <w:fldChar w:fldCharType="begin"/>
+          </w:r>
+          <w:r>
+            <w:rPr>
+              <w:i/>
+              <w:iCs/>
+              <w:lang w:val="de-AT"/>
+            </w:rPr>
+            <w:instrText xml:space="preserve"> CITATION JQu22 \l 3079 </w:instrText>
+          </w:r>
+          <w:r>
+            <w:rPr>
+              <w:i/>
+              <w:iCs/>
+              <w:lang w:val="de-AT"/>
+            </w:rPr>
+            <w:fldChar w:fldCharType="separate"/>
+          </w:r>
+          <w:r>
+            <w:rPr>
+              <w:noProof/>
+              <w:lang w:val="de-AT"/>
+            </w:rPr>
+            <w:t>(JQuery documentation, 2022)</w:t>
+          </w:r>
+          <w:r>
+            <w:rPr>
+              <w:i/>
+              <w:iCs/>
+              <w:lang w:val="de-AT"/>
+            </w:rPr>
+            <w:fldChar w:fldCharType="end"/>
+          </w:r>
+        </w:sdtContent>
+      </w:sdt>
     </w:p>
     <w:p>
       <w:pPr>
         <w:pStyle w:val="berschrift3"/>
       </w:pPr>
-      <w:bookmarkStart w:id="108" w:name="_Toc100001080"/>
+      <w:bookmarkStart w:id="108" w:name="_Toc101855178"/>
       <w:r>
         <w:t>Einbindung der Frontend-Technologien</w:t>
       </w:r>
@@ -20457,7 +21266,7 @@
       <w:pPr>
         <w:pStyle w:val="berschrift3"/>
       </w:pPr>
-      <w:bookmarkStart w:id="109" w:name="_Toc100001081"/>
+      <w:bookmarkStart w:id="109" w:name="_Toc101855179"/>
       <w:r>
         <w:t>Struktureller Aufbau der Dateien</w:t>
       </w:r>
@@ -20635,7 +21444,7 @@
       <w:pPr>
         <w:pStyle w:val="berschrift3"/>
       </w:pPr>
-      <w:bookmarkStart w:id="110" w:name="_Toc100001082"/>
+      <w:bookmarkStart w:id="110" w:name="_Toc101855180"/>
       <w:r>
         <w:lastRenderedPageBreak/>
         <w:t>Verwendete Versionen</w:t>
@@ -21198,7 +22007,7 @@
       <w:pPr>
         <w:pStyle w:val="berschrift2"/>
       </w:pPr>
-      <w:bookmarkStart w:id="113" w:name="_Toc100001083"/>
+      <w:bookmarkStart w:id="113" w:name="_Toc101855181"/>
       <w:r>
         <w:t>Backend</w:t>
       </w:r>
@@ -21208,7 +22017,6 @@
       <w:pPr>
         <w:jc w:val="both"/>
       </w:pPr>
-      <w:bookmarkStart w:id="114" w:name="_Toc100001084"/>
       <w:r>
         <w:t xml:space="preserve">Das Backend ist die Datenzugriffsebene für die http-Anfragen des Frontend. Es stellt somit das Rückgrat unserer Applikation dar. Über die Benutzeroberfläche des </w:t>
       </w:r>
@@ -21240,9 +22048,11 @@
       <w:pPr>
         <w:pStyle w:val="berschrift3"/>
       </w:pPr>
+      <w:bookmarkStart w:id="114" w:name="_Toc101855182"/>
       <w:r>
         <w:t>Spring Boot</w:t>
       </w:r>
+      <w:bookmarkEnd w:id="114"/>
     </w:p>
     <w:p>
       <w:pPr>
@@ -21251,6 +22061,35 @@
       <w:r>
         <w:t>Spring Boot ist ein Java-basiertes Open-Source-Framework, dass die Java Entwicklung von Business-Applikationen stark vereinfacht. Es basiert auf dem Spring Framework und beinhaltet schon vorab einige Konfigurationen, dass die Entwicklung zusätzlich benutzerfreundlicher und einfacher macht. Es wird die Version 2.6.0 von Spring Boot verwendet, da es zum Zeitpunkt der Erstellung des Projekts die beste und aktuelle Version war.</w:t>
       </w:r>
+      <w:r>
+        <w:t xml:space="preserve"> </w:t>
+      </w:r>
+      <w:sdt>
+        <w:sdtPr>
+          <w:id w:val="-463744923"/>
+          <w:citation/>
+        </w:sdtPr>
+        <w:sdtContent>
+          <w:r>
+            <w:fldChar w:fldCharType="begin"/>
+          </w:r>
+          <w:r>
+            <w:instrText xml:space="preserve">CITATION Bae22 \l 3079 </w:instrText>
+          </w:r>
+          <w:r>
+            <w:fldChar w:fldCharType="separate"/>
+          </w:r>
+          <w:r>
+            <w:rPr>
+              <w:noProof/>
+            </w:rPr>
+            <w:t>(Baeldung, 2022)</w:t>
+          </w:r>
+          <w:r>
+            <w:fldChar w:fldCharType="end"/>
+          </w:r>
+        </w:sdtContent>
+      </w:sdt>
     </w:p>
     <w:p>
       <w:pPr>
@@ -21791,20 +22630,13 @@
           <w:i/>
           <w:iCs/>
         </w:rPr>
-        <w:instrText xml:space="preserve"> REF _Ref100036220 \h </w:instrText>
+        <w:instrText xml:space="preserve"> REF _Ref100036220 \h  \* MERGEFORMAT </w:instrText>
       </w:r>
       <w:r>
         <w:rPr>
           <w:i/>
           <w:iCs/>
         </w:rPr>
-      </w:r>
-      <w:r>
-        <w:rPr>
-          <w:i/>
-          <w:iCs/>
-        </w:rPr>
-        <w:instrText xml:space="preserve"> \* MERGEFORMAT </w:instrText>
       </w:r>
       <w:r>
         <w:rPr>
@@ -21942,6 +22774,7 @@
       <w:pPr>
         <w:pStyle w:val="berschrift3"/>
       </w:pPr>
+      <w:bookmarkStart w:id="118" w:name="_Toc101855183"/>
       <w:r>
         <w:t>M</w:t>
       </w:r>
@@ -21951,7 +22784,7 @@
       <w:r>
         <w:t>SQL</w:t>
       </w:r>
-      <w:bookmarkEnd w:id="114"/>
+      <w:bookmarkEnd w:id="118"/>
     </w:p>
     <w:p>
       <w:pPr>
@@ -22006,8 +22839,8 @@
                                 <w:noProof/>
                               </w:rPr>
                             </w:pPr>
-                            <w:bookmarkStart w:id="118" w:name="_Ref100001150"/>
-                            <w:bookmarkStart w:id="119" w:name="_Toc100036490"/>
+                            <w:bookmarkStart w:id="119" w:name="_Ref100001150"/>
+                            <w:bookmarkStart w:id="120" w:name="_Toc100036490"/>
                             <w:r>
                               <w:t xml:space="preserve">Abbildung </w:t>
                             </w:r>
@@ -22035,8 +22868,8 @@
                             <w:r>
                               <w:t xml:space="preserve"> Vollständiges ER-Diagramm</w:t>
                             </w:r>
-                            <w:bookmarkEnd w:id="118"/>
                             <w:bookmarkEnd w:id="119"/>
+                            <w:bookmarkEnd w:id="120"/>
                           </w:p>
                         </w:txbxContent>
                       </wps:txbx>
@@ -22065,8 +22898,8 @@
                           <w:noProof/>
                         </w:rPr>
                       </w:pPr>
-                      <w:bookmarkStart w:id="120" w:name="_Ref100001150"/>
-                      <w:bookmarkStart w:id="121" w:name="_Toc100036490"/>
+                      <w:bookmarkStart w:id="121" w:name="_Ref100001150"/>
+                      <w:bookmarkStart w:id="122" w:name="_Toc100036490"/>
                       <w:r>
                         <w:t xml:space="preserve">Abbildung </w:t>
                       </w:r>
@@ -22094,8 +22927,8 @@
                       <w:r>
                         <w:t xml:space="preserve"> Vollständiges ER-Diagramm</w:t>
                       </w:r>
-                      <w:bookmarkEnd w:id="120"/>
                       <w:bookmarkEnd w:id="121"/>
+                      <w:bookmarkEnd w:id="122"/>
                     </w:p>
                   </w:txbxContent>
                 </v:textbox>
@@ -22253,11 +23086,11 @@
       <w:pPr>
         <w:pStyle w:val="berschrift3"/>
       </w:pPr>
-      <w:bookmarkStart w:id="122" w:name="_Toc100001085"/>
+      <w:bookmarkStart w:id="123" w:name="_Toc101855184"/>
       <w:r>
         <w:t>Thymeleaf</w:t>
       </w:r>
-      <w:bookmarkEnd w:id="122"/>
+      <w:bookmarkEnd w:id="123"/>
     </w:p>
     <w:p>
       <w:pPr>
@@ -22421,15 +23254,65 @@
       <w:r>
         <w:t>, dieser Syntax ist speziell bei Thymeleaf dadurch können Texte oder Felder übergeben werden.</w:t>
       </w:r>
+      <w:r>
+        <w:t xml:space="preserve"> </w:t>
+      </w:r>
+      <w:sdt>
+        <w:sdtPr>
+          <w:rPr>
+            <w:i/>
+            <w:iCs/>
+          </w:rPr>
+          <w:id w:val="877279928"/>
+          <w:citation/>
+        </w:sdtPr>
+        <w:sdtContent>
+          <w:r>
+            <w:rPr>
+              <w:i/>
+              <w:iCs/>
+            </w:rPr>
+            <w:fldChar w:fldCharType="begin"/>
+          </w:r>
+          <w:r>
+            <w:rPr>
+              <w:i/>
+              <w:iCs/>
+            </w:rPr>
+            <w:instrText xml:space="preserve"> CITATION Thy22 \l 3079 </w:instrText>
+          </w:r>
+          <w:r>
+            <w:rPr>
+              <w:i/>
+              <w:iCs/>
+            </w:rPr>
+            <w:fldChar w:fldCharType="separate"/>
+          </w:r>
+          <w:r>
+            <w:rPr>
+              <w:noProof/>
+            </w:rPr>
+            <w:t>(Thymeleaf documentation, 2022)</w:t>
+          </w:r>
+          <w:r>
+            <w:rPr>
+              <w:i/>
+              <w:iCs/>
+            </w:rPr>
+            <w:fldChar w:fldCharType="end"/>
+          </w:r>
+        </w:sdtContent>
+      </w:sdt>
     </w:p>
     <w:p>
       <w:pPr>
         <w:pStyle w:val="berschrift3"/>
       </w:pPr>
-      <w:bookmarkStart w:id="123" w:name="_Toc100001086"/>
+      <w:bookmarkStart w:id="124" w:name="_Toc101855185"/>
       <w:r>
         <w:t>REST</w:t>
       </w:r>
+      <w:bookmarkEnd w:id="124"/>
     </w:p>
     <w:p>
       <w:r>
@@ -22442,6 +23325,9 @@
         <w:t>.</w:t>
       </w:r>
     </w:p>
+    <w:p/>
+    <w:p/>
+    <w:p/>
     <w:tbl>
       <w:tblPr>
         <w:tblStyle w:val="EinfacheTabelle4"/>
@@ -22469,6 +23355,7 @@
               <w:ind w:left="0"/>
             </w:pPr>
             <w:r>
+              <w:lastRenderedPageBreak/>
               <w:t>Methode</w:t>
             </w:r>
           </w:p>
@@ -22559,7 +23446,6 @@
               <w:rPr>
                 <w:b w:val="0"/>
               </w:rPr>
-              <w:lastRenderedPageBreak/>
               <w:t>PUT</w:t>
             </w:r>
           </w:p>
@@ -22847,8 +23733,8 @@
         <w:pStyle w:val="Beschriftung"/>
         <w:jc w:val="center"/>
       </w:pPr>
-      <w:bookmarkStart w:id="124" w:name="_Ref100001812"/>
-      <w:bookmarkStart w:id="125" w:name="_Toc100036491"/>
+      <w:bookmarkStart w:id="125" w:name="_Ref100001812"/>
+      <w:bookmarkStart w:id="126" w:name="_Toc100036491"/>
       <w:r>
         <w:t xml:space="preserve">Abbildung </w:t>
       </w:r>
@@ -22876,8 +23762,8 @@
       <w:r>
         <w:t xml:space="preserve"> Codebeispiel für die Darstellung im Modal</w:t>
       </w:r>
-      <w:bookmarkEnd w:id="124"/>
       <w:bookmarkEnd w:id="125"/>
+      <w:bookmarkEnd w:id="126"/>
     </w:p>
     <w:p>
       <w:pPr>
@@ -22895,10 +23781,12 @@
       <w:pPr>
         <w:pStyle w:val="berschrift3"/>
       </w:pPr>
+      <w:bookmarkStart w:id="127" w:name="_Toc101855186"/>
       <w:r>
         <w:lastRenderedPageBreak/>
         <w:t>Baukastensystem</w:t>
       </w:r>
+      <w:bookmarkEnd w:id="127"/>
     </w:p>
     <w:p>
       <w:pPr>
@@ -23045,8 +23933,8 @@
         <w:pStyle w:val="Beschriftung"/>
         <w:jc w:val="center"/>
       </w:pPr>
-      <w:bookmarkStart w:id="126" w:name="_Ref100025974"/>
-      <w:bookmarkStart w:id="127" w:name="_Toc100036492"/>
+      <w:bookmarkStart w:id="128" w:name="_Ref100025974"/>
+      <w:bookmarkStart w:id="129" w:name="_Toc100036492"/>
       <w:r>
         <w:t xml:space="preserve">Abbildung </w:t>
       </w:r>
@@ -23061,8 +23949,8 @@
       <w:r>
         <w:t>: ER-Modell Baukasten</w:t>
       </w:r>
-      <w:bookmarkEnd w:id="126"/>
-      <w:bookmarkEnd w:id="127"/>
+      <w:bookmarkEnd w:id="128"/>
+      <w:bookmarkEnd w:id="129"/>
     </w:p>
     <w:p>
       <w:r>
@@ -23178,8 +24066,8 @@
         <w:pStyle w:val="Beschriftung"/>
         <w:jc w:val="center"/>
       </w:pPr>
-      <w:bookmarkStart w:id="128" w:name="_Ref100027851"/>
-      <w:bookmarkStart w:id="129" w:name="_Toc100036493"/>
+      <w:bookmarkStart w:id="130" w:name="_Ref100027851"/>
+      <w:bookmarkStart w:id="131" w:name="_Toc100036493"/>
       <w:r>
         <w:t xml:space="preserve">Abbildung </w:t>
       </w:r>
@@ -23194,8 +24082,8 @@
       <w:r>
         <w:t>: Baukasten Kontroller</w:t>
       </w:r>
-      <w:bookmarkEnd w:id="128"/>
-      <w:bookmarkEnd w:id="129"/>
+      <w:bookmarkEnd w:id="130"/>
+      <w:bookmarkEnd w:id="131"/>
     </w:p>
     <w:p>
       <w:pPr>
@@ -23327,8 +24215,8 @@
         <w:pStyle w:val="Beschriftung"/>
         <w:jc w:val="center"/>
       </w:pPr>
-      <w:bookmarkStart w:id="130" w:name="_Ref100027806"/>
-      <w:bookmarkStart w:id="131" w:name="_Toc100036494"/>
+      <w:bookmarkStart w:id="132" w:name="_Ref100027806"/>
+      <w:bookmarkStart w:id="133" w:name="_Toc100036494"/>
       <w:r>
         <w:t xml:space="preserve">Abbildung </w:t>
       </w:r>
@@ -23346,17 +24234,19 @@
       <w:r>
         <w:t xml:space="preserve"> Ausgabe Restaurant</w:t>
       </w:r>
-      <w:bookmarkEnd w:id="130"/>
-      <w:bookmarkEnd w:id="131"/>
+      <w:bookmarkEnd w:id="132"/>
+      <w:bookmarkEnd w:id="133"/>
     </w:p>
     <w:p>
       <w:pPr>
         <w:pStyle w:val="berschrift3"/>
       </w:pPr>
+      <w:bookmarkStart w:id="134" w:name="_Toc101855187"/>
       <w:r>
         <w:lastRenderedPageBreak/>
         <w:t>Spring Security</w:t>
       </w:r>
+      <w:bookmarkEnd w:id="134"/>
     </w:p>
     <w:p>
       <w:pPr>
@@ -23365,6 +24255,55 @@
       <w:r>
         <w:t>Spring Security Authentifizierungs- und Zugriffskontroll-Framework mit man den Zugriff auf Ressourcen des Webservers konfigurieren kann.</w:t>
       </w:r>
+      <w:r>
+        <w:t xml:space="preserve"> </w:t>
+      </w:r>
+      <w:sdt>
+        <w:sdtPr>
+          <w:rPr>
+            <w:i/>
+            <w:iCs/>
+          </w:rPr>
+          <w:id w:val="-1962493783"/>
+          <w:citation/>
+        </w:sdtPr>
+        <w:sdtContent>
+          <w:r>
+            <w:rPr>
+              <w:i/>
+              <w:iCs/>
+            </w:rPr>
+            <w:fldChar w:fldCharType="begin"/>
+          </w:r>
+          <w:r>
+            <w:rPr>
+              <w:i/>
+              <w:iCs/>
+            </w:rPr>
+            <w:instrText xml:space="preserve">CITATION Bae22 \l 3079 </w:instrText>
+          </w:r>
+          <w:r>
+            <w:rPr>
+              <w:i/>
+              <w:iCs/>
+            </w:rPr>
+            <w:fldChar w:fldCharType="separate"/>
+          </w:r>
+          <w:r>
+            <w:rPr>
+              <w:noProof/>
+            </w:rPr>
+            <w:t>(Baeldung, 2022)</w:t>
+          </w:r>
+          <w:r>
+            <w:rPr>
+              <w:i/>
+              <w:iCs/>
+            </w:rPr>
+            <w:fldChar w:fldCharType="end"/>
+          </w:r>
+        </w:sdtContent>
+      </w:sdt>
     </w:p>
     <w:p>
       <w:pPr>
@@ -23468,7 +24407,7 @@
         <w:pStyle w:val="Beschriftung"/>
         <w:jc w:val="center"/>
       </w:pPr>
-      <w:bookmarkStart w:id="132" w:name="_Toc100036495"/>
+      <w:bookmarkStart w:id="135" w:name="_Toc100036495"/>
       <w:r>
         <w:t xml:space="preserve">Abbildung </w:t>
       </w:r>
@@ -23496,7 +24435,7 @@
       <w:r>
         <w:t>: Spring Boot Security Konfiguration</w:t>
       </w:r>
-      <w:bookmarkEnd w:id="132"/>
+      <w:bookmarkEnd w:id="135"/>
     </w:p>
     <w:p>
       <w:pPr>
@@ -23505,28 +24444,26 @@
       <w:r>
         <w:t xml:space="preserve">Diese Konfiguration besagt, dass jeder </w:t>
       </w:r>
+      <w:r>
+        <w:t>Zugriff</w:t>
+      </w:r>
+      <w:r>
+        <w:t xml:space="preserve"> auf die index.html und die login.html hat. Seiten, die /</w:t>
+      </w:r>
       <w:proofErr w:type="spellStart"/>
       <w:r>
-        <w:t>zugriff</w:t>
+        <w:t>profile</w:t>
       </w:r>
       <w:proofErr w:type="spellEnd"/>
       <w:r>
-        <w:t xml:space="preserve"> auf die index.html und die login.html hat. Seiten, die /</w:t>
+        <w:t>/ in der URL beinhalten, dürfen nur von Authentifizierte User aufgerufen werden und /</w:t>
       </w:r>
       <w:proofErr w:type="spellStart"/>
       <w:r>
-        <w:t>profile</w:t>
+        <w:t>dashboard</w:t>
       </w:r>
       <w:proofErr w:type="spellEnd"/>
       <w:r>
-        <w:t>/ in der URL beinhalten, dürfen nur von Authentifizierte User aufgerufen werden und /</w:t>
-      </w:r>
-      <w:proofErr w:type="spellStart"/>
-      <w:r>
-        <w:t>dashboard</w:t>
-      </w:r>
-      <w:proofErr w:type="spellEnd"/>
-      <w:r>
         <w:t>/ dürfen nur Benutzer sehen, die die Rolle Mandant haben.</w:t>
       </w:r>
     </w:p>
@@ -23539,18 +24476,17 @@
       </w:r>
     </w:p>
     <w:p/>
-    <w:bookmarkEnd w:id="123"/>
     <w:p/>
     <w:p>
       <w:pPr>
         <w:pStyle w:val="berschrift2"/>
       </w:pPr>
-      <w:bookmarkStart w:id="133" w:name="_Toc100001087"/>
+      <w:bookmarkStart w:id="136" w:name="_Toc101855188"/>
       <w:r>
         <w:lastRenderedPageBreak/>
         <w:t>Werkzeuge</w:t>
       </w:r>
-      <w:bookmarkEnd w:id="133"/>
+      <w:bookmarkEnd w:id="136"/>
     </w:p>
     <w:p>
       <w:pPr>
@@ -23564,7 +24500,7 @@
       <w:pPr>
         <w:pStyle w:val="berschrift3"/>
       </w:pPr>
-      <w:bookmarkStart w:id="134" w:name="_Toc100001088"/>
+      <w:bookmarkStart w:id="137" w:name="_Toc101855189"/>
       <w:r>
         <w:t xml:space="preserve">Visual </w:t>
       </w:r>
@@ -23572,7 +24508,7 @@
       <w:r>
         <w:t>Paradigm</w:t>
       </w:r>
-      <w:bookmarkEnd w:id="134"/>
+      <w:bookmarkEnd w:id="137"/>
       <w:proofErr w:type="spellEnd"/>
     </w:p>
     <w:p>
@@ -23627,9 +24563,11 @@
       <w:pPr>
         <w:pStyle w:val="berschrift3"/>
       </w:pPr>
+      <w:bookmarkStart w:id="138" w:name="_Toc101855190"/>
       <w:r>
         <w:t>PayPal API</w:t>
       </w:r>
+      <w:bookmarkEnd w:id="138"/>
     </w:p>
     <w:p>
       <w:pPr>
@@ -23668,14 +24606,65 @@
       <w:r>
         <w:t>PayPal wird verwendet, da es die einfachste Möglichkeit eine standardisierte Zahlungsmethode zu implementieren ist.</w:t>
       </w:r>
+      <w:r>
+        <w:t xml:space="preserve"> </w:t>
+      </w:r>
+      <w:sdt>
+        <w:sdtPr>
+          <w:rPr>
+            <w:i/>
+            <w:iCs/>
+          </w:rPr>
+          <w:id w:val="-836462182"/>
+          <w:citation/>
+        </w:sdtPr>
+        <w:sdtContent>
+          <w:r>
+            <w:rPr>
+              <w:i/>
+              <w:iCs/>
+            </w:rPr>
+            <w:fldChar w:fldCharType="begin"/>
+          </w:r>
+          <w:r>
+            <w:rPr>
+              <w:i/>
+              <w:iCs/>
+            </w:rPr>
+            <w:instrText xml:space="preserve"> CITATION Pay22 \l 3079 </w:instrText>
+          </w:r>
+          <w:r>
+            <w:rPr>
+              <w:i/>
+              <w:iCs/>
+            </w:rPr>
+            <w:fldChar w:fldCharType="separate"/>
+          </w:r>
+          <w:r>
+            <w:rPr>
+              <w:noProof/>
+            </w:rPr>
+            <w:t>(PayPal API documentation, 2022)</w:t>
+          </w:r>
+          <w:r>
+            <w:rPr>
+              <w:i/>
+              <w:iCs/>
+            </w:rPr>
+            <w:fldChar w:fldCharType="end"/>
+          </w:r>
+        </w:sdtContent>
+      </w:sdt>
     </w:p>
     <w:p>
       <w:pPr>
         <w:pStyle w:val="berschrift3"/>
       </w:pPr>
+      <w:bookmarkStart w:id="139" w:name="_Toc101855191"/>
       <w:r>
         <w:t>Google Maps API</w:t>
       </w:r>
+      <w:bookmarkEnd w:id="139"/>
     </w:p>
     <w:p>
       <w:pPr>
@@ -23701,16 +24690,65 @@
       <w:r>
         <w:t>Mithilfe der API sollen Karten dargestellt, Adressen in Geodaten übersetzt und Distanzen berechnet werden.</w:t>
       </w:r>
+      <w:r>
+        <w:t xml:space="preserve"> </w:t>
+      </w:r>
+      <w:sdt>
+        <w:sdtPr>
+          <w:rPr>
+            <w:i/>
+            <w:iCs/>
+          </w:rPr>
+          <w:id w:val="708834069"/>
+          <w:citation/>
+        </w:sdtPr>
+        <w:sdtContent>
+          <w:r>
+            <w:rPr>
+              <w:i/>
+              <w:iCs/>
+            </w:rPr>
+            <w:fldChar w:fldCharType="begin"/>
+          </w:r>
+          <w:r>
+            <w:rPr>
+              <w:i/>
+              <w:iCs/>
+            </w:rPr>
+            <w:instrText xml:space="preserve">CITATION Goo22 \l 3079 </w:instrText>
+          </w:r>
+          <w:r>
+            <w:rPr>
+              <w:i/>
+              <w:iCs/>
+            </w:rPr>
+            <w:fldChar w:fldCharType="separate"/>
+          </w:r>
+          <w:r>
+            <w:rPr>
+              <w:noProof/>
+            </w:rPr>
+            <w:t>(Google Maps Platform, 2022)</w:t>
+          </w:r>
+          <w:r>
+            <w:rPr>
+              <w:i/>
+              <w:iCs/>
+            </w:rPr>
+            <w:fldChar w:fldCharType="end"/>
+          </w:r>
+        </w:sdtContent>
+      </w:sdt>
     </w:p>
     <w:p>
       <w:pPr>
         <w:pStyle w:val="berschrift3"/>
       </w:pPr>
-      <w:bookmarkStart w:id="135" w:name="_Toc100001089"/>
+      <w:bookmarkStart w:id="140" w:name="_Toc101855192"/>
       <w:r>
         <w:t>GIT</w:t>
       </w:r>
-      <w:bookmarkEnd w:id="135"/>
+      <w:bookmarkEnd w:id="140"/>
     </w:p>
     <w:p>
       <w:pPr>
@@ -23724,11 +24762,11 @@
       <w:pPr>
         <w:pStyle w:val="berschrift3"/>
       </w:pPr>
-      <w:bookmarkStart w:id="136" w:name="_Toc100001090"/>
+      <w:bookmarkStart w:id="141" w:name="_Toc101855193"/>
       <w:r>
         <w:t>IntelliJ</w:t>
       </w:r>
-      <w:bookmarkEnd w:id="136"/>
+      <w:bookmarkEnd w:id="141"/>
     </w:p>
     <w:p>
       <w:pPr>
@@ -23792,7 +24830,7 @@
           <w:numId w:val="0"/>
         </w:numPr>
       </w:pPr>
-      <w:bookmarkStart w:id="137" w:name="_Toc100001091"/>
+      <w:bookmarkStart w:id="142" w:name="_Toc101855194"/>
       <w:r>
         <w:lastRenderedPageBreak/>
         <w:t>A</w:t>
@@ -23800,7 +24838,7 @@
       <w:r>
         <w:t>bbildungsverzeichnis</w:t>
       </w:r>
-      <w:bookmarkEnd w:id="137"/>
+      <w:bookmarkEnd w:id="142"/>
     </w:p>
     <w:p>
       <w:pPr>
@@ -25541,12 +26579,12 @@
           <w:numId w:val="0"/>
         </w:numPr>
       </w:pPr>
-      <w:bookmarkStart w:id="138" w:name="_Toc100001092"/>
+      <w:bookmarkStart w:id="143" w:name="_Toc101855195"/>
       <w:r>
         <w:lastRenderedPageBreak/>
         <w:t>Tabellenverzeichnis</w:t>
       </w:r>
-      <w:bookmarkEnd w:id="138"/>
+      <w:bookmarkEnd w:id="143"/>
     </w:p>
     <w:p>
       <w:pPr>
@@ -26354,6 +27392,300 @@
         <w:fldChar w:fldCharType="end"/>
       </w:r>
     </w:p>
+    <w:p>
+      <w:pPr>
+        <w:rPr>
+          <w:rFonts w:cstheme="minorHAnsi"/>
+          <w:sz w:val="36"/>
+        </w:rPr>
+      </w:pPr>
+      <w:r>
+        <w:rPr>
+          <w:rFonts w:cstheme="minorHAnsi"/>
+          <w:sz w:val="36"/>
+        </w:rPr>
+        <w:br w:type="page"/>
+      </w:r>
+    </w:p>
+    <w:bookmarkStart w:id="144" w:name="_Toc101855196" w:displacedByCustomXml="next"/>
+    <w:sdt>
+      <w:sdtPr>
+        <w:rPr>
+          <w:lang w:val="de-DE"/>
+        </w:rPr>
+        <w:id w:val="418069572"/>
+        <w:docPartObj>
+          <w:docPartGallery w:val="Bibliographies"/>
+          <w:docPartUnique/>
+        </w:docPartObj>
+      </w:sdtPr>
+      <w:sdtEndPr>
+        <w:rPr>
+          <w:rFonts w:asciiTheme="minorHAnsi" w:eastAsiaTheme="minorHAnsi" w:hAnsiTheme="minorHAnsi" w:cstheme="minorBidi"/>
+          <w:sz w:val="22"/>
+          <w:szCs w:val="22"/>
+          <w:lang w:val="de-AT"/>
+        </w:rPr>
+      </w:sdtEndPr>
+      <w:sdtContent>
+        <w:p>
+          <w:pPr>
+            <w:pStyle w:val="berschrift1"/>
+            <w:numPr>
+              <w:ilvl w:val="0"/>
+              <w:numId w:val="0"/>
+            </w:numPr>
+            <w:ind w:left="432" w:hanging="432"/>
+          </w:pPr>
+          <w:r>
+            <w:rPr>
+              <w:lang w:val="de-DE"/>
+            </w:rPr>
+            <w:t>Literaturverzeichnis</w:t>
+          </w:r>
+          <w:bookmarkEnd w:id="144"/>
+        </w:p>
+        <w:sdt>
+          <w:sdtPr>
+            <w:id w:val="111145805"/>
+            <w:bibliography/>
+          </w:sdtPr>
+          <w:sdtContent>
+            <w:p>
+              <w:pPr>
+                <w:pStyle w:val="Literaturverzeichnis"/>
+                <w:ind w:left="720" w:hanging="720"/>
+                <w:rPr>
+                  <w:noProof/>
+                  <w:sz w:val="24"/>
+                  <w:szCs w:val="24"/>
+                  <w:lang w:val="de-DE"/>
+                </w:rPr>
+              </w:pPr>
+              <w:r>
+                <w:fldChar w:fldCharType="begin"/>
+              </w:r>
+              <w:r>
+                <w:instrText>BIBLIOGRAPHY</w:instrText>
+              </w:r>
+              <w:r>
+                <w:fldChar w:fldCharType="separate"/>
+              </w:r>
+              <w:r>
+                <w:rPr>
+                  <w:i/>
+                  <w:iCs/>
+                  <w:noProof/>
+                  <w:lang w:val="de-DE"/>
+                </w:rPr>
+                <w:t>Baeldung</w:t>
+              </w:r>
+              <w:r>
+                <w:rPr>
+                  <w:noProof/>
+                  <w:lang w:val="de-DE"/>
+                </w:rPr>
+                <w:t>. (März 2022). Von https://www.baeldung.com abgerufen</w:t>
+              </w:r>
+            </w:p>
+            <w:p>
+              <w:pPr>
+                <w:pStyle w:val="Literaturverzeichnis"/>
+                <w:ind w:left="720" w:hanging="720"/>
+                <w:rPr>
+                  <w:noProof/>
+                  <w:lang w:val="de-DE"/>
+                </w:rPr>
+              </w:pPr>
+              <w:r>
+                <w:rPr>
+                  <w:i/>
+                  <w:iCs/>
+                  <w:noProof/>
+                  <w:lang w:val="de-DE"/>
+                </w:rPr>
+                <w:t>Google Maps Platform</w:t>
+              </w:r>
+              <w:r>
+                <w:rPr>
+                  <w:noProof/>
+                  <w:lang w:val="de-DE"/>
+                </w:rPr>
+                <w:t>. (März 2022). Von https://developers.google.com abgerufen</w:t>
+              </w:r>
+            </w:p>
+            <w:p>
+              <w:pPr>
+                <w:pStyle w:val="Literaturverzeichnis"/>
+                <w:ind w:left="720" w:hanging="720"/>
+                <w:rPr>
+                  <w:noProof/>
+                  <w:lang w:val="de-DE"/>
+                </w:rPr>
+              </w:pPr>
+              <w:r>
+                <w:rPr>
+                  <w:i/>
+                  <w:iCs/>
+                  <w:noProof/>
+                  <w:lang w:val="de-DE"/>
+                </w:rPr>
+                <w:t>Halfmoon dokumentation</w:t>
+              </w:r>
+              <w:r>
+                <w:rPr>
+                  <w:noProof/>
+                  <w:lang w:val="de-DE"/>
+                </w:rPr>
+                <w:t>. (April 2022). Von https://www.gethalfmoon.com/docs abgerufen</w:t>
+              </w:r>
+            </w:p>
+            <w:p>
+              <w:pPr>
+                <w:pStyle w:val="Literaturverzeichnis"/>
+                <w:ind w:left="720" w:hanging="720"/>
+                <w:rPr>
+                  <w:noProof/>
+                  <w:lang w:val="de-DE"/>
+                </w:rPr>
+              </w:pPr>
+              <w:r>
+                <w:rPr>
+                  <w:i/>
+                  <w:iCs/>
+                  <w:noProof/>
+                  <w:lang w:val="de-DE"/>
+                </w:rPr>
+                <w:t>JQuery documentation</w:t>
+              </w:r>
+              <w:r>
+                <w:rPr>
+                  <w:noProof/>
+                  <w:lang w:val="de-DE"/>
+                </w:rPr>
+                <w:t>. (März 2022). Von https://api.jquery.com/ abgerufen</w:t>
+              </w:r>
+            </w:p>
+            <w:p>
+              <w:pPr>
+                <w:pStyle w:val="Literaturverzeichnis"/>
+                <w:ind w:left="720" w:hanging="720"/>
+                <w:rPr>
+                  <w:noProof/>
+                  <w:lang w:val="de-DE"/>
+                </w:rPr>
+              </w:pPr>
+              <w:r>
+                <w:rPr>
+                  <w:i/>
+                  <w:iCs/>
+                  <w:noProof/>
+                  <w:lang w:val="de-DE"/>
+                </w:rPr>
+                <w:t>Materialize documentation</w:t>
+              </w:r>
+              <w:r>
+                <w:rPr>
+                  <w:noProof/>
+                  <w:lang w:val="de-DE"/>
+                </w:rPr>
+                <w:t>. (April 2022). Von https://materializecss.github.io/materialize/ abgerufen</w:t>
+              </w:r>
+            </w:p>
+            <w:p>
+              <w:pPr>
+                <w:pStyle w:val="Literaturverzeichnis"/>
+                <w:ind w:left="720" w:hanging="720"/>
+                <w:rPr>
+                  <w:noProof/>
+                  <w:lang w:val="de-DE"/>
+                </w:rPr>
+              </w:pPr>
+              <w:r>
+                <w:rPr>
+                  <w:i/>
+                  <w:iCs/>
+                  <w:noProof/>
+                  <w:lang w:val="de-DE"/>
+                </w:rPr>
+                <w:t>Materialize Stepper documentation</w:t>
+              </w:r>
+              <w:r>
+                <w:rPr>
+                  <w:noProof/>
+                  <w:lang w:val="de-DE"/>
+                </w:rPr>
+                <w:t>. (März 2022). Von shorturl.at/pPT89 abgerufen</w:t>
+              </w:r>
+            </w:p>
+            <w:p>
+              <w:pPr>
+                <w:pStyle w:val="Literaturverzeichnis"/>
+                <w:ind w:left="720" w:hanging="720"/>
+                <w:rPr>
+                  <w:noProof/>
+                  <w:lang w:val="de-DE"/>
+                </w:rPr>
+              </w:pPr>
+              <w:r>
+                <w:rPr>
+                  <w:i/>
+                  <w:iCs/>
+                  <w:noProof/>
+                  <w:lang w:val="de-DE"/>
+                </w:rPr>
+                <w:t>PayPal API documentation</w:t>
+              </w:r>
+              <w:r>
+                <w:rPr>
+                  <w:noProof/>
+                  <w:lang w:val="de-DE"/>
+                </w:rPr>
+                <w:t>. (März 2022). Von https://developer.paypal.com/api/rest/ abgerufen</w:t>
+              </w:r>
+            </w:p>
+            <w:p>
+              <w:pPr>
+                <w:pStyle w:val="Literaturverzeichnis"/>
+                <w:ind w:left="720" w:hanging="720"/>
+                <w:rPr>
+                  <w:noProof/>
+                  <w:lang w:val="de-DE"/>
+                </w:rPr>
+              </w:pPr>
+              <w:r>
+                <w:rPr>
+                  <w:i/>
+                  <w:iCs/>
+                  <w:noProof/>
+                  <w:lang w:val="de-DE"/>
+                </w:rPr>
+                <w:t>Thymeleaf documentation</w:t>
+              </w:r>
+              <w:r>
+                <w:rPr>
+                  <w:noProof/>
+                  <w:lang w:val="de-DE"/>
+                </w:rPr>
+                <w:t>. (März 2022). Von https://www.thymeleaf.org/ abgerufen</w:t>
+              </w:r>
+            </w:p>
+            <w:p>
+              <w:r>
+                <w:rPr>
+                  <w:b/>
+                  <w:bCs/>
+                </w:rPr>
+                <w:fldChar w:fldCharType="end"/>
+              </w:r>
+            </w:p>
+          </w:sdtContent>
+        </w:sdt>
+      </w:sdtContent>
+    </w:sdt>
+    <w:p/>
+    <w:p/>
+    <w:p/>
     <w:p>
       <w:pPr>
         <w:rPr>
@@ -29187,6 +30519,14 @@
       <w:szCs w:val="56"/>
     </w:rPr>
   </w:style>
+  <w:style w:type="paragraph" w:styleId="Literaturverzeichnis">
+    <w:name w:val="Bibliography"/>
+    <w:basedOn w:val="Standard"/>
+    <w:next w:val="Standard"/>
+    <w:uiPriority w:val="37"/>
+    <w:unhideWhenUsed/>
+    <w:rsid w:val="00E57EEA"/>
+  </w:style>
 </w:styles>
 </file>
 
@@ -29486,11 +30826,92 @@
 </file>
 
 <file path=customXml/item1.xml><?xml version="1.0" encoding="utf-8"?>
-<b:Sources xmlns:b="http://schemas.openxmlformats.org/officeDocument/2006/bibliography" xmlns="http://schemas.openxmlformats.org/officeDocument/2006/bibliography" SelectedStyle="\APASixthEditionOfficeOnline.xsl" StyleName="APA" Version="6"/>
+<b:Sources xmlns:b="http://schemas.openxmlformats.org/officeDocument/2006/bibliography" xmlns="http://schemas.openxmlformats.org/officeDocument/2006/bibliography" SelectedStyle="\APASixthEditionOfficeOnline.xsl" StyleName="APA" Version="6">
+  <b:Source>
+    <b:Tag>Mat</b:Tag>
+    <b:SourceType>InternetSite</b:SourceType>
+    <b:Guid>{B88E7837-7B80-419E-BAB8-9DCB463AC003}</b:Guid>
+    <b:Title>Materialize documentation</b:Title>
+    <b:URL>https://materializecss.github.io/materialize/</b:URL>
+    <b:Year>2022</b:Year>
+    <b:Month>April</b:Month>
+    <b:RefOrder>1</b:RefOrder>
+  </b:Source>
+  <b:Source>
+    <b:Tag>JQu22</b:Tag>
+    <b:SourceType>InternetSite</b:SourceType>
+    <b:Guid>{2F96650F-49A3-4446-9548-875C150AAD76}</b:Guid>
+    <b:Title>JQuery documentation</b:Title>
+    <b:Year>2022</b:Year>
+    <b:Month>März</b:Month>
+    <b:URL>https://api.jquery.com/</b:URL>
+    <b:RefOrder>4</b:RefOrder>
+  </b:Source>
+  <b:Source>
+    <b:Tag>Thy22</b:Tag>
+    <b:SourceType>InternetSite</b:SourceType>
+    <b:Guid>{2572EABF-5839-4BA4-A843-33D3826D3B3A}</b:Guid>
+    <b:Title>Thymeleaf documentation</b:Title>
+    <b:Year>2022</b:Year>
+    <b:Month>März</b:Month>
+    <b:URL>https://www.thymeleaf.org/</b:URL>
+    <b:RefOrder>6</b:RefOrder>
+  </b:Source>
+  <b:Source>
+    <b:Tag>Pay22</b:Tag>
+    <b:SourceType>InternetSite</b:SourceType>
+    <b:Guid>{D409EF2E-8245-4032-A4EB-2B33139C854C}</b:Guid>
+    <b:Title>PayPal API documentation</b:Title>
+    <b:Year>2022</b:Year>
+    <b:Month>März</b:Month>
+    <b:URL>https://developer.paypal.com/api/rest/</b:URL>
+    <b:RefOrder>7</b:RefOrder>
+  </b:Source>
+  <b:Source>
+    <b:Tag>Mat22</b:Tag>
+    <b:SourceType>InternetSite</b:SourceType>
+    <b:Guid>{FBAE4E2D-C5F2-49F2-9311-8BC5200435DF}</b:Guid>
+    <b:Title>Materialize Stepper documentation</b:Title>
+    <b:Year>2022</b:Year>
+    <b:Month>März</b:Month>
+    <b:URL>shorturl.at/pPT89</b:URL>
+    <b:RefOrder>2</b:RefOrder>
+  </b:Source>
+  <b:Source>
+    <b:Tag>Bae22</b:Tag>
+    <b:SourceType>InternetSite</b:SourceType>
+    <b:Guid>{76CD2DE7-19CB-48F3-B46C-F803C4A0B7B2}</b:Guid>
+    <b:Title>Baeldung</b:Title>
+    <b:Year>2022</b:Year>
+    <b:Month>März</b:Month>
+    <b:URL>https://www.baeldung.com</b:URL>
+    <b:RefOrder>5</b:RefOrder>
+  </b:Source>
+  <b:Source>
+    <b:Tag>Goo22</b:Tag>
+    <b:SourceType>InternetSite</b:SourceType>
+    <b:Guid>{50FEE78B-F296-4B97-9BBA-B4BEB4B49AE8}</b:Guid>
+    <b:Title>Google Maps Platform</b:Title>
+    <b:Year>2022</b:Year>
+    <b:Month>März</b:Month>
+    <b:URL>https://developers.google.com</b:URL>
+    <b:RefOrder>8</b:RefOrder>
+  </b:Source>
+  <b:Source>
+    <b:Tag>Hal</b:Tag>
+    <b:SourceType>InternetSite</b:SourceType>
+    <b:Guid>{78E6C853-94AB-4020-8EE0-DF96BDC50829}</b:Guid>
+    <b:Title>Halfmoon dokumentation</b:Title>
+    <b:URL>https://www.gethalfmoon.com/docs</b:URL>
+    <b:Year>2022</b:Year>
+    <b:Month>April</b:Month>
+    <b:RefOrder>3</b:RefOrder>
+  </b:Source>
+</b:Sources>
 </file>
 
 <file path=customXml/itemProps1.xml><?xml version="1.0" encoding="utf-8"?>
-<ds:datastoreItem xmlns:ds="http://schemas.openxmlformats.org/officeDocument/2006/customXml" ds:itemID="{25F05B8D-67A0-4CEB-9E52-505239312F4B}">
+<ds:datastoreItem xmlns:ds="http://schemas.openxmlformats.org/officeDocument/2006/customXml" ds:itemID="{959D9065-D2EE-42AF-8505-FE026CF60E8E}">
   <ds:schemaRefs>
     <ds:schemaRef ds:uri="http://schemas.openxmlformats.org/officeDocument/2006/bibliography"/>
   </ds:schemaRefs>

</xml_diff>